<commit_message>
Utilizando condicionais em Classes
</commit_message>
<xml_diff>
--- a/arquivos/12_VueJs.docx
+++ b/arquivos/12_VueJs.docx
@@ -11912,6 +11912,1125 @@
           <w:szCs w:val="24"/>
         </w:rPr>
       </w:pPr>
+      <w:r>
+        <w:rPr>
+          <w:rFonts w:ascii="Arial" w:hAnsi="Arial" w:cs="Arial"/>
+          <w:b/>
+          <w:bCs/>
+          <w:sz w:val="24"/>
+          <w:szCs w:val="24"/>
+        </w:rPr>
+        <w:t>Classes condicionais</w:t>
+      </w:r>
+    </w:p>
+    <w:p>
+      <w:pPr>
+        <w:pStyle w:val="PargrafodaLista"/>
+        <w:numPr>
+          <w:ilvl w:val="0"/>
+          <w:numId w:val="3"/>
+        </w:numPr>
+        <w:ind w:left="700"/>
+        <w:rPr>
+          <w:rFonts w:ascii="Arial" w:hAnsi="Arial" w:cs="Arial"/>
+          <w:b/>
+          <w:bCs/>
+          <w:sz w:val="24"/>
+          <w:szCs w:val="24"/>
+        </w:rPr>
+      </w:pPr>
+      <w:r>
+        <w:rPr>
+          <w:rFonts w:ascii="Arial" w:hAnsi="Arial" w:cs="Arial"/>
+          <w:sz w:val="24"/>
+          <w:szCs w:val="24"/>
+        </w:rPr>
+        <w:t>Podemos utilizar comparação de valores para utilizar uma determinada classe, basta criar uma variável dentro do campo data(), podendo ser booleana. Dentro da tag html fazemos a condição para determinar qual classe será utilizada. No exemplo abaixo criamos uma variável booleana isPremium = true. Antes criamos uma classe cliente-premium que contem um formato diferente de cliente. Se a variável isPremium for false as propriedades dos campos será da classe cliente se não será da classe cliente-premium.</w:t>
+      </w:r>
+    </w:p>
+    <w:p>
+      <w:pPr>
+        <w:pStyle w:val="PargrafodaLista"/>
+        <w:numPr>
+          <w:ilvl w:val="0"/>
+          <w:numId w:val="3"/>
+        </w:numPr>
+        <w:shd w:val="clear" w:color="auto" w:fill="272822"/>
+        <w:spacing w:after="0" w:line="285" w:lineRule="atLeast"/>
+        <w:rPr>
+          <w:rFonts w:ascii="Consolas" w:eastAsia="Times New Roman" w:hAnsi="Consolas" w:cs="Times New Roman"/>
+          <w:color w:val="F8F8F2"/>
+          <w:sz w:val="21"/>
+          <w:szCs w:val="21"/>
+          <w:lang w:eastAsia="pt-BR"/>
+        </w:rPr>
+      </w:pPr>
+      <w:r>
+        <w:rPr>
+          <w:rFonts w:ascii="Consolas" w:eastAsia="Times New Roman" w:hAnsi="Consolas" w:cs="Times New Roman"/>
+          <w:color w:val="F8F8F2"/>
+          <w:sz w:val="21"/>
+          <w:szCs w:val="21"/>
+          <w:lang w:eastAsia="pt-BR"/>
+        </w:rPr>
+        <w:t>//código do componente pai App</w:t>
+      </w:r>
+    </w:p>
+    <w:p>
+      <w:pPr>
+        <w:pStyle w:val="PargrafodaLista"/>
+        <w:numPr>
+          <w:ilvl w:val="0"/>
+          <w:numId w:val="3"/>
+        </w:numPr>
+        <w:shd w:val="clear" w:color="auto" w:fill="272822"/>
+        <w:spacing w:after="0" w:line="285" w:lineRule="atLeast"/>
+        <w:rPr>
+          <w:rFonts w:ascii="Consolas" w:eastAsia="Times New Roman" w:hAnsi="Consolas" w:cs="Times New Roman"/>
+          <w:color w:val="F8F8F2"/>
+          <w:sz w:val="21"/>
+          <w:szCs w:val="21"/>
+          <w:lang w:eastAsia="pt-BR"/>
+        </w:rPr>
+      </w:pPr>
+      <w:r>
+        <w:rPr>
+          <w:rFonts w:ascii="Consolas" w:eastAsia="Times New Roman" w:hAnsi="Consolas" w:cs="Times New Roman"/>
+          <w:color w:val="F8F8F2"/>
+          <w:sz w:val="21"/>
+          <w:szCs w:val="21"/>
+          <w:lang w:eastAsia="pt-BR"/>
+        </w:rPr>
+        <w:t>&lt;</w:t>
+      </w:r>
+      <w:r>
+        <w:rPr>
+          <w:rFonts w:ascii="Consolas" w:eastAsia="Times New Roman" w:hAnsi="Consolas" w:cs="Times New Roman"/>
+          <w:color w:val="F92672"/>
+          <w:sz w:val="21"/>
+          <w:szCs w:val="21"/>
+          <w:lang w:eastAsia="pt-BR"/>
+        </w:rPr>
+        <w:t>template</w:t>
+      </w:r>
+      <w:r>
+        <w:rPr>
+          <w:rFonts w:ascii="Consolas" w:eastAsia="Times New Roman" w:hAnsi="Consolas" w:cs="Times New Roman"/>
+          <w:color w:val="F8F8F2"/>
+          <w:sz w:val="21"/>
+          <w:szCs w:val="21"/>
+          <w:lang w:eastAsia="pt-BR"/>
+        </w:rPr>
+        <w:t>&gt;</w:t>
+      </w:r>
+    </w:p>
+    <w:p>
+      <w:pPr>
+        <w:pStyle w:val="PargrafodaLista"/>
+        <w:numPr>
+          <w:ilvl w:val="0"/>
+          <w:numId w:val="3"/>
+        </w:numPr>
+        <w:shd w:val="clear" w:color="auto" w:fill="272822"/>
+        <w:spacing w:after="0" w:line="285" w:lineRule="atLeast"/>
+        <w:rPr>
+          <w:rFonts w:ascii="Consolas" w:eastAsia="Times New Roman" w:hAnsi="Consolas" w:cs="Times New Roman"/>
+          <w:color w:val="F8F8F2"/>
+          <w:sz w:val="21"/>
+          <w:szCs w:val="21"/>
+          <w:lang w:eastAsia="pt-BR"/>
+        </w:rPr>
+      </w:pPr>
+      <w:r>
+        <w:rPr>
+          <w:rFonts w:ascii="Consolas" w:eastAsia="Times New Roman" w:hAnsi="Consolas" w:cs="Times New Roman"/>
+          <w:color w:val="F8F8F2"/>
+          <w:sz w:val="21"/>
+          <w:szCs w:val="21"/>
+          <w:lang w:eastAsia="pt-BR"/>
+        </w:rPr>
+        <w:t>    &lt;</w:t>
+      </w:r>
+      <w:r>
+        <w:rPr>
+          <w:rFonts w:ascii="Consolas" w:eastAsia="Times New Roman" w:hAnsi="Consolas" w:cs="Times New Roman"/>
+          <w:color w:val="F92672"/>
+          <w:sz w:val="21"/>
+          <w:szCs w:val="21"/>
+          <w:lang w:eastAsia="pt-BR"/>
+        </w:rPr>
+        <w:t>div</w:t>
+      </w:r>
+      <w:r>
+        <w:rPr>
+          <w:rFonts w:ascii="Consolas" w:eastAsia="Times New Roman" w:hAnsi="Consolas" w:cs="Times New Roman"/>
+          <w:color w:val="F8F8F2"/>
+          <w:sz w:val="21"/>
+          <w:szCs w:val="21"/>
+          <w:lang w:eastAsia="pt-BR"/>
+        </w:rPr>
+        <w:t xml:space="preserve"> :</w:t>
+      </w:r>
+      <w:r>
+        <w:rPr>
+          <w:rFonts w:ascii="Consolas" w:eastAsia="Times New Roman" w:hAnsi="Consolas" w:cs="Times New Roman"/>
+          <w:color w:val="A6E22E"/>
+          <w:sz w:val="21"/>
+          <w:szCs w:val="21"/>
+          <w:lang w:eastAsia="pt-BR"/>
+        </w:rPr>
+        <w:t>class</w:t>
+      </w:r>
+      <w:r>
+        <w:rPr>
+          <w:rFonts w:ascii="Consolas" w:eastAsia="Times New Roman" w:hAnsi="Consolas" w:cs="Times New Roman"/>
+          <w:color w:val="F8F8F2"/>
+          <w:sz w:val="21"/>
+          <w:szCs w:val="21"/>
+          <w:lang w:eastAsia="pt-BR"/>
+        </w:rPr>
+        <w:t>="{</w:t>
+      </w:r>
+      <w:r>
+        <w:rPr>
+          <w:rFonts w:ascii="Consolas" w:eastAsia="Times New Roman" w:hAnsi="Consolas" w:cs="Times New Roman"/>
+          <w:color w:val="E6DB74"/>
+          <w:sz w:val="21"/>
+          <w:szCs w:val="21"/>
+          <w:lang w:eastAsia="pt-BR"/>
+        </w:rPr>
+        <w:t>'cliente'</w:t>
+      </w:r>
+      <w:r>
+        <w:rPr>
+          <w:rFonts w:ascii="Consolas" w:eastAsia="Times New Roman" w:hAnsi="Consolas" w:cs="Times New Roman"/>
+          <w:color w:val="F8F8F2"/>
+          <w:sz w:val="21"/>
+          <w:szCs w:val="21"/>
+          <w:lang w:eastAsia="pt-BR"/>
+        </w:rPr>
+        <w:t xml:space="preserve">: </w:t>
+      </w:r>
+      <w:r>
+        <w:rPr>
+          <w:rFonts w:ascii="Consolas" w:eastAsia="Times New Roman" w:hAnsi="Consolas" w:cs="Times New Roman"/>
+          <w:color w:val="F92672"/>
+          <w:sz w:val="21"/>
+          <w:szCs w:val="21"/>
+          <w:lang w:eastAsia="pt-BR"/>
+        </w:rPr>
+        <w:t>!</w:t>
+      </w:r>
+      <w:r>
+        <w:rPr>
+          <w:rFonts w:ascii="Consolas" w:eastAsia="Times New Roman" w:hAnsi="Consolas" w:cs="Times New Roman"/>
+          <w:color w:val="F8F8F2"/>
+          <w:sz w:val="21"/>
+          <w:szCs w:val="21"/>
+          <w:lang w:eastAsia="pt-BR"/>
+        </w:rPr>
+        <w:t>isPremiun,</w:t>
+      </w:r>
+      <w:r>
+        <w:rPr>
+          <w:rFonts w:ascii="Consolas" w:eastAsia="Times New Roman" w:hAnsi="Consolas" w:cs="Times New Roman"/>
+          <w:color w:val="E6DB74"/>
+          <w:sz w:val="21"/>
+          <w:szCs w:val="21"/>
+          <w:lang w:eastAsia="pt-BR"/>
+        </w:rPr>
+        <w:t>'cliente-premium'</w:t>
+      </w:r>
+      <w:r>
+        <w:rPr>
+          <w:rFonts w:ascii="Consolas" w:eastAsia="Times New Roman" w:hAnsi="Consolas" w:cs="Times New Roman"/>
+          <w:color w:val="F8F8F2"/>
+          <w:sz w:val="21"/>
+          <w:szCs w:val="21"/>
+          <w:lang w:eastAsia="pt-BR"/>
+        </w:rPr>
+        <w:t>:isPremiun}"&gt;</w:t>
+      </w:r>
+    </w:p>
+    <w:p>
+      <w:pPr>
+        <w:pStyle w:val="PargrafodaLista"/>
+        <w:numPr>
+          <w:ilvl w:val="0"/>
+          <w:numId w:val="3"/>
+        </w:numPr>
+        <w:shd w:val="clear" w:color="auto" w:fill="272822"/>
+        <w:spacing w:after="0" w:line="285" w:lineRule="atLeast"/>
+        <w:rPr>
+          <w:rFonts w:ascii="Consolas" w:eastAsia="Times New Roman" w:hAnsi="Consolas" w:cs="Times New Roman"/>
+          <w:color w:val="F8F8F2"/>
+          <w:sz w:val="21"/>
+          <w:szCs w:val="21"/>
+          <w:lang w:eastAsia="pt-BR"/>
+        </w:rPr>
+      </w:pPr>
+      <w:r>
+        <w:rPr>
+          <w:rFonts w:ascii="Consolas" w:eastAsia="Times New Roman" w:hAnsi="Consolas" w:cs="Times New Roman"/>
+          <w:color w:val="F8F8F2"/>
+          <w:sz w:val="21"/>
+          <w:szCs w:val="21"/>
+          <w:lang w:eastAsia="pt-BR"/>
+        </w:rPr>
+        <w:t>        &lt;</w:t>
+      </w:r>
+      <w:r>
+        <w:rPr>
+          <w:rFonts w:ascii="Consolas" w:eastAsia="Times New Roman" w:hAnsi="Consolas" w:cs="Times New Roman"/>
+          <w:color w:val="F92672"/>
+          <w:sz w:val="21"/>
+          <w:szCs w:val="21"/>
+          <w:lang w:eastAsia="pt-BR"/>
+        </w:rPr>
+        <w:t>h4</w:t>
+      </w:r>
+      <w:r>
+        <w:rPr>
+          <w:rFonts w:ascii="Consolas" w:eastAsia="Times New Roman" w:hAnsi="Consolas" w:cs="Times New Roman"/>
+          <w:color w:val="F8F8F2"/>
+          <w:sz w:val="21"/>
+          <w:szCs w:val="21"/>
+          <w:lang w:eastAsia="pt-BR"/>
+        </w:rPr>
+        <w:t>&gt;Nome: {{cliente.nome}}&lt;/</w:t>
+      </w:r>
+      <w:r>
+        <w:rPr>
+          <w:rFonts w:ascii="Consolas" w:eastAsia="Times New Roman" w:hAnsi="Consolas" w:cs="Times New Roman"/>
+          <w:color w:val="F92672"/>
+          <w:sz w:val="21"/>
+          <w:szCs w:val="21"/>
+          <w:lang w:eastAsia="pt-BR"/>
+        </w:rPr>
+        <w:t>h4</w:t>
+      </w:r>
+      <w:r>
+        <w:rPr>
+          <w:rFonts w:ascii="Consolas" w:eastAsia="Times New Roman" w:hAnsi="Consolas" w:cs="Times New Roman"/>
+          <w:color w:val="F8F8F2"/>
+          <w:sz w:val="21"/>
+          <w:szCs w:val="21"/>
+          <w:lang w:eastAsia="pt-BR"/>
+        </w:rPr>
+        <w:t>&gt;</w:t>
+      </w:r>
+    </w:p>
+    <w:p>
+      <w:pPr>
+        <w:pStyle w:val="PargrafodaLista"/>
+        <w:numPr>
+          <w:ilvl w:val="0"/>
+          <w:numId w:val="3"/>
+        </w:numPr>
+        <w:shd w:val="clear" w:color="auto" w:fill="272822"/>
+        <w:spacing w:after="0" w:line="285" w:lineRule="atLeast"/>
+        <w:rPr>
+          <w:rFonts w:ascii="Consolas" w:eastAsia="Times New Roman" w:hAnsi="Consolas" w:cs="Times New Roman"/>
+          <w:color w:val="F8F8F2"/>
+          <w:sz w:val="21"/>
+          <w:szCs w:val="21"/>
+          <w:lang w:eastAsia="pt-BR"/>
+        </w:rPr>
+      </w:pPr>
+      <w:r>
+        <w:rPr>
+          <w:rFonts w:ascii="Consolas" w:eastAsia="Times New Roman" w:hAnsi="Consolas" w:cs="Times New Roman"/>
+          <w:color w:val="F8F8F2"/>
+          <w:sz w:val="21"/>
+          <w:szCs w:val="21"/>
+          <w:lang w:eastAsia="pt-BR"/>
+        </w:rPr>
+        <w:t>        &lt;</w:t>
+      </w:r>
+      <w:r>
+        <w:rPr>
+          <w:rFonts w:ascii="Consolas" w:eastAsia="Times New Roman" w:hAnsi="Consolas" w:cs="Times New Roman"/>
+          <w:color w:val="F92672"/>
+          <w:sz w:val="21"/>
+          <w:szCs w:val="21"/>
+          <w:lang w:eastAsia="pt-BR"/>
+        </w:rPr>
+        <w:t>hr</w:t>
+      </w:r>
+      <w:r>
+        <w:rPr>
+          <w:rFonts w:ascii="Consolas" w:eastAsia="Times New Roman" w:hAnsi="Consolas" w:cs="Times New Roman"/>
+          <w:color w:val="F8F8F2"/>
+          <w:sz w:val="21"/>
+          <w:szCs w:val="21"/>
+          <w:lang w:eastAsia="pt-BR"/>
+        </w:rPr>
+        <w:t>&gt;</w:t>
+      </w:r>
+    </w:p>
+    <w:p>
+      <w:pPr>
+        <w:pStyle w:val="PargrafodaLista"/>
+        <w:numPr>
+          <w:ilvl w:val="0"/>
+          <w:numId w:val="3"/>
+        </w:numPr>
+        <w:shd w:val="clear" w:color="auto" w:fill="272822"/>
+        <w:spacing w:after="0" w:line="285" w:lineRule="atLeast"/>
+        <w:rPr>
+          <w:rFonts w:ascii="Consolas" w:eastAsia="Times New Roman" w:hAnsi="Consolas" w:cs="Times New Roman"/>
+          <w:color w:val="F8F8F2"/>
+          <w:sz w:val="21"/>
+          <w:szCs w:val="21"/>
+          <w:lang w:eastAsia="pt-BR"/>
+        </w:rPr>
+      </w:pPr>
+      <w:r>
+        <w:rPr>
+          <w:rFonts w:ascii="Consolas" w:eastAsia="Times New Roman" w:hAnsi="Consolas" w:cs="Times New Roman"/>
+          <w:color w:val="F8F8F2"/>
+          <w:sz w:val="21"/>
+          <w:szCs w:val="21"/>
+          <w:lang w:eastAsia="pt-BR"/>
+        </w:rPr>
+        <w:t>        &lt;</w:t>
+      </w:r>
+      <w:r>
+        <w:rPr>
+          <w:rFonts w:ascii="Consolas" w:eastAsia="Times New Roman" w:hAnsi="Consolas" w:cs="Times New Roman"/>
+          <w:color w:val="F92672"/>
+          <w:sz w:val="21"/>
+          <w:szCs w:val="21"/>
+          <w:lang w:eastAsia="pt-BR"/>
+        </w:rPr>
+        <w:t>p</w:t>
+      </w:r>
+      <w:r>
+        <w:rPr>
+          <w:rFonts w:ascii="Consolas" w:eastAsia="Times New Roman" w:hAnsi="Consolas" w:cs="Times New Roman"/>
+          <w:color w:val="F8F8F2"/>
+          <w:sz w:val="21"/>
+          <w:szCs w:val="21"/>
+          <w:lang w:eastAsia="pt-BR"/>
+        </w:rPr>
+        <w:t>&gt;Email: {{cliente.email}}&lt;/</w:t>
+      </w:r>
+      <w:r>
+        <w:rPr>
+          <w:rFonts w:ascii="Consolas" w:eastAsia="Times New Roman" w:hAnsi="Consolas" w:cs="Times New Roman"/>
+          <w:color w:val="F92672"/>
+          <w:sz w:val="21"/>
+          <w:szCs w:val="21"/>
+          <w:lang w:eastAsia="pt-BR"/>
+        </w:rPr>
+        <w:t>p</w:t>
+      </w:r>
+      <w:r>
+        <w:rPr>
+          <w:rFonts w:ascii="Consolas" w:eastAsia="Times New Roman" w:hAnsi="Consolas" w:cs="Times New Roman"/>
+          <w:color w:val="F8F8F2"/>
+          <w:sz w:val="21"/>
+          <w:szCs w:val="21"/>
+          <w:lang w:eastAsia="pt-BR"/>
+        </w:rPr>
+        <w:t>&gt;</w:t>
+      </w:r>
+    </w:p>
+    <w:p>
+      <w:pPr>
+        <w:pStyle w:val="PargrafodaLista"/>
+        <w:numPr>
+          <w:ilvl w:val="0"/>
+          <w:numId w:val="3"/>
+        </w:numPr>
+        <w:shd w:val="clear" w:color="auto" w:fill="272822"/>
+        <w:spacing w:after="0" w:line="285" w:lineRule="atLeast"/>
+        <w:rPr>
+          <w:rFonts w:ascii="Consolas" w:eastAsia="Times New Roman" w:hAnsi="Consolas" w:cs="Times New Roman"/>
+          <w:color w:val="F8F8F2"/>
+          <w:sz w:val="21"/>
+          <w:szCs w:val="21"/>
+          <w:lang w:eastAsia="pt-BR"/>
+        </w:rPr>
+      </w:pPr>
+      <w:r>
+        <w:rPr>
+          <w:rFonts w:ascii="Consolas" w:eastAsia="Times New Roman" w:hAnsi="Consolas" w:cs="Times New Roman"/>
+          <w:color w:val="F8F8F2"/>
+          <w:sz w:val="21"/>
+          <w:szCs w:val="21"/>
+          <w:lang w:eastAsia="pt-BR"/>
+        </w:rPr>
+        <w:t>        &lt;</w:t>
+      </w:r>
+      <w:r>
+        <w:rPr>
+          <w:rFonts w:ascii="Consolas" w:eastAsia="Times New Roman" w:hAnsi="Consolas" w:cs="Times New Roman"/>
+          <w:color w:val="F92672"/>
+          <w:sz w:val="21"/>
+          <w:szCs w:val="21"/>
+          <w:lang w:eastAsia="pt-BR"/>
+        </w:rPr>
+        <w:t>p</w:t>
+      </w:r>
+      <w:r>
+        <w:rPr>
+          <w:rFonts w:ascii="Consolas" w:eastAsia="Times New Roman" w:hAnsi="Consolas" w:cs="Times New Roman"/>
+          <w:color w:val="F8F8F2"/>
+          <w:sz w:val="21"/>
+          <w:szCs w:val="21"/>
+          <w:lang w:eastAsia="pt-BR"/>
+        </w:rPr>
+        <w:t xml:space="preserve"> </w:t>
+      </w:r>
+      <w:r>
+        <w:rPr>
+          <w:rFonts w:ascii="Consolas" w:eastAsia="Times New Roman" w:hAnsi="Consolas" w:cs="Times New Roman"/>
+          <w:color w:val="A6E22E"/>
+          <w:sz w:val="21"/>
+          <w:szCs w:val="21"/>
+          <w:lang w:eastAsia="pt-BR"/>
+        </w:rPr>
+        <w:t>v-if</w:t>
+      </w:r>
+      <w:r>
+        <w:rPr>
+          <w:rFonts w:ascii="Consolas" w:eastAsia="Times New Roman" w:hAnsi="Consolas" w:cs="Times New Roman"/>
+          <w:color w:val="F8F8F2"/>
+          <w:sz w:val="21"/>
+          <w:szCs w:val="21"/>
+          <w:lang w:eastAsia="pt-BR"/>
+        </w:rPr>
+        <w:t xml:space="preserve">="showIdade </w:t>
+      </w:r>
+      <w:r>
+        <w:rPr>
+          <w:rFonts w:ascii="Consolas" w:eastAsia="Times New Roman" w:hAnsi="Consolas" w:cs="Times New Roman"/>
+          <w:color w:val="F92672"/>
+          <w:sz w:val="21"/>
+          <w:szCs w:val="21"/>
+          <w:lang w:eastAsia="pt-BR"/>
+        </w:rPr>
+        <w:t>==</w:t>
+      </w:r>
+      <w:r>
+        <w:rPr>
+          <w:rFonts w:ascii="Consolas" w:eastAsia="Times New Roman" w:hAnsi="Consolas" w:cs="Times New Roman"/>
+          <w:color w:val="F8F8F2"/>
+          <w:sz w:val="21"/>
+          <w:szCs w:val="21"/>
+          <w:lang w:eastAsia="pt-BR"/>
+        </w:rPr>
+        <w:t xml:space="preserve"> </w:t>
+      </w:r>
+      <w:r>
+        <w:rPr>
+          <w:rFonts w:ascii="Consolas" w:eastAsia="Times New Roman" w:hAnsi="Consolas" w:cs="Times New Roman"/>
+          <w:color w:val="AE81FF"/>
+          <w:sz w:val="21"/>
+          <w:szCs w:val="21"/>
+          <w:lang w:eastAsia="pt-BR"/>
+        </w:rPr>
+        <w:t>true</w:t>
+      </w:r>
+      <w:r>
+        <w:rPr>
+          <w:rFonts w:ascii="Consolas" w:eastAsia="Times New Roman" w:hAnsi="Consolas" w:cs="Times New Roman"/>
+          <w:color w:val="F8F8F2"/>
+          <w:sz w:val="21"/>
+          <w:szCs w:val="21"/>
+          <w:lang w:eastAsia="pt-BR"/>
+        </w:rPr>
+        <w:t>"&gt;Idade: {{cliente.idade}}&lt;/</w:t>
+      </w:r>
+      <w:r>
+        <w:rPr>
+          <w:rFonts w:ascii="Consolas" w:eastAsia="Times New Roman" w:hAnsi="Consolas" w:cs="Times New Roman"/>
+          <w:color w:val="F92672"/>
+          <w:sz w:val="21"/>
+          <w:szCs w:val="21"/>
+          <w:lang w:eastAsia="pt-BR"/>
+        </w:rPr>
+        <w:t>p</w:t>
+      </w:r>
+      <w:r>
+        <w:rPr>
+          <w:rFonts w:ascii="Consolas" w:eastAsia="Times New Roman" w:hAnsi="Consolas" w:cs="Times New Roman"/>
+          <w:color w:val="F8F8F2"/>
+          <w:sz w:val="21"/>
+          <w:szCs w:val="21"/>
+          <w:lang w:eastAsia="pt-BR"/>
+        </w:rPr>
+        <w:t>&gt;</w:t>
+      </w:r>
+    </w:p>
+    <w:p>
+      <w:pPr>
+        <w:pStyle w:val="PargrafodaLista"/>
+        <w:numPr>
+          <w:ilvl w:val="0"/>
+          <w:numId w:val="3"/>
+        </w:numPr>
+        <w:shd w:val="clear" w:color="auto" w:fill="272822"/>
+        <w:spacing w:after="0" w:line="285" w:lineRule="atLeast"/>
+        <w:rPr>
+          <w:rFonts w:ascii="Consolas" w:eastAsia="Times New Roman" w:hAnsi="Consolas" w:cs="Times New Roman"/>
+          <w:color w:val="F8F8F2"/>
+          <w:sz w:val="21"/>
+          <w:szCs w:val="21"/>
+          <w:lang w:eastAsia="pt-BR"/>
+        </w:rPr>
+      </w:pPr>
+      <w:r>
+        <w:rPr>
+          <w:rFonts w:ascii="Consolas" w:eastAsia="Times New Roman" w:hAnsi="Consolas" w:cs="Times New Roman"/>
+          <w:color w:val="F8F8F2"/>
+          <w:sz w:val="21"/>
+          <w:szCs w:val="21"/>
+          <w:lang w:eastAsia="pt-BR"/>
+        </w:rPr>
+        <w:t>        &lt;</w:t>
+      </w:r>
+      <w:r>
+        <w:rPr>
+          <w:rFonts w:ascii="Consolas" w:eastAsia="Times New Roman" w:hAnsi="Consolas" w:cs="Times New Roman"/>
+          <w:color w:val="F92672"/>
+          <w:sz w:val="21"/>
+          <w:szCs w:val="21"/>
+          <w:lang w:eastAsia="pt-BR"/>
+        </w:rPr>
+        <w:t>p</w:t>
+      </w:r>
+      <w:r>
+        <w:rPr>
+          <w:rFonts w:ascii="Consolas" w:eastAsia="Times New Roman" w:hAnsi="Consolas" w:cs="Times New Roman"/>
+          <w:color w:val="F8F8F2"/>
+          <w:sz w:val="21"/>
+          <w:szCs w:val="21"/>
+          <w:lang w:eastAsia="pt-BR"/>
+        </w:rPr>
+        <w:t xml:space="preserve"> </w:t>
+      </w:r>
+      <w:r>
+        <w:rPr>
+          <w:rFonts w:ascii="Consolas" w:eastAsia="Times New Roman" w:hAnsi="Consolas" w:cs="Times New Roman"/>
+          <w:color w:val="A6E22E"/>
+          <w:sz w:val="21"/>
+          <w:szCs w:val="21"/>
+          <w:lang w:eastAsia="pt-BR"/>
+        </w:rPr>
+        <w:t>v-else</w:t>
+      </w:r>
+      <w:r>
+        <w:rPr>
+          <w:rFonts w:ascii="Consolas" w:eastAsia="Times New Roman" w:hAnsi="Consolas" w:cs="Times New Roman"/>
+          <w:color w:val="F8F8F2"/>
+          <w:sz w:val="21"/>
+          <w:szCs w:val="21"/>
+          <w:lang w:eastAsia="pt-BR"/>
+        </w:rPr>
+        <w:t xml:space="preserve"> &gt;O Usuário escondeu a idade&lt;/</w:t>
+      </w:r>
+      <w:r>
+        <w:rPr>
+          <w:rFonts w:ascii="Consolas" w:eastAsia="Times New Roman" w:hAnsi="Consolas" w:cs="Times New Roman"/>
+          <w:color w:val="F92672"/>
+          <w:sz w:val="21"/>
+          <w:szCs w:val="21"/>
+          <w:lang w:eastAsia="pt-BR"/>
+        </w:rPr>
+        <w:t>p</w:t>
+      </w:r>
+      <w:r>
+        <w:rPr>
+          <w:rFonts w:ascii="Consolas" w:eastAsia="Times New Roman" w:hAnsi="Consolas" w:cs="Times New Roman"/>
+          <w:color w:val="F8F8F2"/>
+          <w:sz w:val="21"/>
+          <w:szCs w:val="21"/>
+          <w:lang w:eastAsia="pt-BR"/>
+        </w:rPr>
+        <w:t>&gt;</w:t>
+      </w:r>
+    </w:p>
+    <w:p>
+      <w:pPr>
+        <w:pStyle w:val="PargrafodaLista"/>
+        <w:numPr>
+          <w:ilvl w:val="0"/>
+          <w:numId w:val="3"/>
+        </w:numPr>
+        <w:shd w:val="clear" w:color="auto" w:fill="272822"/>
+        <w:spacing w:after="0" w:line="285" w:lineRule="atLeast"/>
+        <w:rPr>
+          <w:rFonts w:ascii="Consolas" w:eastAsia="Times New Roman" w:hAnsi="Consolas" w:cs="Times New Roman"/>
+          <w:color w:val="F8F8F2"/>
+          <w:sz w:val="21"/>
+          <w:szCs w:val="21"/>
+          <w:lang w:eastAsia="pt-BR"/>
+        </w:rPr>
+      </w:pPr>
+      <w:r>
+        <w:rPr>
+          <w:rFonts w:ascii="Consolas" w:eastAsia="Times New Roman" w:hAnsi="Consolas" w:cs="Times New Roman"/>
+          <w:color w:val="F8F8F2"/>
+          <w:sz w:val="21"/>
+          <w:szCs w:val="21"/>
+          <w:lang w:eastAsia="pt-BR"/>
+        </w:rPr>
+        <w:t>    &lt;/</w:t>
+      </w:r>
+      <w:r>
+        <w:rPr>
+          <w:rFonts w:ascii="Consolas" w:eastAsia="Times New Roman" w:hAnsi="Consolas" w:cs="Times New Roman"/>
+          <w:color w:val="F92672"/>
+          <w:sz w:val="21"/>
+          <w:szCs w:val="21"/>
+          <w:lang w:eastAsia="pt-BR"/>
+        </w:rPr>
+        <w:t>div</w:t>
+      </w:r>
+      <w:r>
+        <w:rPr>
+          <w:rFonts w:ascii="Consolas" w:eastAsia="Times New Roman" w:hAnsi="Consolas" w:cs="Times New Roman"/>
+          <w:color w:val="F8F8F2"/>
+          <w:sz w:val="21"/>
+          <w:szCs w:val="21"/>
+          <w:lang w:eastAsia="pt-BR"/>
+        </w:rPr>
+        <w:t>&gt;  </w:t>
+      </w:r>
+    </w:p>
+    <w:p>
+      <w:pPr>
+        <w:pStyle w:val="PargrafodaLista"/>
+        <w:numPr>
+          <w:ilvl w:val="0"/>
+          <w:numId w:val="3"/>
+        </w:numPr>
+        <w:shd w:val="clear" w:color="auto" w:fill="272822"/>
+        <w:spacing w:after="0" w:line="285" w:lineRule="atLeast"/>
+        <w:rPr>
+          <w:rFonts w:ascii="Consolas" w:eastAsia="Times New Roman" w:hAnsi="Consolas" w:cs="Times New Roman"/>
+          <w:color w:val="F8F8F2"/>
+          <w:sz w:val="21"/>
+          <w:szCs w:val="21"/>
+          <w:lang w:eastAsia="pt-BR"/>
+        </w:rPr>
+      </w:pPr>
+      <w:r>
+        <w:rPr>
+          <w:rFonts w:ascii="Consolas" w:eastAsia="Times New Roman" w:hAnsi="Consolas" w:cs="Times New Roman"/>
+          <w:color w:val="F8F8F2"/>
+          <w:sz w:val="21"/>
+          <w:szCs w:val="21"/>
+          <w:lang w:eastAsia="pt-BR"/>
+        </w:rPr>
+        <w:t>&lt;/</w:t>
+      </w:r>
+      <w:r>
+        <w:rPr>
+          <w:rFonts w:ascii="Consolas" w:eastAsia="Times New Roman" w:hAnsi="Consolas" w:cs="Times New Roman"/>
+          <w:color w:val="F92672"/>
+          <w:sz w:val="21"/>
+          <w:szCs w:val="21"/>
+          <w:lang w:eastAsia="pt-BR"/>
+        </w:rPr>
+        <w:t>template</w:t>
+      </w:r>
+      <w:r>
+        <w:rPr>
+          <w:rFonts w:ascii="Consolas" w:eastAsia="Times New Roman" w:hAnsi="Consolas" w:cs="Times New Roman"/>
+          <w:color w:val="F8F8F2"/>
+          <w:sz w:val="21"/>
+          <w:szCs w:val="21"/>
+          <w:lang w:eastAsia="pt-BR"/>
+        </w:rPr>
+        <w:t>&gt;</w:t>
+      </w:r>
+    </w:p>
+    <w:p>
+      <w:pPr>
+        <w:pStyle w:val="PargrafodaLista"/>
+        <w:numPr>
+          <w:ilvl w:val="0"/>
+          <w:numId w:val="3"/>
+        </w:numPr>
+        <w:shd w:val="clear" w:color="auto" w:fill="272822"/>
+        <w:spacing w:after="0" w:line="285" w:lineRule="atLeast"/>
+        <w:rPr>
+          <w:rFonts w:ascii="Consolas" w:eastAsia="Times New Roman" w:hAnsi="Consolas" w:cs="Times New Roman"/>
+          <w:color w:val="F8F8F2"/>
+          <w:sz w:val="21"/>
+          <w:szCs w:val="21"/>
+          <w:lang w:eastAsia="pt-BR"/>
+        </w:rPr>
+      </w:pPr>
+    </w:p>
+    <w:p>
+      <w:pPr>
+        <w:pStyle w:val="PargrafodaLista"/>
+        <w:numPr>
+          <w:ilvl w:val="0"/>
+          <w:numId w:val="3"/>
+        </w:numPr>
+        <w:shd w:val="clear" w:color="auto" w:fill="272822"/>
+        <w:spacing w:after="0" w:line="285" w:lineRule="atLeast"/>
+        <w:rPr>
+          <w:rFonts w:ascii="Consolas" w:eastAsia="Times New Roman" w:hAnsi="Consolas" w:cs="Times New Roman"/>
+          <w:color w:val="F8F8F2"/>
+          <w:sz w:val="21"/>
+          <w:szCs w:val="21"/>
+          <w:lang w:eastAsia="pt-BR"/>
+        </w:rPr>
+      </w:pPr>
+      <w:r>
+        <w:rPr>
+          <w:rFonts w:ascii="Consolas" w:eastAsia="Times New Roman" w:hAnsi="Consolas" w:cs="Times New Roman"/>
+          <w:color w:val="F8F8F2"/>
+          <w:sz w:val="21"/>
+          <w:szCs w:val="21"/>
+          <w:lang w:eastAsia="pt-BR"/>
+        </w:rPr>
+        <w:t>&lt;</w:t>
+      </w:r>
+      <w:r>
+        <w:rPr>
+          <w:rFonts w:ascii="Consolas" w:eastAsia="Times New Roman" w:hAnsi="Consolas" w:cs="Times New Roman"/>
+          <w:color w:val="F92672"/>
+          <w:sz w:val="21"/>
+          <w:szCs w:val="21"/>
+          <w:lang w:eastAsia="pt-BR"/>
+        </w:rPr>
+        <w:t>script</w:t>
+      </w:r>
+      <w:r>
+        <w:rPr>
+          <w:rFonts w:ascii="Consolas" w:eastAsia="Times New Roman" w:hAnsi="Consolas" w:cs="Times New Roman"/>
+          <w:color w:val="F8F8F2"/>
+          <w:sz w:val="21"/>
+          <w:szCs w:val="21"/>
+          <w:lang w:eastAsia="pt-BR"/>
+        </w:rPr>
+        <w:t>&gt;</w:t>
+      </w:r>
+    </w:p>
+    <w:p>
+      <w:pPr>
+        <w:pStyle w:val="PargrafodaLista"/>
+        <w:numPr>
+          <w:ilvl w:val="0"/>
+          <w:numId w:val="3"/>
+        </w:numPr>
+        <w:shd w:val="clear" w:color="auto" w:fill="272822"/>
+        <w:spacing w:after="0" w:line="285" w:lineRule="atLeast"/>
+        <w:rPr>
+          <w:rFonts w:ascii="Consolas" w:eastAsia="Times New Roman" w:hAnsi="Consolas" w:cs="Times New Roman"/>
+          <w:color w:val="F8F8F2"/>
+          <w:sz w:val="21"/>
+          <w:szCs w:val="21"/>
+          <w:lang w:eastAsia="pt-BR"/>
+        </w:rPr>
+      </w:pPr>
+      <w:r>
+        <w:rPr>
+          <w:rFonts w:ascii="Consolas" w:eastAsia="Times New Roman" w:hAnsi="Consolas" w:cs="Times New Roman"/>
+          <w:color w:val="F92672"/>
+          <w:sz w:val="21"/>
+          <w:szCs w:val="21"/>
+          <w:lang w:eastAsia="pt-BR"/>
+        </w:rPr>
+        <w:t>export</w:t>
+      </w:r>
+      <w:r>
+        <w:rPr>
+          <w:rFonts w:ascii="Consolas" w:eastAsia="Times New Roman" w:hAnsi="Consolas" w:cs="Times New Roman"/>
+          <w:color w:val="F8F8F2"/>
+          <w:sz w:val="21"/>
+          <w:szCs w:val="21"/>
+          <w:lang w:eastAsia="pt-BR"/>
+        </w:rPr>
+        <w:t xml:space="preserve"> </w:t>
+      </w:r>
+      <w:r>
+        <w:rPr>
+          <w:rFonts w:ascii="Consolas" w:eastAsia="Times New Roman" w:hAnsi="Consolas" w:cs="Times New Roman"/>
+          <w:color w:val="F92672"/>
+          <w:sz w:val="21"/>
+          <w:szCs w:val="21"/>
+          <w:lang w:eastAsia="pt-BR"/>
+        </w:rPr>
+        <w:t>default</w:t>
+      </w:r>
+      <w:r>
+        <w:rPr>
+          <w:rFonts w:ascii="Consolas" w:eastAsia="Times New Roman" w:hAnsi="Consolas" w:cs="Times New Roman"/>
+          <w:color w:val="F8F8F2"/>
+          <w:sz w:val="21"/>
+          <w:szCs w:val="21"/>
+          <w:lang w:eastAsia="pt-BR"/>
+        </w:rPr>
+        <w:t xml:space="preserve"> {</w:t>
+      </w:r>
+    </w:p>
+    <w:p>
+      <w:pPr>
+        <w:pStyle w:val="PargrafodaLista"/>
+        <w:numPr>
+          <w:ilvl w:val="0"/>
+          <w:numId w:val="3"/>
+        </w:numPr>
+        <w:shd w:val="clear" w:color="auto" w:fill="272822"/>
+        <w:spacing w:after="0" w:line="285" w:lineRule="atLeast"/>
+        <w:rPr>
+          <w:rFonts w:ascii="Consolas" w:eastAsia="Times New Roman" w:hAnsi="Consolas" w:cs="Times New Roman"/>
+          <w:color w:val="F8F8F2"/>
+          <w:sz w:val="21"/>
+          <w:szCs w:val="21"/>
+          <w:lang w:eastAsia="pt-BR"/>
+        </w:rPr>
+      </w:pPr>
+    </w:p>
+    <w:p>
+      <w:pPr>
+        <w:pStyle w:val="PargrafodaLista"/>
+        <w:numPr>
+          <w:ilvl w:val="0"/>
+          <w:numId w:val="3"/>
+        </w:numPr>
+        <w:shd w:val="clear" w:color="auto" w:fill="272822"/>
+        <w:spacing w:after="0" w:line="285" w:lineRule="atLeast"/>
+        <w:rPr>
+          <w:rFonts w:ascii="Consolas" w:eastAsia="Times New Roman" w:hAnsi="Consolas" w:cs="Times New Roman"/>
+          <w:color w:val="F8F8F2"/>
+          <w:sz w:val="21"/>
+          <w:szCs w:val="21"/>
+          <w:lang w:eastAsia="pt-BR"/>
+        </w:rPr>
+      </w:pPr>
+      <w:r>
+        <w:rPr>
+          <w:rFonts w:ascii="Consolas" w:eastAsia="Times New Roman" w:hAnsi="Consolas" w:cs="Times New Roman"/>
+          <w:color w:val="F8F8F2"/>
+          <w:sz w:val="21"/>
+          <w:szCs w:val="21"/>
+          <w:lang w:eastAsia="pt-BR"/>
+        </w:rPr>
+        <w:t xml:space="preserve">    </w:t>
+      </w:r>
+      <w:r>
+        <w:rPr>
+          <w:rFonts w:ascii="Consolas" w:eastAsia="Times New Roman" w:hAnsi="Consolas" w:cs="Times New Roman"/>
+          <w:color w:val="A6E22E"/>
+          <w:sz w:val="21"/>
+          <w:szCs w:val="21"/>
+          <w:lang w:eastAsia="pt-BR"/>
+        </w:rPr>
+        <w:t>data</w:t>
+      </w:r>
+      <w:r>
+        <w:rPr>
+          <w:rFonts w:ascii="Consolas" w:eastAsia="Times New Roman" w:hAnsi="Consolas" w:cs="Times New Roman"/>
+          <w:color w:val="F8F8F2"/>
+          <w:sz w:val="21"/>
+          <w:szCs w:val="21"/>
+          <w:lang w:eastAsia="pt-BR"/>
+        </w:rPr>
+        <w:t>(){</w:t>
+      </w:r>
+    </w:p>
+    <w:p>
+      <w:pPr>
+        <w:pStyle w:val="PargrafodaLista"/>
+        <w:numPr>
+          <w:ilvl w:val="0"/>
+          <w:numId w:val="3"/>
+        </w:numPr>
+        <w:shd w:val="clear" w:color="auto" w:fill="272822"/>
+        <w:spacing w:after="0" w:line="285" w:lineRule="atLeast"/>
+        <w:rPr>
+          <w:rFonts w:ascii="Consolas" w:eastAsia="Times New Roman" w:hAnsi="Consolas" w:cs="Times New Roman"/>
+          <w:color w:val="F8F8F2"/>
+          <w:sz w:val="21"/>
+          <w:szCs w:val="21"/>
+          <w:lang w:eastAsia="pt-BR"/>
+        </w:rPr>
+      </w:pPr>
+      <w:r>
+        <w:rPr>
+          <w:rFonts w:ascii="Consolas" w:eastAsia="Times New Roman" w:hAnsi="Consolas" w:cs="Times New Roman"/>
+          <w:color w:val="F8F8F2"/>
+          <w:sz w:val="21"/>
+          <w:szCs w:val="21"/>
+          <w:lang w:eastAsia="pt-BR"/>
+        </w:rPr>
+        <w:t xml:space="preserve">        </w:t>
+      </w:r>
+      <w:r>
+        <w:rPr>
+          <w:rFonts w:ascii="Consolas" w:eastAsia="Times New Roman" w:hAnsi="Consolas" w:cs="Times New Roman"/>
+          <w:color w:val="F92672"/>
+          <w:sz w:val="21"/>
+          <w:szCs w:val="21"/>
+          <w:lang w:eastAsia="pt-BR"/>
+        </w:rPr>
+        <w:t>return</w:t>
+      </w:r>
+      <w:r>
+        <w:rPr>
+          <w:rFonts w:ascii="Consolas" w:eastAsia="Times New Roman" w:hAnsi="Consolas" w:cs="Times New Roman"/>
+          <w:color w:val="F8F8F2"/>
+          <w:sz w:val="21"/>
+          <w:szCs w:val="21"/>
+          <w:lang w:eastAsia="pt-BR"/>
+        </w:rPr>
+        <w:t xml:space="preserve"> {</w:t>
+      </w:r>
+    </w:p>
+    <w:p>
+      <w:pPr>
+        <w:pStyle w:val="PargrafodaLista"/>
+        <w:numPr>
+          <w:ilvl w:val="0"/>
+          <w:numId w:val="3"/>
+        </w:numPr>
+        <w:shd w:val="clear" w:color="auto" w:fill="272822"/>
+        <w:spacing w:after="0" w:line="285" w:lineRule="atLeast"/>
+        <w:rPr>
+          <w:rFonts w:ascii="Consolas" w:eastAsia="Times New Roman" w:hAnsi="Consolas" w:cs="Times New Roman"/>
+          <w:color w:val="F8F8F2"/>
+          <w:sz w:val="21"/>
+          <w:szCs w:val="21"/>
+          <w:lang w:eastAsia="pt-BR"/>
+        </w:rPr>
+      </w:pPr>
+      <w:r>
+        <w:rPr>
+          <w:rFonts w:ascii="Consolas" w:eastAsia="Times New Roman" w:hAnsi="Consolas" w:cs="Times New Roman"/>
+          <w:color w:val="F8F8F2"/>
+          <w:sz w:val="21"/>
+          <w:szCs w:val="21"/>
+          <w:lang w:eastAsia="pt-BR"/>
+        </w:rPr>
+        <w:t xml:space="preserve">           isPremiun: </w:t>
+      </w:r>
+      <w:r>
+        <w:rPr>
+          <w:rFonts w:ascii="Consolas" w:eastAsia="Times New Roman" w:hAnsi="Consolas" w:cs="Times New Roman"/>
+          <w:color w:val="AE81FF"/>
+          <w:sz w:val="21"/>
+          <w:szCs w:val="21"/>
+          <w:lang w:eastAsia="pt-BR"/>
+        </w:rPr>
+        <w:t>true</w:t>
+      </w:r>
+    </w:p>
+    <w:p>
+      <w:pPr>
+        <w:pStyle w:val="PargrafodaLista"/>
+        <w:numPr>
+          <w:ilvl w:val="0"/>
+          <w:numId w:val="3"/>
+        </w:numPr>
+        <w:shd w:val="clear" w:color="auto" w:fill="272822"/>
+        <w:spacing w:after="0" w:line="285" w:lineRule="atLeast"/>
+        <w:rPr>
+          <w:rFonts w:ascii="Consolas" w:eastAsia="Times New Roman" w:hAnsi="Consolas" w:cs="Times New Roman"/>
+          <w:color w:val="F8F8F2"/>
+          <w:sz w:val="21"/>
+          <w:szCs w:val="21"/>
+          <w:lang w:eastAsia="pt-BR"/>
+        </w:rPr>
+      </w:pPr>
+      <w:r>
+        <w:rPr>
+          <w:rFonts w:ascii="Consolas" w:eastAsia="Times New Roman" w:hAnsi="Consolas" w:cs="Times New Roman"/>
+          <w:color w:val="F8F8F2"/>
+          <w:sz w:val="21"/>
+          <w:szCs w:val="21"/>
+          <w:lang w:eastAsia="pt-BR"/>
+        </w:rPr>
+        <w:t>        }</w:t>
+      </w:r>
+    </w:p>
+    <w:p>
+      <w:pPr>
+        <w:pStyle w:val="PargrafodaLista"/>
+        <w:numPr>
+          <w:ilvl w:val="0"/>
+          <w:numId w:val="3"/>
+        </w:numPr>
+        <w:shd w:val="clear" w:color="auto" w:fill="272822"/>
+        <w:spacing w:after="0" w:line="285" w:lineRule="atLeast"/>
+        <w:rPr>
+          <w:rFonts w:ascii="Consolas" w:eastAsia="Times New Roman" w:hAnsi="Consolas" w:cs="Times New Roman"/>
+          <w:color w:val="F8F8F2"/>
+          <w:sz w:val="21"/>
+          <w:szCs w:val="21"/>
+          <w:lang w:eastAsia="pt-BR"/>
+        </w:rPr>
+      </w:pPr>
+      <w:r>
+        <w:rPr>
+          <w:rFonts w:ascii="Consolas" w:eastAsia="Times New Roman" w:hAnsi="Consolas" w:cs="Times New Roman"/>
+          <w:color w:val="F8F8F2"/>
+          <w:sz w:val="21"/>
+          <w:szCs w:val="21"/>
+          <w:lang w:eastAsia="pt-BR"/>
+        </w:rPr>
+        <w:t>    },</w:t>
+      </w:r>
+    </w:p>
+    <w:p>
+      <w:pPr>
+        <w:pStyle w:val="PargrafodaLista"/>
+        <w:numPr>
+          <w:ilvl w:val="0"/>
+          <w:numId w:val="3"/>
+        </w:numPr>
+        <w:ind w:left="700"/>
+        <w:rPr>
+          <w:rFonts w:ascii="Arial" w:hAnsi="Arial" w:cs="Arial"/>
+          <w:b/>
+          <w:bCs/>
+          <w:sz w:val="24"/>
+          <w:szCs w:val="24"/>
+        </w:rPr>
+      </w:pPr>
+      <w:r>
+        <w:rPr>
+          <w:rFonts w:ascii="Arial" w:hAnsi="Arial" w:cs="Arial"/>
+          <w:b/>
+          <w:bCs/>
+          <w:sz w:val="24"/>
+          <w:szCs w:val="24"/>
+        </w:rPr>
+        <w:t>Diretiva condicional v-for</w:t>
+      </w:r>
+    </w:p>
+    <w:p>
+      <w:pPr>
+        <w:pStyle w:val="PargrafodaLista"/>
+        <w:numPr>
+          <w:ilvl w:val="0"/>
+          <w:numId w:val="3"/>
+        </w:numPr>
+        <w:ind w:left="700"/>
+        <w:rPr>
+          <w:rFonts w:ascii="Arial" w:hAnsi="Arial" w:cs="Arial"/>
+          <w:b/>
+          <w:bCs/>
+          <w:sz w:val="24"/>
+          <w:szCs w:val="24"/>
+        </w:rPr>
+      </w:pPr>
+      <w:r>
+        <w:rPr>
+          <w:rFonts w:ascii="Arial" w:hAnsi="Arial" w:cs="Arial"/>
+          <w:sz w:val="24"/>
+          <w:szCs w:val="24"/>
+        </w:rPr>
+        <w:t>Utilizado para evitar a repetição de códigos.</w:t>
+      </w:r>
     </w:p>
     <w:p>
       <w:pPr>

</xml_diff>

<commit_message>
Utilizando diretiva condicional v-for
</commit_message>
<xml_diff>
--- a/arquivos/12_VueJs.docx
+++ b/arquivos/12_VueJs.docx
@@ -13031,6 +13031,39 @@
         </w:rPr>
         <w:t>Utilizado para evitar a repetição de códigos.</w:t>
       </w:r>
+      <w:r>
+        <w:rPr>
+          <w:rFonts w:ascii="Arial" w:hAnsi="Arial" w:cs="Arial"/>
+          <w:sz w:val="24"/>
+          <w:szCs w:val="24"/>
+        </w:rPr>
+        <w:t xml:space="preserve"> É semelhante ao foreach e para isso devemos ter um array. Como exemplo iremos criar um array clientes e dentro dele vamos criar três clientes</w:t>
+      </w:r>
+      <w:r>
+        <w:rPr>
+          <w:rFonts w:ascii="Arial" w:hAnsi="Arial" w:cs="Arial"/>
+          <w:sz w:val="24"/>
+          <w:szCs w:val="24"/>
+        </w:rPr>
+        <w:t>, dentro do template criamos uma div que fará um loop no array e irá exibir os códigos que foram criados dentro da div, para cada cliente no array.</w:t>
+      </w:r>
+    </w:p>
+    <w:p>
+      <w:pPr>
+        <w:pStyle w:val="PargrafodaLista"/>
+        <w:numPr>
+          <w:ilvl w:val="0"/>
+          <w:numId w:val="3"/>
+        </w:numPr>
+        <w:ind w:left="700"/>
+        <w:rPr>
+          <w:rFonts w:ascii="Arial" w:hAnsi="Arial" w:cs="Arial"/>
+          <w:b/>
+          <w:bCs/>
+          <w:sz w:val="24"/>
+          <w:szCs w:val="24"/>
+        </w:rPr>
+      </w:pPr>
     </w:p>
     <w:p>
       <w:pPr>

</xml_diff>

<commit_message>
Aprendendo a utilizar filtros
</commit_message>
<xml_diff>
--- a/arquivos/12_VueJs.docx
+++ b/arquivos/12_VueJs.docx
@@ -27884,7 +27884,25 @@
           <w:sz w:val="24"/>
           <w:szCs w:val="24"/>
         </w:rPr>
-        <w:t xml:space="preserve"> no inicio do formulário que irá aparecer em vermelho caso o usuário não digite o nome corretamente.</w:t>
+        <w:t xml:space="preserve"> no </w:t>
+      </w:r>
+      <w:proofErr w:type="spellStart"/>
+      <w:r>
+        <w:rPr>
+          <w:rFonts w:ascii="Arial" w:hAnsi="Arial" w:cs="Arial"/>
+          <w:sz w:val="24"/>
+          <w:szCs w:val="24"/>
+        </w:rPr>
+        <w:t>inicio</w:t>
+      </w:r>
+      <w:proofErr w:type="spellEnd"/>
+      <w:r>
+        <w:rPr>
+          <w:rFonts w:ascii="Arial" w:hAnsi="Arial" w:cs="Arial"/>
+          <w:sz w:val="24"/>
+          <w:szCs w:val="24"/>
+        </w:rPr>
+        <w:t xml:space="preserve"> do formulário que irá aparecer em vermelho caso o usuário não digite o nome corretamente.</w:t>
       </w:r>
     </w:p>
     <w:p>
@@ -34035,6 +34053,2517 @@
           <w:numId w:val="3"/>
         </w:numPr>
         <w:ind w:left="700"/>
+        <w:rPr>
+          <w:rFonts w:ascii="Arial" w:hAnsi="Arial" w:cs="Arial"/>
+          <w:b/>
+          <w:bCs/>
+          <w:sz w:val="24"/>
+          <w:szCs w:val="24"/>
+        </w:rPr>
+      </w:pPr>
+    </w:p>
+    <w:p>
+      <w:pPr>
+        <w:pStyle w:val="PargrafodaLista"/>
+        <w:numPr>
+          <w:ilvl w:val="0"/>
+          <w:numId w:val="3"/>
+        </w:numPr>
+        <w:ind w:left="700"/>
+        <w:rPr>
+          <w:rFonts w:ascii="Arial" w:hAnsi="Arial" w:cs="Arial"/>
+          <w:b/>
+          <w:bCs/>
+          <w:sz w:val="24"/>
+          <w:szCs w:val="24"/>
+        </w:rPr>
+      </w:pPr>
+      <w:r>
+        <w:rPr>
+          <w:rFonts w:ascii="Arial" w:hAnsi="Arial" w:cs="Arial"/>
+          <w:b/>
+          <w:bCs/>
+          <w:sz w:val="24"/>
+          <w:szCs w:val="24"/>
+        </w:rPr>
+        <w:t>Emissão de eventos</w:t>
+      </w:r>
+    </w:p>
+    <w:p>
+      <w:pPr>
+        <w:pStyle w:val="PargrafodaLista"/>
+        <w:numPr>
+          <w:ilvl w:val="0"/>
+          <w:numId w:val="3"/>
+        </w:numPr>
+        <w:shd w:val="clear" w:color="auto" w:fill="272822"/>
+        <w:spacing w:after="0" w:line="285" w:lineRule="atLeast"/>
+        <w:rPr>
+          <w:rFonts w:ascii="Consolas" w:eastAsia="Times New Roman" w:hAnsi="Consolas" w:cs="Times New Roman"/>
+          <w:color w:val="F8F8F2"/>
+          <w:sz w:val="21"/>
+          <w:szCs w:val="21"/>
+          <w:lang w:eastAsia="pt-BR"/>
+        </w:rPr>
+      </w:pPr>
+      <w:r>
+        <w:rPr>
+          <w:rFonts w:ascii="Consolas" w:eastAsia="Times New Roman" w:hAnsi="Consolas" w:cs="Times New Roman"/>
+          <w:color w:val="F8F8F2"/>
+          <w:sz w:val="21"/>
+          <w:szCs w:val="21"/>
+          <w:lang w:eastAsia="pt-BR"/>
+        </w:rPr>
+        <w:t>   </w:t>
+      </w:r>
+      <w:r>
+        <w:rPr>
+          <w:rFonts w:ascii="Consolas" w:eastAsia="Times New Roman" w:hAnsi="Consolas" w:cs="Times New Roman"/>
+          <w:color w:val="F8F8F2"/>
+          <w:sz w:val="21"/>
+          <w:szCs w:val="21"/>
+          <w:lang w:eastAsia="pt-BR"/>
+        </w:rPr>
+        <w:t>//códigos do cliente</w:t>
+      </w:r>
+    </w:p>
+    <w:p>
+      <w:pPr>
+        <w:pStyle w:val="PargrafodaLista"/>
+        <w:numPr>
+          <w:ilvl w:val="0"/>
+          <w:numId w:val="3"/>
+        </w:numPr>
+        <w:shd w:val="clear" w:color="auto" w:fill="272822"/>
+        <w:spacing w:after="0" w:line="285" w:lineRule="atLeast"/>
+        <w:rPr>
+          <w:rFonts w:ascii="Consolas" w:eastAsia="Times New Roman" w:hAnsi="Consolas" w:cs="Times New Roman"/>
+          <w:color w:val="F8F8F2"/>
+          <w:sz w:val="21"/>
+          <w:szCs w:val="21"/>
+          <w:lang w:eastAsia="pt-BR"/>
+        </w:rPr>
+      </w:pPr>
+      <w:r>
+        <w:rPr>
+          <w:rFonts w:ascii="Consolas" w:eastAsia="Times New Roman" w:hAnsi="Consolas" w:cs="Times New Roman"/>
+          <w:color w:val="F8F8F2"/>
+          <w:sz w:val="21"/>
+          <w:szCs w:val="21"/>
+          <w:lang w:eastAsia="pt-BR"/>
+        </w:rPr>
+        <w:t>&lt;</w:t>
+      </w:r>
+      <w:proofErr w:type="spellStart"/>
+      <w:r>
+        <w:rPr>
+          <w:rFonts w:ascii="Consolas" w:eastAsia="Times New Roman" w:hAnsi="Consolas" w:cs="Times New Roman"/>
+          <w:color w:val="F92672"/>
+          <w:sz w:val="21"/>
+          <w:szCs w:val="21"/>
+          <w:lang w:eastAsia="pt-BR"/>
+        </w:rPr>
+        <w:t>button</w:t>
+      </w:r>
+      <w:proofErr w:type="spellEnd"/>
+      <w:r>
+        <w:rPr>
+          <w:rFonts w:ascii="Consolas" w:eastAsia="Times New Roman" w:hAnsi="Consolas" w:cs="Times New Roman"/>
+          <w:color w:val="F8F8F2"/>
+          <w:sz w:val="21"/>
+          <w:szCs w:val="21"/>
+          <w:lang w:eastAsia="pt-BR"/>
+        </w:rPr>
+        <w:t xml:space="preserve"> @</w:t>
+      </w:r>
+      <w:r>
+        <w:rPr>
+          <w:rFonts w:ascii="Consolas" w:eastAsia="Times New Roman" w:hAnsi="Consolas" w:cs="Times New Roman"/>
+          <w:color w:val="A6E22E"/>
+          <w:sz w:val="21"/>
+          <w:szCs w:val="21"/>
+          <w:lang w:eastAsia="pt-BR"/>
+        </w:rPr>
+        <w:t>click</w:t>
+      </w:r>
+      <w:r>
+        <w:rPr>
+          <w:rFonts w:ascii="Consolas" w:eastAsia="Times New Roman" w:hAnsi="Consolas" w:cs="Times New Roman"/>
+          <w:color w:val="F8F8F2"/>
+          <w:sz w:val="21"/>
+          <w:szCs w:val="21"/>
+          <w:lang w:eastAsia="pt-BR"/>
+        </w:rPr>
+        <w:t>="emitirEventoDelete"&gt;Deletar&lt;/</w:t>
+      </w:r>
+      <w:r>
+        <w:rPr>
+          <w:rFonts w:ascii="Consolas" w:eastAsia="Times New Roman" w:hAnsi="Consolas" w:cs="Times New Roman"/>
+          <w:color w:val="F92672"/>
+          <w:sz w:val="21"/>
+          <w:szCs w:val="21"/>
+          <w:lang w:eastAsia="pt-BR"/>
+        </w:rPr>
+        <w:t>button</w:t>
+      </w:r>
+      <w:r>
+        <w:rPr>
+          <w:rFonts w:ascii="Consolas" w:eastAsia="Times New Roman" w:hAnsi="Consolas" w:cs="Times New Roman"/>
+          <w:color w:val="F8F8F2"/>
+          <w:sz w:val="21"/>
+          <w:szCs w:val="21"/>
+          <w:lang w:eastAsia="pt-BR"/>
+        </w:rPr>
+        <w:t>&gt;</w:t>
+      </w:r>
+    </w:p>
+    <w:p>
+      <w:pPr>
+        <w:shd w:val="clear" w:color="auto" w:fill="272822"/>
+        <w:spacing w:after="0" w:line="285" w:lineRule="atLeast"/>
+        <w:rPr>
+          <w:rFonts w:ascii="Consolas" w:eastAsia="Times New Roman" w:hAnsi="Consolas" w:cs="Times New Roman"/>
+          <w:color w:val="F8F8F2"/>
+          <w:sz w:val="21"/>
+          <w:szCs w:val="21"/>
+          <w:lang w:eastAsia="pt-BR"/>
+        </w:rPr>
+      </w:pPr>
+    </w:p>
+    <w:p>
+      <w:pPr>
+        <w:pStyle w:val="PargrafodaLista"/>
+        <w:numPr>
+          <w:ilvl w:val="0"/>
+          <w:numId w:val="3"/>
+        </w:numPr>
+        <w:shd w:val="clear" w:color="auto" w:fill="272822"/>
+        <w:spacing w:after="0" w:line="285" w:lineRule="atLeast"/>
+        <w:rPr>
+          <w:rFonts w:ascii="Consolas" w:eastAsia="Times New Roman" w:hAnsi="Consolas" w:cs="Times New Roman"/>
+          <w:color w:val="F8F8F2"/>
+          <w:sz w:val="21"/>
+          <w:szCs w:val="21"/>
+          <w:lang w:eastAsia="pt-BR"/>
+        </w:rPr>
+      </w:pPr>
+      <w:proofErr w:type="spellStart"/>
+      <w:r>
+        <w:rPr>
+          <w:rFonts w:ascii="Consolas" w:eastAsia="Times New Roman" w:hAnsi="Consolas" w:cs="Times New Roman"/>
+          <w:color w:val="A6E22E"/>
+          <w:sz w:val="21"/>
+          <w:szCs w:val="21"/>
+          <w:lang w:eastAsia="pt-BR"/>
+        </w:rPr>
+        <w:t>emitirEventoDelete</w:t>
+      </w:r>
+      <w:proofErr w:type="spellEnd"/>
+      <w:r>
+        <w:rPr>
+          <w:rFonts w:ascii="Consolas" w:eastAsia="Times New Roman" w:hAnsi="Consolas" w:cs="Times New Roman"/>
+          <w:color w:val="F8F8F2"/>
+          <w:sz w:val="21"/>
+          <w:szCs w:val="21"/>
+          <w:lang w:eastAsia="pt-BR"/>
+        </w:rPr>
+        <w:t xml:space="preserve">: </w:t>
+      </w:r>
+      <w:proofErr w:type="spellStart"/>
+      <w:proofErr w:type="gramStart"/>
+      <w:r>
+        <w:rPr>
+          <w:rFonts w:ascii="Consolas" w:eastAsia="Times New Roman" w:hAnsi="Consolas" w:cs="Times New Roman"/>
+          <w:i/>
+          <w:iCs/>
+          <w:color w:val="66D9EF"/>
+          <w:sz w:val="21"/>
+          <w:szCs w:val="21"/>
+          <w:lang w:eastAsia="pt-BR"/>
+        </w:rPr>
+        <w:t>function</w:t>
+      </w:r>
+      <w:proofErr w:type="spellEnd"/>
+      <w:r>
+        <w:rPr>
+          <w:rFonts w:ascii="Consolas" w:eastAsia="Times New Roman" w:hAnsi="Consolas" w:cs="Times New Roman"/>
+          <w:color w:val="F8F8F2"/>
+          <w:sz w:val="21"/>
+          <w:szCs w:val="21"/>
+          <w:lang w:eastAsia="pt-BR"/>
+        </w:rPr>
+        <w:t>(</w:t>
+      </w:r>
+      <w:proofErr w:type="gramEnd"/>
+      <w:r>
+        <w:rPr>
+          <w:rFonts w:ascii="Consolas" w:eastAsia="Times New Roman" w:hAnsi="Consolas" w:cs="Times New Roman"/>
+          <w:color w:val="F8F8F2"/>
+          <w:sz w:val="21"/>
+          <w:szCs w:val="21"/>
+          <w:lang w:eastAsia="pt-BR"/>
+        </w:rPr>
+        <w:t>){</w:t>
+      </w:r>
+    </w:p>
+    <w:p>
+      <w:pPr>
+        <w:pStyle w:val="PargrafodaLista"/>
+        <w:numPr>
+          <w:ilvl w:val="0"/>
+          <w:numId w:val="3"/>
+        </w:numPr>
+        <w:shd w:val="clear" w:color="auto" w:fill="272822"/>
+        <w:spacing w:after="0" w:line="285" w:lineRule="atLeast"/>
+        <w:rPr>
+          <w:rFonts w:ascii="Consolas" w:eastAsia="Times New Roman" w:hAnsi="Consolas" w:cs="Times New Roman"/>
+          <w:color w:val="F8F8F2"/>
+          <w:sz w:val="21"/>
+          <w:szCs w:val="21"/>
+          <w:lang w:eastAsia="pt-BR"/>
+        </w:rPr>
+      </w:pPr>
+      <w:r>
+        <w:rPr>
+          <w:rFonts w:ascii="Consolas" w:eastAsia="Times New Roman" w:hAnsi="Consolas" w:cs="Times New Roman"/>
+          <w:color w:val="F8F8F2"/>
+          <w:sz w:val="21"/>
+          <w:szCs w:val="21"/>
+          <w:lang w:eastAsia="pt-BR"/>
+        </w:rPr>
+        <w:t xml:space="preserve">            </w:t>
+      </w:r>
+      <w:r>
+        <w:rPr>
+          <w:rFonts w:ascii="Consolas" w:eastAsia="Times New Roman" w:hAnsi="Consolas" w:cs="Times New Roman"/>
+          <w:color w:val="88846F"/>
+          <w:sz w:val="21"/>
+          <w:szCs w:val="21"/>
+          <w:lang w:eastAsia="pt-BR"/>
+        </w:rPr>
+        <w:t>//</w:t>
+      </w:r>
+      <w:proofErr w:type="gramStart"/>
+      <w:r>
+        <w:rPr>
+          <w:rFonts w:ascii="Consolas" w:eastAsia="Times New Roman" w:hAnsi="Consolas" w:cs="Times New Roman"/>
+          <w:color w:val="88846F"/>
+          <w:sz w:val="21"/>
+          <w:szCs w:val="21"/>
+          <w:lang w:eastAsia="pt-BR"/>
+        </w:rPr>
+        <w:t>console.log(</w:t>
+      </w:r>
+      <w:proofErr w:type="gramEnd"/>
+      <w:r>
+        <w:rPr>
+          <w:rFonts w:ascii="Consolas" w:eastAsia="Times New Roman" w:hAnsi="Consolas" w:cs="Times New Roman"/>
+          <w:color w:val="88846F"/>
+          <w:sz w:val="21"/>
+          <w:szCs w:val="21"/>
+          <w:lang w:eastAsia="pt-BR"/>
+        </w:rPr>
+        <w:t>"Emitindo um filho");</w:t>
+      </w:r>
+    </w:p>
+    <w:p>
+      <w:pPr>
+        <w:pStyle w:val="PargrafodaLista"/>
+        <w:numPr>
+          <w:ilvl w:val="0"/>
+          <w:numId w:val="3"/>
+        </w:numPr>
+        <w:shd w:val="clear" w:color="auto" w:fill="272822"/>
+        <w:spacing w:after="0" w:line="285" w:lineRule="atLeast"/>
+        <w:rPr>
+          <w:rFonts w:ascii="Consolas" w:eastAsia="Times New Roman" w:hAnsi="Consolas" w:cs="Times New Roman"/>
+          <w:color w:val="F8F8F2"/>
+          <w:sz w:val="21"/>
+          <w:szCs w:val="21"/>
+          <w:lang w:eastAsia="pt-BR"/>
+        </w:rPr>
+      </w:pPr>
+      <w:r>
+        <w:rPr>
+          <w:rFonts w:ascii="Consolas" w:eastAsia="Times New Roman" w:hAnsi="Consolas" w:cs="Times New Roman"/>
+          <w:color w:val="F8F8F2"/>
+          <w:sz w:val="21"/>
+          <w:szCs w:val="21"/>
+          <w:lang w:eastAsia="pt-BR"/>
+        </w:rPr>
+        <w:t xml:space="preserve">            </w:t>
+      </w:r>
+      <w:r>
+        <w:rPr>
+          <w:rFonts w:ascii="Consolas" w:eastAsia="Times New Roman" w:hAnsi="Consolas" w:cs="Times New Roman"/>
+          <w:color w:val="88846F"/>
+          <w:sz w:val="21"/>
+          <w:szCs w:val="21"/>
+          <w:lang w:eastAsia="pt-BR"/>
+        </w:rPr>
+        <w:t xml:space="preserve">//utilizamos este atributo para emitir um evento que será chamado </w:t>
+      </w:r>
+      <w:proofErr w:type="spellStart"/>
+      <w:r>
+        <w:rPr>
+          <w:rFonts w:ascii="Consolas" w:eastAsia="Times New Roman" w:hAnsi="Consolas" w:cs="Times New Roman"/>
+          <w:color w:val="88846F"/>
+          <w:sz w:val="21"/>
+          <w:szCs w:val="21"/>
+          <w:lang w:eastAsia="pt-BR"/>
+        </w:rPr>
+        <w:t>meDelete</w:t>
+      </w:r>
+      <w:proofErr w:type="spellEnd"/>
+      <w:r>
+        <w:rPr>
+          <w:rFonts w:ascii="Consolas" w:eastAsia="Times New Roman" w:hAnsi="Consolas" w:cs="Times New Roman"/>
+          <w:color w:val="88846F"/>
+          <w:sz w:val="21"/>
+          <w:szCs w:val="21"/>
+          <w:lang w:eastAsia="pt-BR"/>
+        </w:rPr>
+        <w:t xml:space="preserve"> para o app Pai</w:t>
+      </w:r>
+    </w:p>
+    <w:p>
+      <w:pPr>
+        <w:pStyle w:val="PargrafodaLista"/>
+        <w:numPr>
+          <w:ilvl w:val="0"/>
+          <w:numId w:val="3"/>
+        </w:numPr>
+        <w:shd w:val="clear" w:color="auto" w:fill="272822"/>
+        <w:spacing w:after="0" w:line="285" w:lineRule="atLeast"/>
+        <w:rPr>
+          <w:rFonts w:ascii="Consolas" w:eastAsia="Times New Roman" w:hAnsi="Consolas" w:cs="Times New Roman"/>
+          <w:color w:val="F8F8F2"/>
+          <w:sz w:val="21"/>
+          <w:szCs w:val="21"/>
+          <w:lang w:eastAsia="pt-BR"/>
+        </w:rPr>
+      </w:pPr>
+      <w:r>
+        <w:rPr>
+          <w:rFonts w:ascii="Consolas" w:eastAsia="Times New Roman" w:hAnsi="Consolas" w:cs="Times New Roman"/>
+          <w:color w:val="F8F8F2"/>
+          <w:sz w:val="21"/>
+          <w:szCs w:val="21"/>
+          <w:lang w:eastAsia="pt-BR"/>
+        </w:rPr>
+        <w:t xml:space="preserve">            </w:t>
+      </w:r>
+      <w:r>
+        <w:rPr>
+          <w:rFonts w:ascii="Consolas" w:eastAsia="Times New Roman" w:hAnsi="Consolas" w:cs="Times New Roman"/>
+          <w:color w:val="88846F"/>
+          <w:sz w:val="21"/>
+          <w:szCs w:val="21"/>
+          <w:lang w:eastAsia="pt-BR"/>
+        </w:rPr>
+        <w:t xml:space="preserve">//podemos enviar </w:t>
+      </w:r>
+      <w:proofErr w:type="spellStart"/>
+      <w:r>
+        <w:rPr>
+          <w:rFonts w:ascii="Consolas" w:eastAsia="Times New Roman" w:hAnsi="Consolas" w:cs="Times New Roman"/>
+          <w:color w:val="88846F"/>
+          <w:sz w:val="21"/>
+          <w:szCs w:val="21"/>
+          <w:lang w:eastAsia="pt-BR"/>
+        </w:rPr>
+        <w:t>qualque</w:t>
+      </w:r>
+      <w:proofErr w:type="spellEnd"/>
+      <w:r>
+        <w:rPr>
+          <w:rFonts w:ascii="Consolas" w:eastAsia="Times New Roman" w:hAnsi="Consolas" w:cs="Times New Roman"/>
+          <w:color w:val="88846F"/>
+          <w:sz w:val="21"/>
+          <w:szCs w:val="21"/>
+          <w:lang w:eastAsia="pt-BR"/>
+        </w:rPr>
+        <w:t xml:space="preserve"> dados pelo evento</w:t>
+      </w:r>
+    </w:p>
+    <w:p>
+      <w:pPr>
+        <w:pStyle w:val="PargrafodaLista"/>
+        <w:numPr>
+          <w:ilvl w:val="0"/>
+          <w:numId w:val="3"/>
+        </w:numPr>
+        <w:shd w:val="clear" w:color="auto" w:fill="272822"/>
+        <w:spacing w:after="0" w:line="285" w:lineRule="atLeast"/>
+        <w:rPr>
+          <w:rFonts w:ascii="Consolas" w:eastAsia="Times New Roman" w:hAnsi="Consolas" w:cs="Times New Roman"/>
+          <w:color w:val="F8F8F2"/>
+          <w:sz w:val="21"/>
+          <w:szCs w:val="21"/>
+          <w:lang w:eastAsia="pt-BR"/>
+        </w:rPr>
+      </w:pPr>
+      <w:r>
+        <w:rPr>
+          <w:rFonts w:ascii="Consolas" w:eastAsia="Times New Roman" w:hAnsi="Consolas" w:cs="Times New Roman"/>
+          <w:color w:val="F8F8F2"/>
+          <w:sz w:val="21"/>
+          <w:szCs w:val="21"/>
+          <w:lang w:eastAsia="pt-BR"/>
+        </w:rPr>
+        <w:t xml:space="preserve">            </w:t>
+      </w:r>
+      <w:proofErr w:type="spellStart"/>
+      <w:proofErr w:type="gramStart"/>
+      <w:r>
+        <w:rPr>
+          <w:rFonts w:ascii="Consolas" w:eastAsia="Times New Roman" w:hAnsi="Consolas" w:cs="Times New Roman"/>
+          <w:color w:val="FD971F"/>
+          <w:sz w:val="21"/>
+          <w:szCs w:val="21"/>
+          <w:lang w:eastAsia="pt-BR"/>
+        </w:rPr>
+        <w:t>this</w:t>
+      </w:r>
+      <w:proofErr w:type="spellEnd"/>
+      <w:r>
+        <w:rPr>
+          <w:rFonts w:ascii="Consolas" w:eastAsia="Times New Roman" w:hAnsi="Consolas" w:cs="Times New Roman"/>
+          <w:color w:val="F8F8F2"/>
+          <w:sz w:val="21"/>
+          <w:szCs w:val="21"/>
+          <w:lang w:eastAsia="pt-BR"/>
+        </w:rPr>
+        <w:t>.</w:t>
+      </w:r>
+      <w:r>
+        <w:rPr>
+          <w:rFonts w:ascii="Consolas" w:eastAsia="Times New Roman" w:hAnsi="Consolas" w:cs="Times New Roman"/>
+          <w:color w:val="A6E22E"/>
+          <w:sz w:val="21"/>
+          <w:szCs w:val="21"/>
+          <w:lang w:eastAsia="pt-BR"/>
+        </w:rPr>
+        <w:t>$</w:t>
+      </w:r>
+      <w:proofErr w:type="spellStart"/>
+      <w:proofErr w:type="gramEnd"/>
+      <w:r>
+        <w:rPr>
+          <w:rFonts w:ascii="Consolas" w:eastAsia="Times New Roman" w:hAnsi="Consolas" w:cs="Times New Roman"/>
+          <w:color w:val="A6E22E"/>
+          <w:sz w:val="21"/>
+          <w:szCs w:val="21"/>
+          <w:lang w:eastAsia="pt-BR"/>
+        </w:rPr>
+        <w:t>emit</w:t>
+      </w:r>
+      <w:proofErr w:type="spellEnd"/>
+      <w:r>
+        <w:rPr>
+          <w:rFonts w:ascii="Consolas" w:eastAsia="Times New Roman" w:hAnsi="Consolas" w:cs="Times New Roman"/>
+          <w:color w:val="F8F8F2"/>
+          <w:sz w:val="21"/>
+          <w:szCs w:val="21"/>
+          <w:lang w:eastAsia="pt-BR"/>
+        </w:rPr>
+        <w:t>(</w:t>
+      </w:r>
+      <w:r>
+        <w:rPr>
+          <w:rFonts w:ascii="Consolas" w:eastAsia="Times New Roman" w:hAnsi="Consolas" w:cs="Times New Roman"/>
+          <w:color w:val="E6DB74"/>
+          <w:sz w:val="21"/>
+          <w:szCs w:val="21"/>
+          <w:lang w:eastAsia="pt-BR"/>
+        </w:rPr>
+        <w:t>"</w:t>
+      </w:r>
+      <w:proofErr w:type="spellStart"/>
+      <w:r>
+        <w:rPr>
+          <w:rFonts w:ascii="Consolas" w:eastAsia="Times New Roman" w:hAnsi="Consolas" w:cs="Times New Roman"/>
+          <w:color w:val="E6DB74"/>
+          <w:sz w:val="21"/>
+          <w:szCs w:val="21"/>
+          <w:lang w:eastAsia="pt-BR"/>
+        </w:rPr>
+        <w:t>meDelete</w:t>
+      </w:r>
+      <w:proofErr w:type="spellEnd"/>
+      <w:r>
+        <w:rPr>
+          <w:rFonts w:ascii="Consolas" w:eastAsia="Times New Roman" w:hAnsi="Consolas" w:cs="Times New Roman"/>
+          <w:color w:val="E6DB74"/>
+          <w:sz w:val="21"/>
+          <w:szCs w:val="21"/>
+          <w:lang w:eastAsia="pt-BR"/>
+        </w:rPr>
+        <w:t>"</w:t>
+      </w:r>
+      <w:r>
+        <w:rPr>
+          <w:rFonts w:ascii="Consolas" w:eastAsia="Times New Roman" w:hAnsi="Consolas" w:cs="Times New Roman"/>
+          <w:color w:val="F8F8F2"/>
+          <w:sz w:val="21"/>
+          <w:szCs w:val="21"/>
+          <w:lang w:eastAsia="pt-BR"/>
+        </w:rPr>
+        <w:t>, {</w:t>
+      </w:r>
+      <w:proofErr w:type="spellStart"/>
+      <w:r>
+        <w:rPr>
+          <w:rFonts w:ascii="Consolas" w:eastAsia="Times New Roman" w:hAnsi="Consolas" w:cs="Times New Roman"/>
+          <w:color w:val="F8F8F2"/>
+          <w:sz w:val="21"/>
+          <w:szCs w:val="21"/>
+          <w:lang w:eastAsia="pt-BR"/>
+        </w:rPr>
+        <w:t>idCliente:</w:t>
+      </w:r>
+      <w:r>
+        <w:rPr>
+          <w:rFonts w:ascii="Consolas" w:eastAsia="Times New Roman" w:hAnsi="Consolas" w:cs="Times New Roman"/>
+          <w:color w:val="FD971F"/>
+          <w:sz w:val="21"/>
+          <w:szCs w:val="21"/>
+          <w:lang w:eastAsia="pt-BR"/>
+        </w:rPr>
+        <w:t>this</w:t>
+      </w:r>
+      <w:r>
+        <w:rPr>
+          <w:rFonts w:ascii="Consolas" w:eastAsia="Times New Roman" w:hAnsi="Consolas" w:cs="Times New Roman"/>
+          <w:color w:val="F8F8F2"/>
+          <w:sz w:val="21"/>
+          <w:szCs w:val="21"/>
+          <w:lang w:eastAsia="pt-BR"/>
+        </w:rPr>
+        <w:t>.cliente.id</w:t>
+      </w:r>
+      <w:proofErr w:type="spellEnd"/>
+      <w:r>
+        <w:rPr>
+          <w:rFonts w:ascii="Consolas" w:eastAsia="Times New Roman" w:hAnsi="Consolas" w:cs="Times New Roman"/>
+          <w:color w:val="F8F8F2"/>
+          <w:sz w:val="21"/>
+          <w:szCs w:val="21"/>
+          <w:lang w:eastAsia="pt-BR"/>
+        </w:rPr>
+        <w:t>,  </w:t>
+      </w:r>
+      <w:proofErr w:type="spellStart"/>
+      <w:r>
+        <w:rPr>
+          <w:rFonts w:ascii="Consolas" w:eastAsia="Times New Roman" w:hAnsi="Consolas" w:cs="Times New Roman"/>
+          <w:color w:val="F8F8F2"/>
+          <w:sz w:val="21"/>
+          <w:szCs w:val="21"/>
+          <w:lang w:eastAsia="pt-BR"/>
+        </w:rPr>
+        <w:t>curso:</w:t>
+      </w:r>
+      <w:r>
+        <w:rPr>
+          <w:rFonts w:ascii="Consolas" w:eastAsia="Times New Roman" w:hAnsi="Consolas" w:cs="Times New Roman"/>
+          <w:color w:val="E6DB74"/>
+          <w:sz w:val="21"/>
+          <w:szCs w:val="21"/>
+          <w:lang w:eastAsia="pt-BR"/>
+        </w:rPr>
+        <w:t>"Formação</w:t>
+      </w:r>
+      <w:proofErr w:type="spellEnd"/>
+      <w:r>
+        <w:rPr>
+          <w:rFonts w:ascii="Consolas" w:eastAsia="Times New Roman" w:hAnsi="Consolas" w:cs="Times New Roman"/>
+          <w:color w:val="E6DB74"/>
+          <w:sz w:val="21"/>
+          <w:szCs w:val="21"/>
+          <w:lang w:eastAsia="pt-BR"/>
+        </w:rPr>
+        <w:t xml:space="preserve"> </w:t>
+      </w:r>
+      <w:proofErr w:type="spellStart"/>
+      <w:r>
+        <w:rPr>
+          <w:rFonts w:ascii="Consolas" w:eastAsia="Times New Roman" w:hAnsi="Consolas" w:cs="Times New Roman"/>
+          <w:color w:val="E6DB74"/>
+          <w:sz w:val="21"/>
+          <w:szCs w:val="21"/>
+          <w:lang w:eastAsia="pt-BR"/>
+        </w:rPr>
+        <w:t>nodeJS</w:t>
+      </w:r>
+      <w:proofErr w:type="spellEnd"/>
+      <w:r>
+        <w:rPr>
+          <w:rFonts w:ascii="Consolas" w:eastAsia="Times New Roman" w:hAnsi="Consolas" w:cs="Times New Roman"/>
+          <w:color w:val="E6DB74"/>
+          <w:sz w:val="21"/>
+          <w:szCs w:val="21"/>
+          <w:lang w:eastAsia="pt-BR"/>
+        </w:rPr>
+        <w:t>"</w:t>
+      </w:r>
+      <w:r>
+        <w:rPr>
+          <w:rFonts w:ascii="Consolas" w:eastAsia="Times New Roman" w:hAnsi="Consolas" w:cs="Times New Roman"/>
+          <w:color w:val="F8F8F2"/>
+          <w:sz w:val="21"/>
+          <w:szCs w:val="21"/>
+          <w:lang w:eastAsia="pt-BR"/>
+        </w:rPr>
+        <w:t xml:space="preserve">, </w:t>
+      </w:r>
+      <w:proofErr w:type="spellStart"/>
+      <w:r>
+        <w:rPr>
+          <w:rFonts w:ascii="Consolas" w:eastAsia="Times New Roman" w:hAnsi="Consolas" w:cs="Times New Roman"/>
+          <w:color w:val="F8F8F2"/>
+          <w:sz w:val="21"/>
+          <w:szCs w:val="21"/>
+          <w:lang w:eastAsia="pt-BR"/>
+        </w:rPr>
+        <w:t>emPromocao</w:t>
+      </w:r>
+      <w:proofErr w:type="spellEnd"/>
+      <w:r>
+        <w:rPr>
+          <w:rFonts w:ascii="Consolas" w:eastAsia="Times New Roman" w:hAnsi="Consolas" w:cs="Times New Roman"/>
+          <w:color w:val="F8F8F2"/>
+          <w:sz w:val="21"/>
+          <w:szCs w:val="21"/>
+          <w:lang w:eastAsia="pt-BR"/>
+        </w:rPr>
+        <w:t xml:space="preserve">: </w:t>
+      </w:r>
+      <w:proofErr w:type="spellStart"/>
+      <w:r>
+        <w:rPr>
+          <w:rFonts w:ascii="Consolas" w:eastAsia="Times New Roman" w:hAnsi="Consolas" w:cs="Times New Roman"/>
+          <w:color w:val="AE81FF"/>
+          <w:sz w:val="21"/>
+          <w:szCs w:val="21"/>
+          <w:lang w:eastAsia="pt-BR"/>
+        </w:rPr>
+        <w:t>true</w:t>
+      </w:r>
+      <w:proofErr w:type="spellEnd"/>
+      <w:r>
+        <w:rPr>
+          <w:rFonts w:ascii="Consolas" w:eastAsia="Times New Roman" w:hAnsi="Consolas" w:cs="Times New Roman"/>
+          <w:color w:val="F8F8F2"/>
+          <w:sz w:val="21"/>
+          <w:szCs w:val="21"/>
+          <w:lang w:eastAsia="pt-BR"/>
+        </w:rPr>
+        <w:t xml:space="preserve">, </w:t>
+      </w:r>
+      <w:proofErr w:type="spellStart"/>
+      <w:r>
+        <w:rPr>
+          <w:rFonts w:ascii="Consolas" w:eastAsia="Times New Roman" w:hAnsi="Consolas" w:cs="Times New Roman"/>
+          <w:color w:val="F8F8F2"/>
+          <w:sz w:val="21"/>
+          <w:szCs w:val="21"/>
+          <w:lang w:eastAsia="pt-BR"/>
+        </w:rPr>
+        <w:t>component</w:t>
+      </w:r>
+      <w:proofErr w:type="spellEnd"/>
+      <w:r>
+        <w:rPr>
+          <w:rFonts w:ascii="Consolas" w:eastAsia="Times New Roman" w:hAnsi="Consolas" w:cs="Times New Roman"/>
+          <w:color w:val="F8F8F2"/>
+          <w:sz w:val="21"/>
+          <w:szCs w:val="21"/>
+          <w:lang w:eastAsia="pt-BR"/>
+        </w:rPr>
+        <w:t xml:space="preserve">: </w:t>
+      </w:r>
+      <w:proofErr w:type="spellStart"/>
+      <w:r>
+        <w:rPr>
+          <w:rFonts w:ascii="Consolas" w:eastAsia="Times New Roman" w:hAnsi="Consolas" w:cs="Times New Roman"/>
+          <w:color w:val="FD971F"/>
+          <w:sz w:val="21"/>
+          <w:szCs w:val="21"/>
+          <w:lang w:eastAsia="pt-BR"/>
+        </w:rPr>
+        <w:t>this</w:t>
+      </w:r>
+      <w:proofErr w:type="spellEnd"/>
+      <w:r>
+        <w:rPr>
+          <w:rFonts w:ascii="Consolas" w:eastAsia="Times New Roman" w:hAnsi="Consolas" w:cs="Times New Roman"/>
+          <w:color w:val="F8F8F2"/>
+          <w:sz w:val="21"/>
+          <w:szCs w:val="21"/>
+          <w:lang w:eastAsia="pt-BR"/>
+        </w:rPr>
+        <w:t>});</w:t>
+      </w:r>
+    </w:p>
+    <w:p>
+      <w:pPr>
+        <w:pStyle w:val="PargrafodaLista"/>
+        <w:numPr>
+          <w:ilvl w:val="0"/>
+          <w:numId w:val="3"/>
+        </w:numPr>
+        <w:shd w:val="clear" w:color="auto" w:fill="272822"/>
+        <w:spacing w:after="0" w:line="285" w:lineRule="atLeast"/>
+        <w:rPr>
+          <w:rFonts w:ascii="Consolas" w:eastAsia="Times New Roman" w:hAnsi="Consolas" w:cs="Times New Roman"/>
+          <w:color w:val="F8F8F2"/>
+          <w:sz w:val="21"/>
+          <w:szCs w:val="21"/>
+          <w:lang w:eastAsia="pt-BR"/>
+        </w:rPr>
+      </w:pPr>
+      <w:r>
+        <w:rPr>
+          <w:rFonts w:ascii="Consolas" w:eastAsia="Times New Roman" w:hAnsi="Consolas" w:cs="Times New Roman"/>
+          <w:color w:val="F8F8F2"/>
+          <w:sz w:val="21"/>
+          <w:szCs w:val="21"/>
+          <w:lang w:eastAsia="pt-BR"/>
+        </w:rPr>
+        <w:t>        },</w:t>
+      </w:r>
+    </w:p>
+    <w:p>
+      <w:pPr>
+        <w:shd w:val="clear" w:color="auto" w:fill="272822"/>
+        <w:spacing w:after="0" w:line="285" w:lineRule="atLeast"/>
+        <w:rPr>
+          <w:rFonts w:ascii="Consolas" w:eastAsia="Times New Roman" w:hAnsi="Consolas" w:cs="Times New Roman"/>
+          <w:color w:val="F8F8F2"/>
+          <w:sz w:val="21"/>
+          <w:szCs w:val="21"/>
+          <w:lang w:eastAsia="pt-BR"/>
+        </w:rPr>
+      </w:pPr>
+      <w:r>
+        <w:rPr>
+          <w:rFonts w:ascii="Consolas" w:eastAsia="Times New Roman" w:hAnsi="Consolas" w:cs="Times New Roman"/>
+          <w:color w:val="F8F8F2"/>
+          <w:sz w:val="21"/>
+          <w:szCs w:val="21"/>
+          <w:lang w:eastAsia="pt-BR"/>
+        </w:rPr>
+        <w:t>//códigos do app Pai</w:t>
+      </w:r>
+    </w:p>
+    <w:p>
+      <w:pPr>
+        <w:pStyle w:val="PargrafodaLista"/>
+        <w:numPr>
+          <w:ilvl w:val="0"/>
+          <w:numId w:val="3"/>
+        </w:numPr>
+        <w:shd w:val="clear" w:color="auto" w:fill="272822"/>
+        <w:spacing w:after="0" w:line="285" w:lineRule="atLeast"/>
+        <w:rPr>
+          <w:rFonts w:ascii="Consolas" w:eastAsia="Times New Roman" w:hAnsi="Consolas" w:cs="Times New Roman"/>
+          <w:color w:val="F8F8F2"/>
+          <w:sz w:val="21"/>
+          <w:szCs w:val="21"/>
+          <w:lang w:eastAsia="pt-BR"/>
+        </w:rPr>
+      </w:pPr>
+      <w:r>
+        <w:rPr>
+          <w:rFonts w:ascii="Consolas" w:eastAsia="Times New Roman" w:hAnsi="Consolas" w:cs="Times New Roman"/>
+          <w:color w:val="F8F8F2"/>
+          <w:sz w:val="21"/>
+          <w:szCs w:val="21"/>
+          <w:lang w:eastAsia="pt-BR"/>
+        </w:rPr>
+        <w:t> &lt;</w:t>
+      </w:r>
+      <w:r>
+        <w:rPr>
+          <w:rFonts w:ascii="Consolas" w:eastAsia="Times New Roman" w:hAnsi="Consolas" w:cs="Times New Roman"/>
+          <w:color w:val="F92672"/>
+          <w:sz w:val="21"/>
+          <w:szCs w:val="21"/>
+          <w:lang w:eastAsia="pt-BR"/>
+        </w:rPr>
+        <w:t>cliente</w:t>
+      </w:r>
+      <w:r>
+        <w:rPr>
+          <w:rFonts w:ascii="Consolas" w:eastAsia="Times New Roman" w:hAnsi="Consolas" w:cs="Times New Roman"/>
+          <w:color w:val="F8F8F2"/>
+          <w:sz w:val="21"/>
+          <w:szCs w:val="21"/>
+          <w:lang w:eastAsia="pt-BR"/>
+        </w:rPr>
+        <w:t xml:space="preserve"> :</w:t>
+      </w:r>
+      <w:r>
+        <w:rPr>
+          <w:rFonts w:ascii="Consolas" w:eastAsia="Times New Roman" w:hAnsi="Consolas" w:cs="Times New Roman"/>
+          <w:color w:val="A6E22E"/>
+          <w:sz w:val="21"/>
+          <w:szCs w:val="21"/>
+          <w:lang w:eastAsia="pt-BR"/>
+        </w:rPr>
+        <w:t>cliente</w:t>
+      </w:r>
+      <w:r>
+        <w:rPr>
+          <w:rFonts w:ascii="Consolas" w:eastAsia="Times New Roman" w:hAnsi="Consolas" w:cs="Times New Roman"/>
+          <w:color w:val="F8F8F2"/>
+          <w:sz w:val="21"/>
+          <w:szCs w:val="21"/>
+          <w:lang w:eastAsia="pt-BR"/>
+        </w:rPr>
+        <w:t>="cliente" @</w:t>
+      </w:r>
+      <w:r>
+        <w:rPr>
+          <w:rFonts w:ascii="Consolas" w:eastAsia="Times New Roman" w:hAnsi="Consolas" w:cs="Times New Roman"/>
+          <w:color w:val="A6E22E"/>
+          <w:sz w:val="21"/>
+          <w:szCs w:val="21"/>
+          <w:lang w:eastAsia="pt-BR"/>
+        </w:rPr>
+        <w:t>meDelete</w:t>
+      </w:r>
+      <w:r>
+        <w:rPr>
+          <w:rFonts w:ascii="Consolas" w:eastAsia="Times New Roman" w:hAnsi="Consolas" w:cs="Times New Roman"/>
+          <w:color w:val="F8F8F2"/>
+          <w:sz w:val="21"/>
+          <w:szCs w:val="21"/>
+          <w:lang w:eastAsia="pt-BR"/>
+        </w:rPr>
+        <w:t>="</w:t>
+      </w:r>
+      <w:r>
+        <w:rPr>
+          <w:rFonts w:ascii="Consolas" w:eastAsia="Times New Roman" w:hAnsi="Consolas" w:cs="Times New Roman"/>
+          <w:color w:val="A6E22E"/>
+          <w:sz w:val="21"/>
+          <w:szCs w:val="21"/>
+          <w:lang w:eastAsia="pt-BR"/>
+        </w:rPr>
+        <w:t>deletarUsuario</w:t>
+      </w:r>
+      <w:r>
+        <w:rPr>
+          <w:rFonts w:ascii="Consolas" w:eastAsia="Times New Roman" w:hAnsi="Consolas" w:cs="Times New Roman"/>
+          <w:color w:val="F8F8F2"/>
+          <w:sz w:val="21"/>
+          <w:szCs w:val="21"/>
+          <w:lang w:eastAsia="pt-BR"/>
+        </w:rPr>
+        <w:t>($event)" /&gt;</w:t>
+      </w:r>
+    </w:p>
+    <w:p>
+      <w:pPr>
+        <w:shd w:val="clear" w:color="auto" w:fill="272822"/>
+        <w:spacing w:after="0" w:line="285" w:lineRule="atLeast"/>
+        <w:ind w:left="720"/>
+        <w:rPr>
+          <w:rFonts w:ascii="Consolas" w:eastAsia="Times New Roman" w:hAnsi="Consolas" w:cs="Times New Roman"/>
+          <w:color w:val="F8F8F2"/>
+          <w:sz w:val="21"/>
+          <w:szCs w:val="21"/>
+          <w:lang w:eastAsia="pt-BR"/>
+        </w:rPr>
+      </w:pPr>
+    </w:p>
+    <w:p>
+      <w:pPr>
+        <w:pStyle w:val="PargrafodaLista"/>
+        <w:numPr>
+          <w:ilvl w:val="0"/>
+          <w:numId w:val="3"/>
+        </w:numPr>
+        <w:shd w:val="clear" w:color="auto" w:fill="272822"/>
+        <w:spacing w:after="0" w:line="285" w:lineRule="atLeast"/>
+        <w:rPr>
+          <w:rFonts w:ascii="Consolas" w:eastAsia="Times New Roman" w:hAnsi="Consolas" w:cs="Times New Roman"/>
+          <w:color w:val="F8F8F2"/>
+          <w:sz w:val="21"/>
+          <w:szCs w:val="21"/>
+          <w:lang w:eastAsia="pt-BR"/>
+        </w:rPr>
+      </w:pPr>
+      <w:r>
+        <w:rPr>
+          <w:rFonts w:ascii="Consolas" w:eastAsia="Times New Roman" w:hAnsi="Consolas" w:cs="Times New Roman"/>
+          <w:color w:val="F8F8F2"/>
+          <w:sz w:val="21"/>
+          <w:szCs w:val="21"/>
+          <w:lang w:eastAsia="pt-BR"/>
+        </w:rPr>
+        <w:t> </w:t>
+      </w:r>
+      <w:proofErr w:type="spellStart"/>
+      <w:r>
+        <w:rPr>
+          <w:rFonts w:ascii="Consolas" w:eastAsia="Times New Roman" w:hAnsi="Consolas" w:cs="Times New Roman"/>
+          <w:color w:val="A6E22E"/>
+          <w:sz w:val="21"/>
+          <w:szCs w:val="21"/>
+          <w:u w:val="single"/>
+          <w:lang w:eastAsia="pt-BR"/>
+        </w:rPr>
+        <w:t>deletarUsuario</w:t>
+      </w:r>
+      <w:proofErr w:type="spellEnd"/>
+      <w:r>
+        <w:rPr>
+          <w:rFonts w:ascii="Consolas" w:eastAsia="Times New Roman" w:hAnsi="Consolas" w:cs="Times New Roman"/>
+          <w:color w:val="F8F8F2"/>
+          <w:sz w:val="21"/>
+          <w:szCs w:val="21"/>
+          <w:lang w:eastAsia="pt-BR"/>
+        </w:rPr>
+        <w:t xml:space="preserve">: </w:t>
+      </w:r>
+      <w:proofErr w:type="spellStart"/>
+      <w:r>
+        <w:rPr>
+          <w:rFonts w:ascii="Consolas" w:eastAsia="Times New Roman" w:hAnsi="Consolas" w:cs="Times New Roman"/>
+          <w:i/>
+          <w:iCs/>
+          <w:color w:val="66D9EF"/>
+          <w:sz w:val="21"/>
+          <w:szCs w:val="21"/>
+          <w:lang w:eastAsia="pt-BR"/>
+        </w:rPr>
+        <w:t>function</w:t>
+      </w:r>
+      <w:proofErr w:type="spellEnd"/>
+      <w:r>
+        <w:rPr>
+          <w:rFonts w:ascii="Consolas" w:eastAsia="Times New Roman" w:hAnsi="Consolas" w:cs="Times New Roman"/>
+          <w:color w:val="F8F8F2"/>
+          <w:sz w:val="21"/>
+          <w:szCs w:val="21"/>
+          <w:lang w:eastAsia="pt-BR"/>
+        </w:rPr>
+        <w:t>(</w:t>
+      </w:r>
+      <w:r>
+        <w:rPr>
+          <w:rFonts w:ascii="Consolas" w:eastAsia="Times New Roman" w:hAnsi="Consolas" w:cs="Times New Roman"/>
+          <w:i/>
+          <w:iCs/>
+          <w:color w:val="FD971F"/>
+          <w:sz w:val="21"/>
+          <w:szCs w:val="21"/>
+          <w:lang w:eastAsia="pt-BR"/>
+        </w:rPr>
+        <w:t>$</w:t>
+      </w:r>
+      <w:proofErr w:type="spellStart"/>
+      <w:proofErr w:type="gramStart"/>
+      <w:r>
+        <w:rPr>
+          <w:rFonts w:ascii="Consolas" w:eastAsia="Times New Roman" w:hAnsi="Consolas" w:cs="Times New Roman"/>
+          <w:i/>
+          <w:iCs/>
+          <w:color w:val="FD971F"/>
+          <w:sz w:val="21"/>
+          <w:szCs w:val="21"/>
+          <w:lang w:eastAsia="pt-BR"/>
+        </w:rPr>
+        <w:t>event</w:t>
+      </w:r>
+      <w:proofErr w:type="spellEnd"/>
+      <w:r>
+        <w:rPr>
+          <w:rFonts w:ascii="Consolas" w:eastAsia="Times New Roman" w:hAnsi="Consolas" w:cs="Times New Roman"/>
+          <w:color w:val="F8F8F2"/>
+          <w:sz w:val="21"/>
+          <w:szCs w:val="21"/>
+          <w:lang w:eastAsia="pt-BR"/>
+        </w:rPr>
+        <w:t>){</w:t>
+      </w:r>
+      <w:proofErr w:type="gramEnd"/>
+    </w:p>
+    <w:p>
+      <w:pPr>
+        <w:pStyle w:val="PargrafodaLista"/>
+        <w:numPr>
+          <w:ilvl w:val="0"/>
+          <w:numId w:val="3"/>
+        </w:numPr>
+        <w:shd w:val="clear" w:color="auto" w:fill="272822"/>
+        <w:spacing w:after="0" w:line="285" w:lineRule="atLeast"/>
+        <w:rPr>
+          <w:rFonts w:ascii="Consolas" w:eastAsia="Times New Roman" w:hAnsi="Consolas" w:cs="Times New Roman"/>
+          <w:color w:val="F8F8F2"/>
+          <w:sz w:val="21"/>
+          <w:szCs w:val="21"/>
+          <w:lang w:eastAsia="pt-BR"/>
+        </w:rPr>
+      </w:pPr>
+      <w:r>
+        <w:rPr>
+          <w:rFonts w:ascii="Consolas" w:eastAsia="Times New Roman" w:hAnsi="Consolas" w:cs="Times New Roman"/>
+          <w:color w:val="F8F8F2"/>
+          <w:sz w:val="21"/>
+          <w:szCs w:val="21"/>
+          <w:lang w:eastAsia="pt-BR"/>
+        </w:rPr>
+        <w:t>         </w:t>
+      </w:r>
+      <w:r>
+        <w:rPr>
+          <w:rFonts w:ascii="Consolas" w:eastAsia="Times New Roman" w:hAnsi="Consolas" w:cs="Times New Roman"/>
+          <w:color w:val="88846F"/>
+          <w:sz w:val="21"/>
+          <w:szCs w:val="21"/>
+          <w:lang w:eastAsia="pt-BR"/>
+        </w:rPr>
+        <w:t xml:space="preserve">// </w:t>
+      </w:r>
+      <w:proofErr w:type="gramStart"/>
+      <w:r>
+        <w:rPr>
+          <w:rFonts w:ascii="Consolas" w:eastAsia="Times New Roman" w:hAnsi="Consolas" w:cs="Times New Roman"/>
+          <w:color w:val="88846F"/>
+          <w:sz w:val="21"/>
+          <w:szCs w:val="21"/>
+          <w:lang w:eastAsia="pt-BR"/>
+        </w:rPr>
+        <w:t>console.log(</w:t>
+      </w:r>
+      <w:proofErr w:type="gramEnd"/>
+      <w:r>
+        <w:rPr>
+          <w:rFonts w:ascii="Consolas" w:eastAsia="Times New Roman" w:hAnsi="Consolas" w:cs="Times New Roman"/>
+          <w:color w:val="88846F"/>
+          <w:sz w:val="21"/>
+          <w:szCs w:val="21"/>
+          <w:lang w:eastAsia="pt-BR"/>
+        </w:rPr>
+        <w:t>"Recebendo evento!");</w:t>
+      </w:r>
+    </w:p>
+    <w:p>
+      <w:pPr>
+        <w:pStyle w:val="PargrafodaLista"/>
+        <w:numPr>
+          <w:ilvl w:val="0"/>
+          <w:numId w:val="3"/>
+        </w:numPr>
+        <w:shd w:val="clear" w:color="auto" w:fill="272822"/>
+        <w:spacing w:after="0" w:line="285" w:lineRule="atLeast"/>
+        <w:rPr>
+          <w:rFonts w:ascii="Consolas" w:eastAsia="Times New Roman" w:hAnsi="Consolas" w:cs="Times New Roman"/>
+          <w:color w:val="F8F8F2"/>
+          <w:sz w:val="21"/>
+          <w:szCs w:val="21"/>
+          <w:lang w:eastAsia="pt-BR"/>
+        </w:rPr>
+      </w:pPr>
+      <w:r>
+        <w:rPr>
+          <w:rFonts w:ascii="Consolas" w:eastAsia="Times New Roman" w:hAnsi="Consolas" w:cs="Times New Roman"/>
+          <w:color w:val="F8F8F2"/>
+          <w:sz w:val="21"/>
+          <w:szCs w:val="21"/>
+          <w:lang w:eastAsia="pt-BR"/>
+        </w:rPr>
+        <w:t>         </w:t>
+      </w:r>
+      <w:r>
+        <w:rPr>
+          <w:rFonts w:ascii="Consolas" w:eastAsia="Times New Roman" w:hAnsi="Consolas" w:cs="Times New Roman"/>
+          <w:color w:val="88846F"/>
+          <w:sz w:val="21"/>
+          <w:szCs w:val="21"/>
+          <w:lang w:eastAsia="pt-BR"/>
+        </w:rPr>
+        <w:t>// console.log($</w:t>
+      </w:r>
+      <w:proofErr w:type="spellStart"/>
+      <w:r>
+        <w:rPr>
+          <w:rFonts w:ascii="Consolas" w:eastAsia="Times New Roman" w:hAnsi="Consolas" w:cs="Times New Roman"/>
+          <w:color w:val="88846F"/>
+          <w:sz w:val="21"/>
+          <w:szCs w:val="21"/>
+          <w:lang w:eastAsia="pt-BR"/>
+        </w:rPr>
+        <w:t>event</w:t>
+      </w:r>
+      <w:proofErr w:type="spellEnd"/>
+      <w:r>
+        <w:rPr>
+          <w:rFonts w:ascii="Consolas" w:eastAsia="Times New Roman" w:hAnsi="Consolas" w:cs="Times New Roman"/>
+          <w:color w:val="88846F"/>
+          <w:sz w:val="21"/>
+          <w:szCs w:val="21"/>
+          <w:lang w:eastAsia="pt-BR"/>
+        </w:rPr>
+        <w:t>);</w:t>
+      </w:r>
+    </w:p>
+    <w:p>
+      <w:pPr>
+        <w:pStyle w:val="PargrafodaLista"/>
+        <w:numPr>
+          <w:ilvl w:val="0"/>
+          <w:numId w:val="3"/>
+        </w:numPr>
+        <w:shd w:val="clear" w:color="auto" w:fill="272822"/>
+        <w:spacing w:after="0" w:line="285" w:lineRule="atLeast"/>
+        <w:rPr>
+          <w:rFonts w:ascii="Consolas" w:eastAsia="Times New Roman" w:hAnsi="Consolas" w:cs="Times New Roman"/>
+          <w:color w:val="F8F8F2"/>
+          <w:sz w:val="21"/>
+          <w:szCs w:val="21"/>
+          <w:lang w:eastAsia="pt-BR"/>
+        </w:rPr>
+      </w:pPr>
+      <w:r>
+        <w:rPr>
+          <w:rFonts w:ascii="Consolas" w:eastAsia="Times New Roman" w:hAnsi="Consolas" w:cs="Times New Roman"/>
+          <w:color w:val="F8F8F2"/>
+          <w:sz w:val="21"/>
+          <w:szCs w:val="21"/>
+          <w:lang w:eastAsia="pt-BR"/>
+        </w:rPr>
+        <w:t>         </w:t>
+      </w:r>
+      <w:r>
+        <w:rPr>
+          <w:rFonts w:ascii="Consolas" w:eastAsia="Times New Roman" w:hAnsi="Consolas" w:cs="Times New Roman"/>
+          <w:color w:val="88846F"/>
+          <w:sz w:val="21"/>
+          <w:szCs w:val="21"/>
+          <w:lang w:eastAsia="pt-BR"/>
+        </w:rPr>
+        <w:t>// console.log($</w:t>
+      </w:r>
+      <w:proofErr w:type="spellStart"/>
+      <w:proofErr w:type="gramStart"/>
+      <w:r>
+        <w:rPr>
+          <w:rFonts w:ascii="Consolas" w:eastAsia="Times New Roman" w:hAnsi="Consolas" w:cs="Times New Roman"/>
+          <w:color w:val="88846F"/>
+          <w:sz w:val="21"/>
+          <w:szCs w:val="21"/>
+          <w:lang w:eastAsia="pt-BR"/>
+        </w:rPr>
+        <w:t>event.component</w:t>
+      </w:r>
+      <w:proofErr w:type="gramEnd"/>
+      <w:r>
+        <w:rPr>
+          <w:rFonts w:ascii="Consolas" w:eastAsia="Times New Roman" w:hAnsi="Consolas" w:cs="Times New Roman"/>
+          <w:color w:val="88846F"/>
+          <w:sz w:val="21"/>
+          <w:szCs w:val="21"/>
+          <w:lang w:eastAsia="pt-BR"/>
+        </w:rPr>
+        <w:t>.idCliente</w:t>
+      </w:r>
+      <w:proofErr w:type="spellEnd"/>
+      <w:r>
+        <w:rPr>
+          <w:rFonts w:ascii="Consolas" w:eastAsia="Times New Roman" w:hAnsi="Consolas" w:cs="Times New Roman"/>
+          <w:color w:val="88846F"/>
+          <w:sz w:val="21"/>
+          <w:szCs w:val="21"/>
+          <w:lang w:eastAsia="pt-BR"/>
+        </w:rPr>
+        <w:t>);</w:t>
+      </w:r>
+    </w:p>
+    <w:p>
+      <w:pPr>
+        <w:pStyle w:val="PargrafodaLista"/>
+        <w:numPr>
+          <w:ilvl w:val="0"/>
+          <w:numId w:val="3"/>
+        </w:numPr>
+        <w:shd w:val="clear" w:color="auto" w:fill="272822"/>
+        <w:spacing w:after="0" w:line="285" w:lineRule="atLeast"/>
+        <w:rPr>
+          <w:rFonts w:ascii="Consolas" w:eastAsia="Times New Roman" w:hAnsi="Consolas" w:cs="Times New Roman"/>
+          <w:color w:val="F8F8F2"/>
+          <w:sz w:val="21"/>
+          <w:szCs w:val="21"/>
+          <w:lang w:eastAsia="pt-BR"/>
+        </w:rPr>
+      </w:pPr>
+      <w:r>
+        <w:rPr>
+          <w:rFonts w:ascii="Consolas" w:eastAsia="Times New Roman" w:hAnsi="Consolas" w:cs="Times New Roman"/>
+          <w:color w:val="F8F8F2"/>
+          <w:sz w:val="21"/>
+          <w:szCs w:val="21"/>
+          <w:lang w:eastAsia="pt-BR"/>
+        </w:rPr>
+        <w:t>         </w:t>
+      </w:r>
+      <w:r>
+        <w:rPr>
+          <w:rFonts w:ascii="Consolas" w:eastAsia="Times New Roman" w:hAnsi="Consolas" w:cs="Times New Roman"/>
+          <w:color w:val="88846F"/>
+          <w:sz w:val="21"/>
+          <w:szCs w:val="21"/>
+          <w:lang w:eastAsia="pt-BR"/>
+        </w:rPr>
+        <w:t>// $</w:t>
+      </w:r>
+      <w:proofErr w:type="spellStart"/>
+      <w:proofErr w:type="gramStart"/>
+      <w:r>
+        <w:rPr>
+          <w:rFonts w:ascii="Consolas" w:eastAsia="Times New Roman" w:hAnsi="Consolas" w:cs="Times New Roman"/>
+          <w:color w:val="88846F"/>
+          <w:sz w:val="21"/>
+          <w:szCs w:val="21"/>
+          <w:lang w:eastAsia="pt-BR"/>
+        </w:rPr>
+        <w:t>event.component</w:t>
+      </w:r>
+      <w:proofErr w:type="gramEnd"/>
+      <w:r>
+        <w:rPr>
+          <w:rFonts w:ascii="Consolas" w:eastAsia="Times New Roman" w:hAnsi="Consolas" w:cs="Times New Roman"/>
+          <w:color w:val="88846F"/>
+          <w:sz w:val="21"/>
+          <w:szCs w:val="21"/>
+          <w:lang w:eastAsia="pt-BR"/>
+        </w:rPr>
+        <w:t>.testar</w:t>
+      </w:r>
+      <w:proofErr w:type="spellEnd"/>
+      <w:r>
+        <w:rPr>
+          <w:rFonts w:ascii="Consolas" w:eastAsia="Times New Roman" w:hAnsi="Consolas" w:cs="Times New Roman"/>
+          <w:color w:val="88846F"/>
+          <w:sz w:val="21"/>
+          <w:szCs w:val="21"/>
+          <w:lang w:eastAsia="pt-BR"/>
+        </w:rPr>
+        <w:t>();</w:t>
+      </w:r>
+    </w:p>
+    <w:p>
+      <w:pPr>
+        <w:pStyle w:val="PargrafodaLista"/>
+        <w:numPr>
+          <w:ilvl w:val="0"/>
+          <w:numId w:val="3"/>
+        </w:numPr>
+        <w:shd w:val="clear" w:color="auto" w:fill="272822"/>
+        <w:spacing w:after="0" w:line="285" w:lineRule="atLeast"/>
+        <w:rPr>
+          <w:rFonts w:ascii="Consolas" w:eastAsia="Times New Roman" w:hAnsi="Consolas" w:cs="Times New Roman"/>
+          <w:color w:val="F8F8F2"/>
+          <w:sz w:val="21"/>
+          <w:szCs w:val="21"/>
+          <w:lang w:eastAsia="pt-BR"/>
+        </w:rPr>
+      </w:pPr>
+      <w:r>
+        <w:rPr>
+          <w:rFonts w:ascii="Consolas" w:eastAsia="Times New Roman" w:hAnsi="Consolas" w:cs="Times New Roman"/>
+          <w:color w:val="F8F8F2"/>
+          <w:sz w:val="21"/>
+          <w:szCs w:val="21"/>
+          <w:lang w:eastAsia="pt-BR"/>
+        </w:rPr>
+        <w:t>         </w:t>
+      </w:r>
+      <w:r>
+        <w:rPr>
+          <w:rFonts w:ascii="Consolas" w:eastAsia="Times New Roman" w:hAnsi="Consolas" w:cs="Times New Roman"/>
+          <w:i/>
+          <w:iCs/>
+          <w:color w:val="66D9EF"/>
+          <w:sz w:val="21"/>
+          <w:szCs w:val="21"/>
+          <w:lang w:eastAsia="pt-BR"/>
+        </w:rPr>
+        <w:t>var</w:t>
+      </w:r>
+      <w:r>
+        <w:rPr>
+          <w:rFonts w:ascii="Consolas" w:eastAsia="Times New Roman" w:hAnsi="Consolas" w:cs="Times New Roman"/>
+          <w:color w:val="F8F8F2"/>
+          <w:sz w:val="21"/>
+          <w:szCs w:val="21"/>
+          <w:lang w:eastAsia="pt-BR"/>
+        </w:rPr>
+        <w:t xml:space="preserve"> id </w:t>
+      </w:r>
+      <w:r>
+        <w:rPr>
+          <w:rFonts w:ascii="Consolas" w:eastAsia="Times New Roman" w:hAnsi="Consolas" w:cs="Times New Roman"/>
+          <w:color w:val="F92672"/>
+          <w:sz w:val="21"/>
+          <w:szCs w:val="21"/>
+          <w:lang w:eastAsia="pt-BR"/>
+        </w:rPr>
+        <w:t>=</w:t>
+      </w:r>
+      <w:r>
+        <w:rPr>
+          <w:rFonts w:ascii="Consolas" w:eastAsia="Times New Roman" w:hAnsi="Consolas" w:cs="Times New Roman"/>
+          <w:color w:val="F8F8F2"/>
+          <w:sz w:val="21"/>
+          <w:szCs w:val="21"/>
+          <w:lang w:eastAsia="pt-BR"/>
+        </w:rPr>
+        <w:t xml:space="preserve"> </w:t>
+      </w:r>
+      <w:r>
+        <w:rPr>
+          <w:rFonts w:ascii="Consolas" w:eastAsia="Times New Roman" w:hAnsi="Consolas" w:cs="Times New Roman"/>
+          <w:i/>
+          <w:iCs/>
+          <w:color w:val="FD971F"/>
+          <w:sz w:val="21"/>
+          <w:szCs w:val="21"/>
+          <w:lang w:eastAsia="pt-BR"/>
+        </w:rPr>
+        <w:t>$</w:t>
+      </w:r>
+      <w:proofErr w:type="spellStart"/>
+      <w:proofErr w:type="gramStart"/>
+      <w:r>
+        <w:rPr>
+          <w:rFonts w:ascii="Consolas" w:eastAsia="Times New Roman" w:hAnsi="Consolas" w:cs="Times New Roman"/>
+          <w:i/>
+          <w:iCs/>
+          <w:color w:val="FD971F"/>
+          <w:sz w:val="21"/>
+          <w:szCs w:val="21"/>
+          <w:lang w:eastAsia="pt-BR"/>
+        </w:rPr>
+        <w:t>event</w:t>
+      </w:r>
+      <w:r>
+        <w:rPr>
+          <w:rFonts w:ascii="Consolas" w:eastAsia="Times New Roman" w:hAnsi="Consolas" w:cs="Times New Roman"/>
+          <w:color w:val="F8F8F2"/>
+          <w:sz w:val="21"/>
+          <w:szCs w:val="21"/>
+          <w:lang w:eastAsia="pt-BR"/>
+        </w:rPr>
+        <w:t>.idCliente</w:t>
+      </w:r>
+      <w:proofErr w:type="spellEnd"/>
+      <w:proofErr w:type="gramEnd"/>
+      <w:r>
+        <w:rPr>
+          <w:rFonts w:ascii="Consolas" w:eastAsia="Times New Roman" w:hAnsi="Consolas" w:cs="Times New Roman"/>
+          <w:color w:val="F8F8F2"/>
+          <w:sz w:val="21"/>
+          <w:szCs w:val="21"/>
+          <w:lang w:eastAsia="pt-BR"/>
+        </w:rPr>
+        <w:t>;</w:t>
+      </w:r>
+    </w:p>
+    <w:p>
+      <w:pPr>
+        <w:pStyle w:val="PargrafodaLista"/>
+        <w:numPr>
+          <w:ilvl w:val="0"/>
+          <w:numId w:val="3"/>
+        </w:numPr>
+        <w:shd w:val="clear" w:color="auto" w:fill="272822"/>
+        <w:spacing w:after="0" w:line="285" w:lineRule="atLeast"/>
+        <w:rPr>
+          <w:rFonts w:ascii="Consolas" w:eastAsia="Times New Roman" w:hAnsi="Consolas" w:cs="Times New Roman"/>
+          <w:color w:val="F8F8F2"/>
+          <w:sz w:val="21"/>
+          <w:szCs w:val="21"/>
+          <w:lang w:eastAsia="pt-BR"/>
+        </w:rPr>
+      </w:pPr>
+      <w:r>
+        <w:rPr>
+          <w:rFonts w:ascii="Consolas" w:eastAsia="Times New Roman" w:hAnsi="Consolas" w:cs="Times New Roman"/>
+          <w:color w:val="F8F8F2"/>
+          <w:sz w:val="21"/>
+          <w:szCs w:val="21"/>
+          <w:lang w:eastAsia="pt-BR"/>
+        </w:rPr>
+        <w:t>         </w:t>
+      </w:r>
+      <w:r>
+        <w:rPr>
+          <w:rFonts w:ascii="Consolas" w:eastAsia="Times New Roman" w:hAnsi="Consolas" w:cs="Times New Roman"/>
+          <w:i/>
+          <w:iCs/>
+          <w:color w:val="66D9EF"/>
+          <w:sz w:val="21"/>
+          <w:szCs w:val="21"/>
+          <w:lang w:eastAsia="pt-BR"/>
+        </w:rPr>
+        <w:t>var</w:t>
+      </w:r>
+      <w:r>
+        <w:rPr>
+          <w:rFonts w:ascii="Consolas" w:eastAsia="Times New Roman" w:hAnsi="Consolas" w:cs="Times New Roman"/>
+          <w:color w:val="F8F8F2"/>
+          <w:sz w:val="21"/>
+          <w:szCs w:val="21"/>
+          <w:lang w:eastAsia="pt-BR"/>
+        </w:rPr>
+        <w:t xml:space="preserve"> </w:t>
+      </w:r>
+      <w:proofErr w:type="spellStart"/>
+      <w:r>
+        <w:rPr>
+          <w:rFonts w:ascii="Consolas" w:eastAsia="Times New Roman" w:hAnsi="Consolas" w:cs="Times New Roman"/>
+          <w:color w:val="F8F8F2"/>
+          <w:sz w:val="21"/>
+          <w:szCs w:val="21"/>
+          <w:lang w:eastAsia="pt-BR"/>
+        </w:rPr>
+        <w:t>novoArray</w:t>
+      </w:r>
+      <w:proofErr w:type="spellEnd"/>
+      <w:r>
+        <w:rPr>
+          <w:rFonts w:ascii="Consolas" w:eastAsia="Times New Roman" w:hAnsi="Consolas" w:cs="Times New Roman"/>
+          <w:color w:val="F8F8F2"/>
+          <w:sz w:val="21"/>
+          <w:szCs w:val="21"/>
+          <w:lang w:eastAsia="pt-BR"/>
+        </w:rPr>
+        <w:t xml:space="preserve"> </w:t>
+      </w:r>
+      <w:r>
+        <w:rPr>
+          <w:rFonts w:ascii="Consolas" w:eastAsia="Times New Roman" w:hAnsi="Consolas" w:cs="Times New Roman"/>
+          <w:color w:val="F92672"/>
+          <w:sz w:val="21"/>
+          <w:szCs w:val="21"/>
+          <w:lang w:eastAsia="pt-BR"/>
+        </w:rPr>
+        <w:t>=</w:t>
+      </w:r>
+      <w:r>
+        <w:rPr>
+          <w:rFonts w:ascii="Consolas" w:eastAsia="Times New Roman" w:hAnsi="Consolas" w:cs="Times New Roman"/>
+          <w:color w:val="F8F8F2"/>
+          <w:sz w:val="21"/>
+          <w:szCs w:val="21"/>
+          <w:lang w:eastAsia="pt-BR"/>
+        </w:rPr>
+        <w:t xml:space="preserve"> </w:t>
+      </w:r>
+      <w:proofErr w:type="spellStart"/>
+      <w:proofErr w:type="gramStart"/>
+      <w:r>
+        <w:rPr>
+          <w:rFonts w:ascii="Consolas" w:eastAsia="Times New Roman" w:hAnsi="Consolas" w:cs="Times New Roman"/>
+          <w:color w:val="FD971F"/>
+          <w:sz w:val="21"/>
+          <w:szCs w:val="21"/>
+          <w:lang w:eastAsia="pt-BR"/>
+        </w:rPr>
+        <w:t>this</w:t>
+      </w:r>
+      <w:r>
+        <w:rPr>
+          <w:rFonts w:ascii="Consolas" w:eastAsia="Times New Roman" w:hAnsi="Consolas" w:cs="Times New Roman"/>
+          <w:color w:val="F8F8F2"/>
+          <w:sz w:val="21"/>
+          <w:szCs w:val="21"/>
+          <w:lang w:eastAsia="pt-BR"/>
+        </w:rPr>
+        <w:t>.clientes</w:t>
+      </w:r>
+      <w:proofErr w:type="gramEnd"/>
+      <w:r>
+        <w:rPr>
+          <w:rFonts w:ascii="Consolas" w:eastAsia="Times New Roman" w:hAnsi="Consolas" w:cs="Times New Roman"/>
+          <w:color w:val="F8F8F2"/>
+          <w:sz w:val="21"/>
+          <w:szCs w:val="21"/>
+          <w:lang w:eastAsia="pt-BR"/>
+        </w:rPr>
+        <w:t>.</w:t>
+      </w:r>
+      <w:r>
+        <w:rPr>
+          <w:rFonts w:ascii="Consolas" w:eastAsia="Times New Roman" w:hAnsi="Consolas" w:cs="Times New Roman"/>
+          <w:color w:val="A6E22E"/>
+          <w:sz w:val="21"/>
+          <w:szCs w:val="21"/>
+          <w:lang w:eastAsia="pt-BR"/>
+        </w:rPr>
+        <w:t>filter</w:t>
+      </w:r>
+      <w:proofErr w:type="spellEnd"/>
+      <w:r>
+        <w:rPr>
+          <w:rFonts w:ascii="Consolas" w:eastAsia="Times New Roman" w:hAnsi="Consolas" w:cs="Times New Roman"/>
+          <w:color w:val="F8F8F2"/>
+          <w:sz w:val="21"/>
+          <w:szCs w:val="21"/>
+          <w:lang w:eastAsia="pt-BR"/>
+        </w:rPr>
+        <w:t>(</w:t>
+      </w:r>
+      <w:r>
+        <w:rPr>
+          <w:rFonts w:ascii="Consolas" w:eastAsia="Times New Roman" w:hAnsi="Consolas" w:cs="Times New Roman"/>
+          <w:i/>
+          <w:iCs/>
+          <w:color w:val="FD971F"/>
+          <w:sz w:val="21"/>
+          <w:szCs w:val="21"/>
+          <w:lang w:eastAsia="pt-BR"/>
+        </w:rPr>
+        <w:t>cliente</w:t>
+      </w:r>
+      <w:r>
+        <w:rPr>
+          <w:rFonts w:ascii="Consolas" w:eastAsia="Times New Roman" w:hAnsi="Consolas" w:cs="Times New Roman"/>
+          <w:color w:val="F8F8F2"/>
+          <w:sz w:val="21"/>
+          <w:szCs w:val="21"/>
+          <w:lang w:eastAsia="pt-BR"/>
+        </w:rPr>
+        <w:t xml:space="preserve"> </w:t>
+      </w:r>
+      <w:r>
+        <w:rPr>
+          <w:rFonts w:ascii="Consolas" w:eastAsia="Times New Roman" w:hAnsi="Consolas" w:cs="Times New Roman"/>
+          <w:i/>
+          <w:iCs/>
+          <w:color w:val="66D9EF"/>
+          <w:sz w:val="21"/>
+          <w:szCs w:val="21"/>
+          <w:lang w:eastAsia="pt-BR"/>
+        </w:rPr>
+        <w:t>=&gt;</w:t>
+      </w:r>
+      <w:r>
+        <w:rPr>
+          <w:rFonts w:ascii="Consolas" w:eastAsia="Times New Roman" w:hAnsi="Consolas" w:cs="Times New Roman"/>
+          <w:color w:val="F8F8F2"/>
+          <w:sz w:val="21"/>
+          <w:szCs w:val="21"/>
+          <w:lang w:eastAsia="pt-BR"/>
+        </w:rPr>
+        <w:t xml:space="preserve"> </w:t>
+      </w:r>
+      <w:r>
+        <w:rPr>
+          <w:rFonts w:ascii="Consolas" w:eastAsia="Times New Roman" w:hAnsi="Consolas" w:cs="Times New Roman"/>
+          <w:i/>
+          <w:iCs/>
+          <w:color w:val="FD971F"/>
+          <w:sz w:val="21"/>
+          <w:szCs w:val="21"/>
+          <w:lang w:eastAsia="pt-BR"/>
+        </w:rPr>
+        <w:t>cliente</w:t>
+      </w:r>
+      <w:r>
+        <w:rPr>
+          <w:rFonts w:ascii="Consolas" w:eastAsia="Times New Roman" w:hAnsi="Consolas" w:cs="Times New Roman"/>
+          <w:color w:val="F8F8F2"/>
+          <w:sz w:val="21"/>
+          <w:szCs w:val="21"/>
+          <w:lang w:eastAsia="pt-BR"/>
+        </w:rPr>
+        <w:t xml:space="preserve">.id </w:t>
+      </w:r>
+      <w:r>
+        <w:rPr>
+          <w:rFonts w:ascii="Consolas" w:eastAsia="Times New Roman" w:hAnsi="Consolas" w:cs="Times New Roman"/>
+          <w:color w:val="F92672"/>
+          <w:sz w:val="21"/>
+          <w:szCs w:val="21"/>
+          <w:lang w:eastAsia="pt-BR"/>
+        </w:rPr>
+        <w:t>!=</w:t>
+      </w:r>
+      <w:r>
+        <w:rPr>
+          <w:rFonts w:ascii="Consolas" w:eastAsia="Times New Roman" w:hAnsi="Consolas" w:cs="Times New Roman"/>
+          <w:color w:val="F8F8F2"/>
+          <w:sz w:val="21"/>
+          <w:szCs w:val="21"/>
+          <w:lang w:eastAsia="pt-BR"/>
+        </w:rPr>
+        <w:t xml:space="preserve"> id)</w:t>
+      </w:r>
+    </w:p>
+    <w:p>
+      <w:pPr>
+        <w:pStyle w:val="PargrafodaLista"/>
+        <w:numPr>
+          <w:ilvl w:val="0"/>
+          <w:numId w:val="3"/>
+        </w:numPr>
+        <w:shd w:val="clear" w:color="auto" w:fill="272822"/>
+        <w:spacing w:after="0" w:line="285" w:lineRule="atLeast"/>
+        <w:rPr>
+          <w:rFonts w:ascii="Consolas" w:eastAsia="Times New Roman" w:hAnsi="Consolas" w:cs="Times New Roman"/>
+          <w:color w:val="F8F8F2"/>
+          <w:sz w:val="21"/>
+          <w:szCs w:val="21"/>
+          <w:lang w:eastAsia="pt-BR"/>
+        </w:rPr>
+      </w:pPr>
+      <w:r>
+        <w:rPr>
+          <w:rFonts w:ascii="Consolas" w:eastAsia="Times New Roman" w:hAnsi="Consolas" w:cs="Times New Roman"/>
+          <w:color w:val="F8F8F2"/>
+          <w:sz w:val="21"/>
+          <w:szCs w:val="21"/>
+          <w:lang w:eastAsia="pt-BR"/>
+        </w:rPr>
+        <w:t>         </w:t>
+      </w:r>
+      <w:proofErr w:type="spellStart"/>
+      <w:proofErr w:type="gramStart"/>
+      <w:r>
+        <w:rPr>
+          <w:rFonts w:ascii="Consolas" w:eastAsia="Times New Roman" w:hAnsi="Consolas" w:cs="Times New Roman"/>
+          <w:color w:val="FD971F"/>
+          <w:sz w:val="21"/>
+          <w:szCs w:val="21"/>
+          <w:lang w:eastAsia="pt-BR"/>
+        </w:rPr>
+        <w:t>this</w:t>
+      </w:r>
+      <w:r>
+        <w:rPr>
+          <w:rFonts w:ascii="Consolas" w:eastAsia="Times New Roman" w:hAnsi="Consolas" w:cs="Times New Roman"/>
+          <w:color w:val="F8F8F2"/>
+          <w:sz w:val="21"/>
+          <w:szCs w:val="21"/>
+          <w:lang w:eastAsia="pt-BR"/>
+        </w:rPr>
+        <w:t>.clientes</w:t>
+      </w:r>
+      <w:proofErr w:type="spellEnd"/>
+      <w:proofErr w:type="gramEnd"/>
+      <w:r>
+        <w:rPr>
+          <w:rFonts w:ascii="Consolas" w:eastAsia="Times New Roman" w:hAnsi="Consolas" w:cs="Times New Roman"/>
+          <w:color w:val="F8F8F2"/>
+          <w:sz w:val="21"/>
+          <w:szCs w:val="21"/>
+          <w:lang w:eastAsia="pt-BR"/>
+        </w:rPr>
+        <w:t xml:space="preserve"> </w:t>
+      </w:r>
+      <w:r>
+        <w:rPr>
+          <w:rFonts w:ascii="Consolas" w:eastAsia="Times New Roman" w:hAnsi="Consolas" w:cs="Times New Roman"/>
+          <w:color w:val="F92672"/>
+          <w:sz w:val="21"/>
+          <w:szCs w:val="21"/>
+          <w:lang w:eastAsia="pt-BR"/>
+        </w:rPr>
+        <w:t>=</w:t>
+      </w:r>
+      <w:r>
+        <w:rPr>
+          <w:rFonts w:ascii="Consolas" w:eastAsia="Times New Roman" w:hAnsi="Consolas" w:cs="Times New Roman"/>
+          <w:color w:val="F8F8F2"/>
+          <w:sz w:val="21"/>
+          <w:szCs w:val="21"/>
+          <w:lang w:eastAsia="pt-BR"/>
+        </w:rPr>
+        <w:t xml:space="preserve"> </w:t>
+      </w:r>
+      <w:proofErr w:type="spellStart"/>
+      <w:r>
+        <w:rPr>
+          <w:rFonts w:ascii="Consolas" w:eastAsia="Times New Roman" w:hAnsi="Consolas" w:cs="Times New Roman"/>
+          <w:color w:val="F8F8F2"/>
+          <w:sz w:val="21"/>
+          <w:szCs w:val="21"/>
+          <w:lang w:eastAsia="pt-BR"/>
+        </w:rPr>
+        <w:t>novoArray</w:t>
+      </w:r>
+      <w:proofErr w:type="spellEnd"/>
+      <w:r>
+        <w:rPr>
+          <w:rFonts w:ascii="Consolas" w:eastAsia="Times New Roman" w:hAnsi="Consolas" w:cs="Times New Roman"/>
+          <w:color w:val="F8F8F2"/>
+          <w:sz w:val="21"/>
+          <w:szCs w:val="21"/>
+          <w:lang w:eastAsia="pt-BR"/>
+        </w:rPr>
+        <w:t>;</w:t>
+      </w:r>
+    </w:p>
+    <w:p>
+      <w:pPr>
+        <w:pStyle w:val="PargrafodaLista"/>
+        <w:numPr>
+          <w:ilvl w:val="0"/>
+          <w:numId w:val="3"/>
+        </w:numPr>
+        <w:shd w:val="clear" w:color="auto" w:fill="272822"/>
+        <w:spacing w:after="0" w:line="285" w:lineRule="atLeast"/>
+        <w:rPr>
+          <w:rFonts w:ascii="Consolas" w:eastAsia="Times New Roman" w:hAnsi="Consolas" w:cs="Times New Roman"/>
+          <w:color w:val="F8F8F2"/>
+          <w:sz w:val="21"/>
+          <w:szCs w:val="21"/>
+          <w:lang w:eastAsia="pt-BR"/>
+        </w:rPr>
+      </w:pPr>
+      <w:r>
+        <w:rPr>
+          <w:rFonts w:ascii="Consolas" w:eastAsia="Times New Roman" w:hAnsi="Consolas" w:cs="Times New Roman"/>
+          <w:color w:val="F8F8F2"/>
+          <w:sz w:val="21"/>
+          <w:szCs w:val="21"/>
+          <w:lang w:eastAsia="pt-BR"/>
+        </w:rPr>
+        <w:t xml:space="preserve">          </w:t>
+      </w:r>
+    </w:p>
+    <w:p>
+      <w:pPr>
+        <w:pStyle w:val="PargrafodaLista"/>
+        <w:numPr>
+          <w:ilvl w:val="0"/>
+          <w:numId w:val="3"/>
+        </w:numPr>
+        <w:shd w:val="clear" w:color="auto" w:fill="272822"/>
+        <w:spacing w:after="0" w:line="285" w:lineRule="atLeast"/>
+        <w:rPr>
+          <w:rFonts w:ascii="Consolas" w:eastAsia="Times New Roman" w:hAnsi="Consolas" w:cs="Times New Roman"/>
+          <w:color w:val="F8F8F2"/>
+          <w:sz w:val="21"/>
+          <w:szCs w:val="21"/>
+          <w:lang w:eastAsia="pt-BR"/>
+        </w:rPr>
+      </w:pPr>
+      <w:r>
+        <w:rPr>
+          <w:rFonts w:ascii="Consolas" w:eastAsia="Times New Roman" w:hAnsi="Consolas" w:cs="Times New Roman"/>
+          <w:color w:val="F8F8F2"/>
+          <w:sz w:val="21"/>
+          <w:szCs w:val="21"/>
+          <w:lang w:eastAsia="pt-BR"/>
+        </w:rPr>
+        <w:t>        }</w:t>
+      </w:r>
+    </w:p>
+    <w:p>
+      <w:pPr>
+        <w:pStyle w:val="PargrafodaLista"/>
+        <w:numPr>
+          <w:ilvl w:val="0"/>
+          <w:numId w:val="3"/>
+        </w:numPr>
+        <w:ind w:left="700"/>
+        <w:rPr>
+          <w:rFonts w:ascii="Arial" w:hAnsi="Arial" w:cs="Arial"/>
+          <w:b/>
+          <w:bCs/>
+          <w:sz w:val="24"/>
+          <w:szCs w:val="24"/>
+        </w:rPr>
+      </w:pPr>
+      <w:proofErr w:type="spellStart"/>
+      <w:r>
+        <w:rPr>
+          <w:rFonts w:ascii="Arial" w:hAnsi="Arial" w:cs="Arial"/>
+          <w:b/>
+          <w:bCs/>
+          <w:sz w:val="24"/>
+          <w:szCs w:val="24"/>
+        </w:rPr>
+        <w:t>Filters</w:t>
+      </w:r>
+      <w:proofErr w:type="spellEnd"/>
+    </w:p>
+    <w:p>
+      <w:pPr>
+        <w:pStyle w:val="PargrafodaLista"/>
+        <w:numPr>
+          <w:ilvl w:val="0"/>
+          <w:numId w:val="3"/>
+        </w:numPr>
+        <w:ind w:left="700"/>
+        <w:rPr>
+          <w:rFonts w:ascii="Arial" w:hAnsi="Arial" w:cs="Arial"/>
+          <w:b/>
+          <w:bCs/>
+          <w:sz w:val="24"/>
+          <w:szCs w:val="24"/>
+        </w:rPr>
+      </w:pPr>
+      <w:r>
+        <w:rPr>
+          <w:rFonts w:ascii="Arial" w:hAnsi="Arial" w:cs="Arial"/>
+          <w:sz w:val="24"/>
+          <w:szCs w:val="24"/>
+        </w:rPr>
+        <w:t xml:space="preserve">Os filtros são utilizados para filtrar informações conforme informado nos parâmetros, sendo parecidos com os métodos. Utilizamos </w:t>
+      </w:r>
+      <w:proofErr w:type="spellStart"/>
+      <w:proofErr w:type="gramStart"/>
+      <w:r>
+        <w:rPr>
+          <w:rFonts w:ascii="Arial" w:hAnsi="Arial" w:cs="Arial"/>
+          <w:sz w:val="24"/>
+          <w:szCs w:val="24"/>
+        </w:rPr>
+        <w:t>filters</w:t>
+      </w:r>
+      <w:proofErr w:type="spellEnd"/>
+      <w:r>
+        <w:rPr>
+          <w:rFonts w:ascii="Arial" w:hAnsi="Arial" w:cs="Arial"/>
+          <w:sz w:val="24"/>
+          <w:szCs w:val="24"/>
+        </w:rPr>
+        <w:t>(</w:t>
+      </w:r>
+      <w:proofErr w:type="gramEnd"/>
+      <w:r>
+        <w:rPr>
+          <w:rFonts w:ascii="Arial" w:hAnsi="Arial" w:cs="Arial"/>
+          <w:sz w:val="24"/>
+          <w:szCs w:val="24"/>
+        </w:rPr>
+        <w:t xml:space="preserve">) dentro da clausula </w:t>
+      </w:r>
+      <w:proofErr w:type="spellStart"/>
+      <w:r>
+        <w:rPr>
+          <w:rFonts w:ascii="Arial" w:hAnsi="Arial" w:cs="Arial"/>
+          <w:sz w:val="24"/>
+          <w:szCs w:val="24"/>
+        </w:rPr>
+        <w:t>export</w:t>
+      </w:r>
+      <w:proofErr w:type="spellEnd"/>
+      <w:r>
+        <w:rPr>
+          <w:rFonts w:ascii="Arial" w:hAnsi="Arial" w:cs="Arial"/>
+          <w:sz w:val="24"/>
+          <w:szCs w:val="24"/>
+        </w:rPr>
+        <w:t xml:space="preserve"> </w:t>
+      </w:r>
+      <w:proofErr w:type="spellStart"/>
+      <w:r>
+        <w:rPr>
+          <w:rFonts w:ascii="Arial" w:hAnsi="Arial" w:cs="Arial"/>
+          <w:sz w:val="24"/>
+          <w:szCs w:val="24"/>
+        </w:rPr>
+        <w:t>defauts</w:t>
+      </w:r>
+      <w:proofErr w:type="spellEnd"/>
+      <w:r>
+        <w:rPr>
+          <w:rFonts w:ascii="Arial" w:hAnsi="Arial" w:cs="Arial"/>
+          <w:sz w:val="24"/>
+          <w:szCs w:val="24"/>
+        </w:rPr>
+        <w:t>. O filtro recebe um valor e deve retornar alguma coisa.</w:t>
+      </w:r>
+      <w:r>
+        <w:rPr>
+          <w:rFonts w:ascii="Arial" w:hAnsi="Arial" w:cs="Arial"/>
+          <w:sz w:val="24"/>
+          <w:szCs w:val="24"/>
+        </w:rPr>
+        <w:t xml:space="preserve"> Neste caso vamos receber o conteúdo de um </w:t>
+      </w:r>
+      <w:proofErr w:type="spellStart"/>
+      <w:r>
+        <w:rPr>
+          <w:rFonts w:ascii="Arial" w:hAnsi="Arial" w:cs="Arial"/>
+          <w:sz w:val="24"/>
+          <w:szCs w:val="24"/>
+        </w:rPr>
+        <w:t>email</w:t>
+      </w:r>
+      <w:proofErr w:type="spellEnd"/>
+      <w:r>
+        <w:rPr>
+          <w:rFonts w:ascii="Arial" w:hAnsi="Arial" w:cs="Arial"/>
+          <w:sz w:val="24"/>
+          <w:szCs w:val="24"/>
+        </w:rPr>
+        <w:t xml:space="preserve"> e passar o texto todo para maiúscula.</w:t>
+      </w:r>
+      <w:r>
+        <w:rPr>
+          <w:rFonts w:ascii="Arial" w:hAnsi="Arial" w:cs="Arial"/>
+          <w:sz w:val="24"/>
+          <w:szCs w:val="24"/>
+        </w:rPr>
+        <w:t xml:space="preserve"> Para aplicar o filtro devemos ir no local onde estamos </w:t>
+      </w:r>
+      <w:proofErr w:type="spellStart"/>
+      <w:r>
+        <w:rPr>
+          <w:rFonts w:ascii="Arial" w:hAnsi="Arial" w:cs="Arial"/>
+          <w:sz w:val="24"/>
+          <w:szCs w:val="24"/>
+        </w:rPr>
+        <w:t>bydando</w:t>
+      </w:r>
+      <w:proofErr w:type="spellEnd"/>
+      <w:r>
+        <w:rPr>
+          <w:rFonts w:ascii="Arial" w:hAnsi="Arial" w:cs="Arial"/>
+          <w:sz w:val="24"/>
+          <w:szCs w:val="24"/>
+        </w:rPr>
+        <w:t xml:space="preserve"> a variável e inserir um </w:t>
+      </w:r>
+      <w:proofErr w:type="spellStart"/>
+      <w:r>
+        <w:rPr>
+          <w:rFonts w:ascii="Arial" w:hAnsi="Arial" w:cs="Arial"/>
+          <w:sz w:val="24"/>
+          <w:szCs w:val="24"/>
+        </w:rPr>
+        <w:t>pipe</w:t>
+      </w:r>
+      <w:proofErr w:type="spellEnd"/>
+      <w:r>
+        <w:rPr>
+          <w:rFonts w:ascii="Arial" w:hAnsi="Arial" w:cs="Arial"/>
+          <w:sz w:val="24"/>
+          <w:szCs w:val="24"/>
+        </w:rPr>
+        <w:t xml:space="preserve"> “|” e o filtro neste caso “</w:t>
+      </w:r>
+      <w:proofErr w:type="spellStart"/>
+      <w:r>
+        <w:rPr>
+          <w:rFonts w:ascii="Arial" w:hAnsi="Arial" w:cs="Arial"/>
+          <w:sz w:val="24"/>
+          <w:szCs w:val="24"/>
+        </w:rPr>
+        <w:t>processarEmail</w:t>
+      </w:r>
+      <w:proofErr w:type="spellEnd"/>
+      <w:r>
+        <w:rPr>
+          <w:rFonts w:ascii="Arial" w:hAnsi="Arial" w:cs="Arial"/>
+          <w:sz w:val="24"/>
+          <w:szCs w:val="24"/>
+        </w:rPr>
+        <w:t>”.</w:t>
+      </w:r>
+    </w:p>
+    <w:p>
+      <w:pPr>
+        <w:pStyle w:val="PargrafodaLista"/>
+        <w:numPr>
+          <w:ilvl w:val="0"/>
+          <w:numId w:val="3"/>
+        </w:numPr>
+        <w:shd w:val="clear" w:color="auto" w:fill="272822"/>
+        <w:spacing w:after="0" w:line="285" w:lineRule="atLeast"/>
+        <w:rPr>
+          <w:rFonts w:ascii="Consolas" w:eastAsia="Times New Roman" w:hAnsi="Consolas" w:cs="Times New Roman"/>
+          <w:color w:val="F8F8F2"/>
+          <w:sz w:val="21"/>
+          <w:szCs w:val="21"/>
+          <w:lang w:eastAsia="pt-BR"/>
+        </w:rPr>
+      </w:pPr>
+      <w:r>
+        <w:rPr>
+          <w:rFonts w:ascii="Consolas" w:eastAsia="Times New Roman" w:hAnsi="Consolas" w:cs="Times New Roman"/>
+          <w:color w:val="F8F8F2"/>
+          <w:sz w:val="21"/>
+          <w:szCs w:val="21"/>
+          <w:lang w:eastAsia="pt-BR"/>
+        </w:rPr>
+        <w:t>  &lt;</w:t>
+      </w:r>
+      <w:r>
+        <w:rPr>
+          <w:rFonts w:ascii="Consolas" w:eastAsia="Times New Roman" w:hAnsi="Consolas" w:cs="Times New Roman"/>
+          <w:color w:val="F92672"/>
+          <w:sz w:val="21"/>
+          <w:szCs w:val="21"/>
+          <w:lang w:eastAsia="pt-BR"/>
+        </w:rPr>
+        <w:t>p</w:t>
+      </w:r>
+      <w:r>
+        <w:rPr>
+          <w:rFonts w:ascii="Consolas" w:eastAsia="Times New Roman" w:hAnsi="Consolas" w:cs="Times New Roman"/>
+          <w:color w:val="F8F8F2"/>
+          <w:sz w:val="21"/>
+          <w:szCs w:val="21"/>
+          <w:lang w:eastAsia="pt-BR"/>
+        </w:rPr>
+        <w:t>&gt;</w:t>
+      </w:r>
+      <w:proofErr w:type="spellStart"/>
+      <w:r>
+        <w:rPr>
+          <w:rFonts w:ascii="Consolas" w:eastAsia="Times New Roman" w:hAnsi="Consolas" w:cs="Times New Roman"/>
+          <w:color w:val="F8F8F2"/>
+          <w:sz w:val="21"/>
+          <w:szCs w:val="21"/>
+          <w:lang w:eastAsia="pt-BR"/>
+        </w:rPr>
+        <w:t>Email</w:t>
+      </w:r>
+      <w:proofErr w:type="spellEnd"/>
+      <w:r>
+        <w:rPr>
+          <w:rFonts w:ascii="Consolas" w:eastAsia="Times New Roman" w:hAnsi="Consolas" w:cs="Times New Roman"/>
+          <w:color w:val="F8F8F2"/>
+          <w:sz w:val="21"/>
+          <w:szCs w:val="21"/>
+          <w:lang w:eastAsia="pt-BR"/>
+        </w:rPr>
+        <w:t>: {{</w:t>
+      </w:r>
+      <w:proofErr w:type="spellStart"/>
+      <w:proofErr w:type="gramStart"/>
+      <w:r>
+        <w:rPr>
+          <w:rFonts w:ascii="Consolas" w:eastAsia="Times New Roman" w:hAnsi="Consolas" w:cs="Times New Roman"/>
+          <w:color w:val="F8F8F2"/>
+          <w:sz w:val="21"/>
+          <w:szCs w:val="21"/>
+          <w:lang w:eastAsia="pt-BR"/>
+        </w:rPr>
+        <w:t>cliente.email</w:t>
+      </w:r>
+      <w:proofErr w:type="spellEnd"/>
+      <w:proofErr w:type="gramEnd"/>
+      <w:r>
+        <w:rPr>
+          <w:rFonts w:ascii="Consolas" w:eastAsia="Times New Roman" w:hAnsi="Consolas" w:cs="Times New Roman"/>
+          <w:color w:val="F8F8F2"/>
+          <w:sz w:val="21"/>
+          <w:szCs w:val="21"/>
+          <w:lang w:eastAsia="pt-BR"/>
+        </w:rPr>
+        <w:t xml:space="preserve"> </w:t>
+      </w:r>
+      <w:r>
+        <w:rPr>
+          <w:rFonts w:ascii="Consolas" w:eastAsia="Times New Roman" w:hAnsi="Consolas" w:cs="Times New Roman"/>
+          <w:color w:val="F92672"/>
+          <w:sz w:val="21"/>
+          <w:szCs w:val="21"/>
+          <w:lang w:eastAsia="pt-BR"/>
+        </w:rPr>
+        <w:t>|</w:t>
+      </w:r>
+      <w:r>
+        <w:rPr>
+          <w:rFonts w:ascii="Consolas" w:eastAsia="Times New Roman" w:hAnsi="Consolas" w:cs="Times New Roman"/>
+          <w:color w:val="F8F8F2"/>
+          <w:sz w:val="21"/>
+          <w:szCs w:val="21"/>
+          <w:lang w:eastAsia="pt-BR"/>
+        </w:rPr>
+        <w:t xml:space="preserve"> </w:t>
+      </w:r>
+      <w:proofErr w:type="spellStart"/>
+      <w:r>
+        <w:rPr>
+          <w:rFonts w:ascii="Consolas" w:eastAsia="Times New Roman" w:hAnsi="Consolas" w:cs="Times New Roman"/>
+          <w:color w:val="F8F8F2"/>
+          <w:sz w:val="21"/>
+          <w:szCs w:val="21"/>
+          <w:lang w:eastAsia="pt-BR"/>
+        </w:rPr>
+        <w:t>processarEmail</w:t>
+      </w:r>
+      <w:proofErr w:type="spellEnd"/>
+      <w:r>
+        <w:rPr>
+          <w:rFonts w:ascii="Consolas" w:eastAsia="Times New Roman" w:hAnsi="Consolas" w:cs="Times New Roman"/>
+          <w:color w:val="F8F8F2"/>
+          <w:sz w:val="21"/>
+          <w:szCs w:val="21"/>
+          <w:lang w:eastAsia="pt-BR"/>
+        </w:rPr>
+        <w:t>}}&lt;/</w:t>
+      </w:r>
+      <w:r>
+        <w:rPr>
+          <w:rFonts w:ascii="Consolas" w:eastAsia="Times New Roman" w:hAnsi="Consolas" w:cs="Times New Roman"/>
+          <w:color w:val="F92672"/>
+          <w:sz w:val="21"/>
+          <w:szCs w:val="21"/>
+          <w:lang w:eastAsia="pt-BR"/>
+        </w:rPr>
+        <w:t>p</w:t>
+      </w:r>
+      <w:r>
+        <w:rPr>
+          <w:rFonts w:ascii="Consolas" w:eastAsia="Times New Roman" w:hAnsi="Consolas" w:cs="Times New Roman"/>
+          <w:color w:val="F8F8F2"/>
+          <w:sz w:val="21"/>
+          <w:szCs w:val="21"/>
+          <w:lang w:eastAsia="pt-BR"/>
+        </w:rPr>
+        <w:t>&gt;</w:t>
+      </w:r>
+    </w:p>
+    <w:p>
+      <w:pPr>
+        <w:shd w:val="clear" w:color="auto" w:fill="272822"/>
+        <w:spacing w:after="0" w:line="285" w:lineRule="atLeast"/>
+        <w:rPr>
+          <w:rFonts w:ascii="Consolas" w:eastAsia="Times New Roman" w:hAnsi="Consolas" w:cs="Times New Roman"/>
+          <w:color w:val="F8F8F2"/>
+          <w:sz w:val="21"/>
+          <w:szCs w:val="21"/>
+          <w:lang w:eastAsia="pt-BR"/>
+        </w:rPr>
+      </w:pPr>
+    </w:p>
+    <w:p>
+      <w:pPr>
+        <w:pStyle w:val="PargrafodaLista"/>
+        <w:numPr>
+          <w:ilvl w:val="0"/>
+          <w:numId w:val="3"/>
+        </w:numPr>
+        <w:shd w:val="clear" w:color="auto" w:fill="272822"/>
+        <w:spacing w:after="0" w:line="285" w:lineRule="atLeast"/>
+        <w:rPr>
+          <w:rFonts w:ascii="Consolas" w:eastAsia="Times New Roman" w:hAnsi="Consolas" w:cs="Times New Roman"/>
+          <w:color w:val="F8F8F2"/>
+          <w:sz w:val="21"/>
+          <w:szCs w:val="21"/>
+          <w:lang w:eastAsia="pt-BR"/>
+        </w:rPr>
+      </w:pPr>
+      <w:r>
+        <w:rPr>
+          <w:rFonts w:ascii="Consolas" w:eastAsia="Times New Roman" w:hAnsi="Consolas" w:cs="Times New Roman"/>
+          <w:color w:val="F8F8F2"/>
+          <w:sz w:val="21"/>
+          <w:szCs w:val="21"/>
+          <w:lang w:eastAsia="pt-BR"/>
+        </w:rPr>
+        <w:t> </w:t>
+      </w:r>
+      <w:proofErr w:type="spellStart"/>
+      <w:r>
+        <w:rPr>
+          <w:rFonts w:ascii="Consolas" w:eastAsia="Times New Roman" w:hAnsi="Consolas" w:cs="Times New Roman"/>
+          <w:color w:val="F8F8F2"/>
+          <w:sz w:val="21"/>
+          <w:szCs w:val="21"/>
+          <w:lang w:eastAsia="pt-BR"/>
+        </w:rPr>
+        <w:t>filters</w:t>
+      </w:r>
+      <w:proofErr w:type="spellEnd"/>
+      <w:proofErr w:type="gramStart"/>
+      <w:r>
+        <w:rPr>
+          <w:rFonts w:ascii="Consolas" w:eastAsia="Times New Roman" w:hAnsi="Consolas" w:cs="Times New Roman"/>
+          <w:color w:val="F8F8F2"/>
+          <w:sz w:val="21"/>
+          <w:szCs w:val="21"/>
+          <w:lang w:eastAsia="pt-BR"/>
+        </w:rPr>
+        <w:t>:{</w:t>
+      </w:r>
+      <w:proofErr w:type="gramEnd"/>
+    </w:p>
+    <w:p>
+      <w:pPr>
+        <w:pStyle w:val="PargrafodaLista"/>
+        <w:numPr>
+          <w:ilvl w:val="0"/>
+          <w:numId w:val="3"/>
+        </w:numPr>
+        <w:shd w:val="clear" w:color="auto" w:fill="272822"/>
+        <w:spacing w:after="0" w:line="285" w:lineRule="atLeast"/>
+        <w:rPr>
+          <w:rFonts w:ascii="Consolas" w:eastAsia="Times New Roman" w:hAnsi="Consolas" w:cs="Times New Roman"/>
+          <w:color w:val="F8F8F2"/>
+          <w:sz w:val="21"/>
+          <w:szCs w:val="21"/>
+          <w:lang w:eastAsia="pt-BR"/>
+        </w:rPr>
+      </w:pPr>
+      <w:r>
+        <w:rPr>
+          <w:rFonts w:ascii="Consolas" w:eastAsia="Times New Roman" w:hAnsi="Consolas" w:cs="Times New Roman"/>
+          <w:color w:val="F8F8F2"/>
+          <w:sz w:val="21"/>
+          <w:szCs w:val="21"/>
+          <w:lang w:eastAsia="pt-BR"/>
+        </w:rPr>
+        <w:t xml:space="preserve">        </w:t>
+      </w:r>
+      <w:proofErr w:type="spellStart"/>
+      <w:r>
+        <w:rPr>
+          <w:rFonts w:ascii="Consolas" w:eastAsia="Times New Roman" w:hAnsi="Consolas" w:cs="Times New Roman"/>
+          <w:color w:val="A6E22E"/>
+          <w:sz w:val="21"/>
+          <w:szCs w:val="21"/>
+          <w:lang w:eastAsia="pt-BR"/>
+        </w:rPr>
+        <w:t>processarEmail</w:t>
+      </w:r>
+      <w:proofErr w:type="spellEnd"/>
+      <w:r>
+        <w:rPr>
+          <w:rFonts w:ascii="Consolas" w:eastAsia="Times New Roman" w:hAnsi="Consolas" w:cs="Times New Roman"/>
+          <w:color w:val="F8F8F2"/>
+          <w:sz w:val="21"/>
+          <w:szCs w:val="21"/>
+          <w:lang w:eastAsia="pt-BR"/>
+        </w:rPr>
+        <w:t xml:space="preserve">: </w:t>
+      </w:r>
+      <w:proofErr w:type="spellStart"/>
+      <w:r>
+        <w:rPr>
+          <w:rFonts w:ascii="Consolas" w:eastAsia="Times New Roman" w:hAnsi="Consolas" w:cs="Times New Roman"/>
+          <w:i/>
+          <w:iCs/>
+          <w:color w:val="66D9EF"/>
+          <w:sz w:val="21"/>
+          <w:szCs w:val="21"/>
+          <w:lang w:eastAsia="pt-BR"/>
+        </w:rPr>
+        <w:t>function</w:t>
+      </w:r>
+      <w:proofErr w:type="spellEnd"/>
+      <w:r>
+        <w:rPr>
+          <w:rFonts w:ascii="Consolas" w:eastAsia="Times New Roman" w:hAnsi="Consolas" w:cs="Times New Roman"/>
+          <w:color w:val="F8F8F2"/>
+          <w:sz w:val="21"/>
+          <w:szCs w:val="21"/>
+          <w:lang w:eastAsia="pt-BR"/>
+        </w:rPr>
+        <w:t>(</w:t>
+      </w:r>
+      <w:proofErr w:type="spellStart"/>
+      <w:r>
+        <w:rPr>
+          <w:rFonts w:ascii="Consolas" w:eastAsia="Times New Roman" w:hAnsi="Consolas" w:cs="Times New Roman"/>
+          <w:i/>
+          <w:iCs/>
+          <w:color w:val="FD971F"/>
+          <w:sz w:val="21"/>
+          <w:szCs w:val="21"/>
+          <w:lang w:eastAsia="pt-BR"/>
+        </w:rPr>
+        <w:t>value</w:t>
+      </w:r>
+      <w:proofErr w:type="spellEnd"/>
+      <w:proofErr w:type="gramStart"/>
+      <w:r>
+        <w:rPr>
+          <w:rFonts w:ascii="Consolas" w:eastAsia="Times New Roman" w:hAnsi="Consolas" w:cs="Times New Roman"/>
+          <w:color w:val="F8F8F2"/>
+          <w:sz w:val="21"/>
+          <w:szCs w:val="21"/>
+          <w:lang w:eastAsia="pt-BR"/>
+        </w:rPr>
+        <w:t>){</w:t>
+      </w:r>
+      <w:proofErr w:type="gramEnd"/>
+    </w:p>
+    <w:p>
+      <w:pPr>
+        <w:pStyle w:val="PargrafodaLista"/>
+        <w:numPr>
+          <w:ilvl w:val="0"/>
+          <w:numId w:val="3"/>
+        </w:numPr>
+        <w:shd w:val="clear" w:color="auto" w:fill="272822"/>
+        <w:spacing w:after="0" w:line="285" w:lineRule="atLeast"/>
+        <w:rPr>
+          <w:rFonts w:ascii="Consolas" w:eastAsia="Times New Roman" w:hAnsi="Consolas" w:cs="Times New Roman"/>
+          <w:color w:val="F8F8F2"/>
+          <w:sz w:val="21"/>
+          <w:szCs w:val="21"/>
+          <w:lang w:eastAsia="pt-BR"/>
+        </w:rPr>
+      </w:pPr>
+      <w:r>
+        <w:rPr>
+          <w:rFonts w:ascii="Consolas" w:eastAsia="Times New Roman" w:hAnsi="Consolas" w:cs="Times New Roman"/>
+          <w:color w:val="F8F8F2"/>
+          <w:sz w:val="21"/>
+          <w:szCs w:val="21"/>
+          <w:lang w:eastAsia="pt-BR"/>
+        </w:rPr>
+        <w:t xml:space="preserve">            </w:t>
+      </w:r>
+      <w:proofErr w:type="spellStart"/>
+      <w:r>
+        <w:rPr>
+          <w:rFonts w:ascii="Consolas" w:eastAsia="Times New Roman" w:hAnsi="Consolas" w:cs="Times New Roman"/>
+          <w:color w:val="F92672"/>
+          <w:sz w:val="21"/>
+          <w:szCs w:val="21"/>
+          <w:lang w:eastAsia="pt-BR"/>
+        </w:rPr>
+        <w:t>return</w:t>
+      </w:r>
+      <w:proofErr w:type="spellEnd"/>
+      <w:r>
+        <w:rPr>
+          <w:rFonts w:ascii="Consolas" w:eastAsia="Times New Roman" w:hAnsi="Consolas" w:cs="Times New Roman"/>
+          <w:color w:val="F8F8F2"/>
+          <w:sz w:val="21"/>
+          <w:szCs w:val="21"/>
+          <w:lang w:eastAsia="pt-BR"/>
+        </w:rPr>
+        <w:t xml:space="preserve"> </w:t>
+      </w:r>
+      <w:proofErr w:type="spellStart"/>
+      <w:proofErr w:type="gramStart"/>
+      <w:r>
+        <w:rPr>
+          <w:rFonts w:ascii="Consolas" w:eastAsia="Times New Roman" w:hAnsi="Consolas" w:cs="Times New Roman"/>
+          <w:i/>
+          <w:iCs/>
+          <w:color w:val="FD971F"/>
+          <w:sz w:val="21"/>
+          <w:szCs w:val="21"/>
+          <w:lang w:eastAsia="pt-BR"/>
+        </w:rPr>
+        <w:t>value</w:t>
+      </w:r>
+      <w:r>
+        <w:rPr>
+          <w:rFonts w:ascii="Consolas" w:eastAsia="Times New Roman" w:hAnsi="Consolas" w:cs="Times New Roman"/>
+          <w:color w:val="F8F8F2"/>
+          <w:sz w:val="21"/>
+          <w:szCs w:val="21"/>
+          <w:lang w:eastAsia="pt-BR"/>
+        </w:rPr>
+        <w:t>.</w:t>
+      </w:r>
+      <w:r>
+        <w:rPr>
+          <w:rFonts w:ascii="Consolas" w:eastAsia="Times New Roman" w:hAnsi="Consolas" w:cs="Times New Roman"/>
+          <w:color w:val="A6E22E"/>
+          <w:sz w:val="21"/>
+          <w:szCs w:val="21"/>
+          <w:lang w:eastAsia="pt-BR"/>
+        </w:rPr>
+        <w:t>toUpperCase</w:t>
+      </w:r>
+      <w:proofErr w:type="spellEnd"/>
+      <w:proofErr w:type="gramEnd"/>
+      <w:r>
+        <w:rPr>
+          <w:rFonts w:ascii="Consolas" w:eastAsia="Times New Roman" w:hAnsi="Consolas" w:cs="Times New Roman"/>
+          <w:color w:val="F8F8F2"/>
+          <w:sz w:val="21"/>
+          <w:szCs w:val="21"/>
+          <w:lang w:eastAsia="pt-BR"/>
+        </w:rPr>
+        <w:t>();</w:t>
+      </w:r>
+    </w:p>
+    <w:p>
+      <w:pPr>
+        <w:pStyle w:val="PargrafodaLista"/>
+        <w:numPr>
+          <w:ilvl w:val="0"/>
+          <w:numId w:val="3"/>
+        </w:numPr>
+        <w:shd w:val="clear" w:color="auto" w:fill="272822"/>
+        <w:spacing w:after="0" w:line="285" w:lineRule="atLeast"/>
+        <w:rPr>
+          <w:rFonts w:ascii="Consolas" w:eastAsia="Times New Roman" w:hAnsi="Consolas" w:cs="Times New Roman"/>
+          <w:color w:val="F8F8F2"/>
+          <w:sz w:val="21"/>
+          <w:szCs w:val="21"/>
+          <w:lang w:eastAsia="pt-BR"/>
+        </w:rPr>
+      </w:pPr>
+      <w:r>
+        <w:rPr>
+          <w:rFonts w:ascii="Consolas" w:eastAsia="Times New Roman" w:hAnsi="Consolas" w:cs="Times New Roman"/>
+          <w:color w:val="F8F8F2"/>
+          <w:sz w:val="21"/>
+          <w:szCs w:val="21"/>
+          <w:lang w:eastAsia="pt-BR"/>
+        </w:rPr>
+        <w:t>        }</w:t>
+      </w:r>
+    </w:p>
+    <w:p>
+      <w:pPr>
+        <w:pStyle w:val="PargrafodaLista"/>
+        <w:numPr>
+          <w:ilvl w:val="0"/>
+          <w:numId w:val="3"/>
+        </w:numPr>
+        <w:shd w:val="clear" w:color="auto" w:fill="272822"/>
+        <w:spacing w:after="0" w:line="285" w:lineRule="atLeast"/>
+        <w:rPr>
+          <w:rFonts w:ascii="Consolas" w:eastAsia="Times New Roman" w:hAnsi="Consolas" w:cs="Times New Roman"/>
+          <w:color w:val="F8F8F2"/>
+          <w:sz w:val="21"/>
+          <w:szCs w:val="21"/>
+          <w:lang w:eastAsia="pt-BR"/>
+        </w:rPr>
+      </w:pPr>
+      <w:r>
+        <w:rPr>
+          <w:rFonts w:ascii="Consolas" w:eastAsia="Times New Roman" w:hAnsi="Consolas" w:cs="Times New Roman"/>
+          <w:color w:val="F8F8F2"/>
+          <w:sz w:val="21"/>
+          <w:szCs w:val="21"/>
+          <w:lang w:eastAsia="pt-BR"/>
+        </w:rPr>
+        <w:t>    }</w:t>
+      </w:r>
+    </w:p>
+    <w:p>
+      <w:pPr>
+        <w:pStyle w:val="PargrafodaLista"/>
+        <w:numPr>
+          <w:ilvl w:val="0"/>
+          <w:numId w:val="3"/>
+        </w:numPr>
+        <w:ind w:left="700"/>
+        <w:rPr>
+          <w:rFonts w:ascii="Arial" w:hAnsi="Arial" w:cs="Arial"/>
+          <w:b/>
+          <w:bCs/>
+          <w:sz w:val="24"/>
+          <w:szCs w:val="24"/>
+        </w:rPr>
+      </w:pPr>
+    </w:p>
+    <w:p>
+      <w:pPr>
         <w:rPr>
           <w:rFonts w:ascii="Arial" w:hAnsi="Arial" w:cs="Arial"/>
           <w:b/>

</xml_diff>

<commit_message>
Utilizando o framework css Bulma para VueJs no projeto
</commit_message>
<xml_diff>
--- a/arquivos/12_VueJs.docx
+++ b/arquivos/12_VueJs.docx
@@ -37645,10 +37645,6 @@
     <w:p>
       <w:pPr>
         <w:pStyle w:val="PargrafodaLista"/>
-        <w:numPr>
-          <w:ilvl w:val="0"/>
-          <w:numId w:val="3"/>
-        </w:numPr>
         <w:ind w:left="700"/>
         <w:rPr>
           <w:rFonts w:ascii="Arial" w:hAnsi="Arial" w:cs="Arial"/>
@@ -37722,6 +37718,1305 @@
           <w:szCs w:val="24"/>
         </w:rPr>
       </w:pPr>
+    </w:p>
+    <w:p>
+      <w:pPr>
+        <w:pStyle w:val="PargrafodaLista"/>
+        <w:numPr>
+          <w:ilvl w:val="0"/>
+          <w:numId w:val="3"/>
+        </w:numPr>
+        <w:ind w:left="700"/>
+        <w:rPr>
+          <w:rFonts w:ascii="Arial" w:hAnsi="Arial" w:cs="Arial"/>
+          <w:sz w:val="24"/>
+          <w:szCs w:val="24"/>
+        </w:rPr>
+      </w:pPr>
+      <w:r>
+        <w:rPr>
+          <w:rFonts w:ascii="Arial" w:hAnsi="Arial" w:cs="Arial"/>
+          <w:b/>
+          <w:bCs/>
+          <w:sz w:val="24"/>
+          <w:szCs w:val="24"/>
+        </w:rPr>
+        <w:t xml:space="preserve">Utilizando frameworks </w:t>
+      </w:r>
+      <w:proofErr w:type="spellStart"/>
+      <w:r>
+        <w:rPr>
+          <w:rFonts w:ascii="Arial" w:hAnsi="Arial" w:cs="Arial"/>
+          <w:b/>
+          <w:bCs/>
+          <w:sz w:val="24"/>
+          <w:szCs w:val="24"/>
+        </w:rPr>
+        <w:t>css</w:t>
+      </w:r>
+      <w:proofErr w:type="spellEnd"/>
+      <w:r>
+        <w:rPr>
+          <w:rFonts w:ascii="Arial" w:hAnsi="Arial" w:cs="Arial"/>
+          <w:b/>
+          <w:bCs/>
+          <w:sz w:val="24"/>
+          <w:szCs w:val="24"/>
+        </w:rPr>
+        <w:t xml:space="preserve"> no </w:t>
+      </w:r>
+      <w:proofErr w:type="spellStart"/>
+      <w:r>
+        <w:rPr>
+          <w:rFonts w:ascii="Arial" w:hAnsi="Arial" w:cs="Arial"/>
+          <w:b/>
+          <w:bCs/>
+          <w:sz w:val="24"/>
+          <w:szCs w:val="24"/>
+        </w:rPr>
+        <w:t>VueJs</w:t>
+      </w:r>
+      <w:proofErr w:type="spellEnd"/>
+    </w:p>
+    <w:p>
+      <w:pPr>
+        <w:pStyle w:val="PargrafodaLista"/>
+        <w:numPr>
+          <w:ilvl w:val="0"/>
+          <w:numId w:val="3"/>
+        </w:numPr>
+        <w:ind w:left="700"/>
+        <w:rPr>
+          <w:rFonts w:ascii="Arial" w:hAnsi="Arial" w:cs="Arial"/>
+          <w:sz w:val="24"/>
+          <w:szCs w:val="24"/>
+        </w:rPr>
+      </w:pPr>
+      <w:r>
+        <w:rPr>
+          <w:rFonts w:ascii="Arial" w:hAnsi="Arial" w:cs="Arial"/>
+          <w:sz w:val="24"/>
+          <w:szCs w:val="24"/>
+        </w:rPr>
+        <w:t xml:space="preserve">O framework mais utilizado é o </w:t>
+      </w:r>
+      <w:proofErr w:type="spellStart"/>
+      <w:r>
+        <w:rPr>
+          <w:rFonts w:ascii="Arial" w:hAnsi="Arial" w:cs="Arial"/>
+          <w:sz w:val="24"/>
+          <w:szCs w:val="24"/>
+        </w:rPr>
+        <w:t>Buma</w:t>
+      </w:r>
+      <w:proofErr w:type="spellEnd"/>
+      <w:r>
+        <w:rPr>
+          <w:rFonts w:ascii="Arial" w:hAnsi="Arial" w:cs="Arial"/>
+          <w:sz w:val="24"/>
+          <w:szCs w:val="24"/>
+        </w:rPr>
+        <w:t xml:space="preserve">, pois o </w:t>
+      </w:r>
+      <w:proofErr w:type="spellStart"/>
+      <w:r>
+        <w:rPr>
+          <w:rFonts w:ascii="Arial" w:hAnsi="Arial" w:cs="Arial"/>
+          <w:sz w:val="24"/>
+          <w:szCs w:val="24"/>
+        </w:rPr>
+        <w:t>bootstrap</w:t>
+      </w:r>
+      <w:proofErr w:type="spellEnd"/>
+      <w:r>
+        <w:rPr>
+          <w:rFonts w:ascii="Arial" w:hAnsi="Arial" w:cs="Arial"/>
+          <w:sz w:val="24"/>
+          <w:szCs w:val="24"/>
+        </w:rPr>
+        <w:t xml:space="preserve"> pode dar interferência no </w:t>
+      </w:r>
+      <w:proofErr w:type="spellStart"/>
+      <w:r>
+        <w:rPr>
+          <w:rFonts w:ascii="Arial" w:hAnsi="Arial" w:cs="Arial"/>
+          <w:sz w:val="24"/>
+          <w:szCs w:val="24"/>
+        </w:rPr>
+        <w:t>VueJs</w:t>
+      </w:r>
+      <w:proofErr w:type="spellEnd"/>
+      <w:r>
+        <w:rPr>
+          <w:rFonts w:ascii="Arial" w:hAnsi="Arial" w:cs="Arial"/>
+          <w:sz w:val="24"/>
+          <w:szCs w:val="24"/>
+        </w:rPr>
+        <w:t xml:space="preserve">, porém podemos utilizar também a biblioteca de componentes </w:t>
+      </w:r>
+      <w:proofErr w:type="spellStart"/>
+      <w:r>
+        <w:rPr>
+          <w:rFonts w:ascii="Arial" w:hAnsi="Arial" w:cs="Arial"/>
+          <w:sz w:val="24"/>
+          <w:szCs w:val="24"/>
+        </w:rPr>
+        <w:t>BootstrapVue</w:t>
+      </w:r>
+      <w:proofErr w:type="spellEnd"/>
+      <w:r>
+        <w:rPr>
+          <w:rFonts w:ascii="Arial" w:hAnsi="Arial" w:cs="Arial"/>
+          <w:sz w:val="24"/>
+          <w:szCs w:val="24"/>
+        </w:rPr>
+        <w:t>.</w:t>
+      </w:r>
+    </w:p>
+    <w:p>
+      <w:pPr>
+        <w:pStyle w:val="PargrafodaLista"/>
+        <w:numPr>
+          <w:ilvl w:val="0"/>
+          <w:numId w:val="3"/>
+        </w:numPr>
+        <w:ind w:left="700"/>
+        <w:rPr>
+          <w:rFonts w:ascii="Arial" w:hAnsi="Arial" w:cs="Arial"/>
+          <w:sz w:val="24"/>
+          <w:szCs w:val="24"/>
+        </w:rPr>
+      </w:pPr>
+      <w:r>
+        <w:rPr>
+          <w:rFonts w:ascii="Arial" w:hAnsi="Arial" w:cs="Arial"/>
+          <w:sz w:val="24"/>
+          <w:szCs w:val="24"/>
+        </w:rPr>
+        <w:t>Neste projeto v</w:t>
+      </w:r>
+      <w:r>
+        <w:rPr>
+          <w:rFonts w:ascii="Arial" w:hAnsi="Arial" w:cs="Arial"/>
+          <w:sz w:val="24"/>
+          <w:szCs w:val="24"/>
+        </w:rPr>
+        <w:t xml:space="preserve">amos então instalar o </w:t>
+      </w:r>
+      <w:proofErr w:type="spellStart"/>
+      <w:r>
+        <w:rPr>
+          <w:rFonts w:ascii="Arial" w:hAnsi="Arial" w:cs="Arial"/>
+          <w:sz w:val="24"/>
+          <w:szCs w:val="24"/>
+        </w:rPr>
+        <w:t>Bulma</w:t>
+      </w:r>
+      <w:proofErr w:type="spellEnd"/>
+      <w:r>
+        <w:rPr>
+          <w:rFonts w:ascii="Arial" w:hAnsi="Arial" w:cs="Arial"/>
+          <w:sz w:val="24"/>
+          <w:szCs w:val="24"/>
+        </w:rPr>
+        <w:t>,</w:t>
+      </w:r>
+      <w:r>
+        <w:rPr>
+          <w:rFonts w:ascii="Arial" w:hAnsi="Arial" w:cs="Arial"/>
+          <w:sz w:val="24"/>
+          <w:szCs w:val="24"/>
+        </w:rPr>
+        <w:t xml:space="preserve"> na pasta do projeto</w:t>
+      </w:r>
+      <w:r>
+        <w:rPr>
+          <w:rFonts w:ascii="Arial" w:hAnsi="Arial" w:cs="Arial"/>
+          <w:sz w:val="24"/>
+          <w:szCs w:val="24"/>
+        </w:rPr>
+        <w:t xml:space="preserve"> digite:</w:t>
+      </w:r>
+    </w:p>
+    <w:p>
+      <w:pPr>
+        <w:pStyle w:val="PargrafodaLista"/>
+        <w:numPr>
+          <w:ilvl w:val="0"/>
+          <w:numId w:val="3"/>
+        </w:numPr>
+        <w:ind w:left="700"/>
+        <w:rPr>
+          <w:rFonts w:ascii="Arial" w:hAnsi="Arial" w:cs="Arial"/>
+          <w:sz w:val="24"/>
+          <w:szCs w:val="24"/>
+        </w:rPr>
+      </w:pPr>
+      <w:r>
+        <w:rPr>
+          <w:rFonts w:ascii="Arial" w:hAnsi="Arial" w:cs="Arial"/>
+          <w:sz w:val="24"/>
+          <w:szCs w:val="24"/>
+        </w:rPr>
+        <w:t xml:space="preserve">“npm install </w:t>
+      </w:r>
+      <w:proofErr w:type="spellStart"/>
+      <w:r>
+        <w:rPr>
+          <w:rFonts w:ascii="Arial" w:hAnsi="Arial" w:cs="Arial"/>
+          <w:sz w:val="24"/>
+          <w:szCs w:val="24"/>
+        </w:rPr>
+        <w:t>Bulma</w:t>
+      </w:r>
+      <w:proofErr w:type="spellEnd"/>
+      <w:r>
+        <w:rPr>
+          <w:rFonts w:ascii="Arial" w:hAnsi="Arial" w:cs="Arial"/>
+          <w:sz w:val="24"/>
+          <w:szCs w:val="24"/>
+        </w:rPr>
+        <w:t>”</w:t>
+      </w:r>
+    </w:p>
+    <w:p>
+      <w:pPr>
+        <w:pStyle w:val="PargrafodaLista"/>
+        <w:numPr>
+          <w:ilvl w:val="0"/>
+          <w:numId w:val="3"/>
+        </w:numPr>
+        <w:ind w:left="700"/>
+        <w:rPr>
+          <w:rFonts w:ascii="Arial" w:hAnsi="Arial" w:cs="Arial"/>
+          <w:sz w:val="24"/>
+          <w:szCs w:val="24"/>
+        </w:rPr>
+      </w:pPr>
+      <w:r>
+        <w:rPr>
+          <w:rFonts w:ascii="Arial" w:hAnsi="Arial" w:cs="Arial"/>
+          <w:sz w:val="24"/>
+          <w:szCs w:val="24"/>
+        </w:rPr>
+        <w:t xml:space="preserve">Após a instalação vamos no arquivo main.js e importamos o </w:t>
+      </w:r>
+      <w:proofErr w:type="spellStart"/>
+      <w:r>
+        <w:rPr>
+          <w:rFonts w:ascii="Arial" w:hAnsi="Arial" w:cs="Arial"/>
+          <w:sz w:val="24"/>
+          <w:szCs w:val="24"/>
+        </w:rPr>
+        <w:t>css</w:t>
+      </w:r>
+      <w:proofErr w:type="spellEnd"/>
+      <w:r>
+        <w:rPr>
+          <w:rFonts w:ascii="Arial" w:hAnsi="Arial" w:cs="Arial"/>
+          <w:sz w:val="24"/>
+          <w:szCs w:val="24"/>
+        </w:rPr>
+        <w:t xml:space="preserve"> do </w:t>
+      </w:r>
+      <w:proofErr w:type="spellStart"/>
+      <w:r>
+        <w:rPr>
+          <w:rFonts w:ascii="Arial" w:hAnsi="Arial" w:cs="Arial"/>
+          <w:sz w:val="24"/>
+          <w:szCs w:val="24"/>
+        </w:rPr>
+        <w:t>bulma</w:t>
+      </w:r>
+      <w:proofErr w:type="spellEnd"/>
+      <w:r>
+        <w:rPr>
+          <w:rFonts w:ascii="Arial" w:hAnsi="Arial" w:cs="Arial"/>
+          <w:sz w:val="24"/>
+          <w:szCs w:val="24"/>
+        </w:rPr>
+        <w:t>.</w:t>
+      </w:r>
+    </w:p>
+    <w:p>
+      <w:pPr>
+        <w:pStyle w:val="PargrafodaLista"/>
+        <w:numPr>
+          <w:ilvl w:val="0"/>
+          <w:numId w:val="3"/>
+        </w:numPr>
+        <w:shd w:val="clear" w:color="auto" w:fill="272822"/>
+        <w:spacing w:after="0" w:line="285" w:lineRule="atLeast"/>
+        <w:rPr>
+          <w:rFonts w:ascii="Consolas" w:eastAsia="Times New Roman" w:hAnsi="Consolas" w:cs="Times New Roman"/>
+          <w:color w:val="F8F8F2"/>
+          <w:sz w:val="21"/>
+          <w:szCs w:val="21"/>
+          <w:lang w:eastAsia="pt-BR"/>
+        </w:rPr>
+      </w:pPr>
+      <w:proofErr w:type="spellStart"/>
+      <w:r>
+        <w:rPr>
+          <w:rFonts w:ascii="Consolas" w:eastAsia="Times New Roman" w:hAnsi="Consolas" w:cs="Times New Roman"/>
+          <w:color w:val="F92672"/>
+          <w:sz w:val="21"/>
+          <w:szCs w:val="21"/>
+          <w:lang w:eastAsia="pt-BR"/>
+        </w:rPr>
+        <w:t>import</w:t>
+      </w:r>
+      <w:proofErr w:type="spellEnd"/>
+      <w:r>
+        <w:rPr>
+          <w:rFonts w:ascii="Consolas" w:eastAsia="Times New Roman" w:hAnsi="Consolas" w:cs="Times New Roman"/>
+          <w:color w:val="F8F8F2"/>
+          <w:sz w:val="21"/>
+          <w:szCs w:val="21"/>
+          <w:lang w:eastAsia="pt-BR"/>
+        </w:rPr>
+        <w:t xml:space="preserve"> </w:t>
+      </w:r>
+      <w:r>
+        <w:rPr>
+          <w:rFonts w:ascii="Consolas" w:eastAsia="Times New Roman" w:hAnsi="Consolas" w:cs="Times New Roman"/>
+          <w:color w:val="E6DB74"/>
+          <w:sz w:val="21"/>
+          <w:szCs w:val="21"/>
+          <w:lang w:eastAsia="pt-BR"/>
+        </w:rPr>
+        <w:t>"../</w:t>
+      </w:r>
+      <w:proofErr w:type="spellStart"/>
+      <w:r>
+        <w:rPr>
+          <w:rFonts w:ascii="Consolas" w:eastAsia="Times New Roman" w:hAnsi="Consolas" w:cs="Times New Roman"/>
+          <w:color w:val="E6DB74"/>
+          <w:sz w:val="21"/>
+          <w:szCs w:val="21"/>
+          <w:lang w:eastAsia="pt-BR"/>
+        </w:rPr>
+        <w:t>node_modules</w:t>
+      </w:r>
+      <w:proofErr w:type="spellEnd"/>
+      <w:r>
+        <w:rPr>
+          <w:rFonts w:ascii="Consolas" w:eastAsia="Times New Roman" w:hAnsi="Consolas" w:cs="Times New Roman"/>
+          <w:color w:val="E6DB74"/>
+          <w:sz w:val="21"/>
+          <w:szCs w:val="21"/>
+          <w:lang w:eastAsia="pt-BR"/>
+        </w:rPr>
+        <w:t>/</w:t>
+      </w:r>
+      <w:proofErr w:type="spellStart"/>
+      <w:r>
+        <w:rPr>
+          <w:rFonts w:ascii="Consolas" w:eastAsia="Times New Roman" w:hAnsi="Consolas" w:cs="Times New Roman"/>
+          <w:color w:val="E6DB74"/>
+          <w:sz w:val="21"/>
+          <w:szCs w:val="21"/>
+          <w:lang w:eastAsia="pt-BR"/>
+        </w:rPr>
+        <w:t>bulma</w:t>
+      </w:r>
+      <w:proofErr w:type="spellEnd"/>
+      <w:r>
+        <w:rPr>
+          <w:rFonts w:ascii="Consolas" w:eastAsia="Times New Roman" w:hAnsi="Consolas" w:cs="Times New Roman"/>
+          <w:color w:val="E6DB74"/>
+          <w:sz w:val="21"/>
+          <w:szCs w:val="21"/>
+          <w:lang w:eastAsia="pt-BR"/>
+        </w:rPr>
+        <w:t>/</w:t>
+      </w:r>
+      <w:proofErr w:type="spellStart"/>
+      <w:r>
+        <w:rPr>
+          <w:rFonts w:ascii="Consolas" w:eastAsia="Times New Roman" w:hAnsi="Consolas" w:cs="Times New Roman"/>
+          <w:color w:val="E6DB74"/>
+          <w:sz w:val="21"/>
+          <w:szCs w:val="21"/>
+          <w:lang w:eastAsia="pt-BR"/>
+        </w:rPr>
+        <w:t>css</w:t>
+      </w:r>
+      <w:proofErr w:type="spellEnd"/>
+      <w:r>
+        <w:rPr>
+          <w:rFonts w:ascii="Consolas" w:eastAsia="Times New Roman" w:hAnsi="Consolas" w:cs="Times New Roman"/>
+          <w:color w:val="E6DB74"/>
+          <w:sz w:val="21"/>
+          <w:szCs w:val="21"/>
+          <w:lang w:eastAsia="pt-BR"/>
+        </w:rPr>
+        <w:t>/bulma.css"</w:t>
+      </w:r>
+    </w:p>
+    <w:p>
+      <w:pPr>
+        <w:pStyle w:val="PargrafodaLista"/>
+        <w:numPr>
+          <w:ilvl w:val="0"/>
+          <w:numId w:val="3"/>
+        </w:numPr>
+        <w:ind w:left="700"/>
+        <w:rPr>
+          <w:rFonts w:ascii="Arial" w:hAnsi="Arial" w:cs="Arial"/>
+          <w:sz w:val="24"/>
+          <w:szCs w:val="24"/>
+        </w:rPr>
+      </w:pPr>
+      <w:r>
+        <w:rPr>
+          <w:rFonts w:ascii="Arial" w:hAnsi="Arial" w:cs="Arial"/>
+          <w:sz w:val="24"/>
+          <w:szCs w:val="24"/>
+        </w:rPr>
+        <w:t xml:space="preserve">para testar, vamos na página de documentação do </w:t>
+      </w:r>
+      <w:proofErr w:type="spellStart"/>
+      <w:r>
+        <w:rPr>
+          <w:rFonts w:ascii="Arial" w:hAnsi="Arial" w:cs="Arial"/>
+          <w:sz w:val="24"/>
+          <w:szCs w:val="24"/>
+        </w:rPr>
+        <w:t>bulma</w:t>
+      </w:r>
+      <w:proofErr w:type="spellEnd"/>
+      <w:r>
+        <w:rPr>
+          <w:rFonts w:ascii="Arial" w:hAnsi="Arial" w:cs="Arial"/>
+          <w:sz w:val="24"/>
+          <w:szCs w:val="24"/>
+        </w:rPr>
+        <w:t xml:space="preserve"> “bulma.io” e vamos copiar o exemplo de um botão para o projeto para ver ser está funcionando.</w:t>
+      </w:r>
+    </w:p>
+    <w:p>
+      <w:pPr>
+        <w:pStyle w:val="PargrafodaLista"/>
+        <w:numPr>
+          <w:ilvl w:val="0"/>
+          <w:numId w:val="3"/>
+        </w:numPr>
+        <w:shd w:val="clear" w:color="auto" w:fill="272822"/>
+        <w:spacing w:after="0" w:line="285" w:lineRule="atLeast"/>
+        <w:rPr>
+          <w:rFonts w:ascii="Consolas" w:eastAsia="Times New Roman" w:hAnsi="Consolas" w:cs="Times New Roman"/>
+          <w:color w:val="F8F8F2"/>
+          <w:sz w:val="21"/>
+          <w:szCs w:val="21"/>
+          <w:lang w:eastAsia="pt-BR"/>
+        </w:rPr>
+      </w:pPr>
+      <w:r>
+        <w:rPr>
+          <w:rFonts w:ascii="Consolas" w:eastAsia="Times New Roman" w:hAnsi="Consolas" w:cs="Times New Roman"/>
+          <w:color w:val="F8F8F2"/>
+          <w:sz w:val="21"/>
+          <w:szCs w:val="21"/>
+          <w:lang w:eastAsia="pt-BR"/>
+        </w:rPr>
+        <w:t xml:space="preserve">//código </w:t>
+      </w:r>
+      <w:r>
+        <w:rPr>
+          <w:rFonts w:ascii="Consolas" w:eastAsia="Times New Roman" w:hAnsi="Consolas" w:cs="Times New Roman"/>
+          <w:color w:val="F8F8F2"/>
+          <w:sz w:val="21"/>
+          <w:szCs w:val="21"/>
+          <w:u w:val="single"/>
+          <w:lang w:eastAsia="pt-BR"/>
+        </w:rPr>
+        <w:t>inserido</w:t>
+      </w:r>
+      <w:r>
+        <w:rPr>
+          <w:rFonts w:ascii="Consolas" w:eastAsia="Times New Roman" w:hAnsi="Consolas" w:cs="Times New Roman"/>
+          <w:color w:val="F8F8F2"/>
+          <w:sz w:val="21"/>
+          <w:szCs w:val="21"/>
+          <w:lang w:eastAsia="pt-BR"/>
+        </w:rPr>
+        <w:t xml:space="preserve"> no componente principal App</w:t>
+      </w:r>
+    </w:p>
+    <w:p>
+      <w:pPr>
+        <w:pStyle w:val="PargrafodaLista"/>
+        <w:numPr>
+          <w:ilvl w:val="0"/>
+          <w:numId w:val="3"/>
+        </w:numPr>
+        <w:shd w:val="clear" w:color="auto" w:fill="272822"/>
+        <w:spacing w:after="0" w:line="285" w:lineRule="atLeast"/>
+        <w:rPr>
+          <w:rFonts w:ascii="Consolas" w:eastAsia="Times New Roman" w:hAnsi="Consolas" w:cs="Times New Roman"/>
+          <w:color w:val="F8F8F2"/>
+          <w:sz w:val="21"/>
+          <w:szCs w:val="21"/>
+          <w:lang w:eastAsia="pt-BR"/>
+        </w:rPr>
+      </w:pPr>
+      <w:r>
+        <w:rPr>
+          <w:rFonts w:ascii="Consolas" w:eastAsia="Times New Roman" w:hAnsi="Consolas" w:cs="Times New Roman"/>
+          <w:color w:val="88846F"/>
+          <w:sz w:val="21"/>
+          <w:szCs w:val="21"/>
+          <w:lang w:eastAsia="pt-BR"/>
+        </w:rPr>
+        <w:t>&lt;!--</w:t>
+      </w:r>
+      <w:proofErr w:type="spellStart"/>
+      <w:r>
+        <w:rPr>
+          <w:rFonts w:ascii="Consolas" w:eastAsia="Times New Roman" w:hAnsi="Consolas" w:cs="Times New Roman"/>
+          <w:color w:val="88846F"/>
+          <w:sz w:val="21"/>
+          <w:szCs w:val="21"/>
+          <w:lang w:eastAsia="pt-BR"/>
+        </w:rPr>
+        <w:t>Codigo</w:t>
+      </w:r>
+      <w:proofErr w:type="spellEnd"/>
+      <w:r>
+        <w:rPr>
+          <w:rFonts w:ascii="Consolas" w:eastAsia="Times New Roman" w:hAnsi="Consolas" w:cs="Times New Roman"/>
+          <w:color w:val="88846F"/>
+          <w:sz w:val="21"/>
+          <w:szCs w:val="21"/>
+          <w:lang w:eastAsia="pt-BR"/>
+        </w:rPr>
+        <w:t xml:space="preserve"> de teste do </w:t>
+      </w:r>
+      <w:proofErr w:type="spellStart"/>
+      <w:r>
+        <w:rPr>
+          <w:rFonts w:ascii="Consolas" w:eastAsia="Times New Roman" w:hAnsi="Consolas" w:cs="Times New Roman"/>
+          <w:color w:val="88846F"/>
+          <w:sz w:val="21"/>
+          <w:szCs w:val="21"/>
+          <w:lang w:eastAsia="pt-BR"/>
+        </w:rPr>
+        <w:t>bulma</w:t>
+      </w:r>
+      <w:proofErr w:type="spellEnd"/>
+      <w:r>
+        <w:rPr>
+          <w:rFonts w:ascii="Consolas" w:eastAsia="Times New Roman" w:hAnsi="Consolas" w:cs="Times New Roman"/>
+          <w:color w:val="88846F"/>
+          <w:sz w:val="21"/>
+          <w:szCs w:val="21"/>
+          <w:lang w:eastAsia="pt-BR"/>
+        </w:rPr>
+        <w:t xml:space="preserve"> no projeto--&gt;</w:t>
+      </w:r>
+    </w:p>
+    <w:p>
+      <w:pPr>
+        <w:pStyle w:val="PargrafodaLista"/>
+        <w:numPr>
+          <w:ilvl w:val="0"/>
+          <w:numId w:val="3"/>
+        </w:numPr>
+        <w:shd w:val="clear" w:color="auto" w:fill="272822"/>
+        <w:spacing w:after="0" w:line="285" w:lineRule="atLeast"/>
+        <w:rPr>
+          <w:rFonts w:ascii="Consolas" w:eastAsia="Times New Roman" w:hAnsi="Consolas" w:cs="Times New Roman"/>
+          <w:color w:val="F8F8F2"/>
+          <w:sz w:val="21"/>
+          <w:szCs w:val="21"/>
+          <w:lang w:eastAsia="pt-BR"/>
+        </w:rPr>
+      </w:pPr>
+      <w:r>
+        <w:rPr>
+          <w:rFonts w:ascii="Consolas" w:eastAsia="Times New Roman" w:hAnsi="Consolas" w:cs="Times New Roman"/>
+          <w:color w:val="F8F8F2"/>
+          <w:sz w:val="21"/>
+          <w:szCs w:val="21"/>
+          <w:lang w:eastAsia="pt-BR"/>
+        </w:rPr>
+        <w:t>    &lt;</w:t>
+      </w:r>
+      <w:proofErr w:type="spellStart"/>
+      <w:r>
+        <w:rPr>
+          <w:rFonts w:ascii="Consolas" w:eastAsia="Times New Roman" w:hAnsi="Consolas" w:cs="Times New Roman"/>
+          <w:color w:val="F92672"/>
+          <w:sz w:val="21"/>
+          <w:szCs w:val="21"/>
+          <w:lang w:eastAsia="pt-BR"/>
+        </w:rPr>
+        <w:t>div</w:t>
+      </w:r>
+      <w:proofErr w:type="spellEnd"/>
+      <w:r>
+        <w:rPr>
+          <w:rFonts w:ascii="Consolas" w:eastAsia="Times New Roman" w:hAnsi="Consolas" w:cs="Times New Roman"/>
+          <w:color w:val="F8F8F2"/>
+          <w:sz w:val="21"/>
+          <w:szCs w:val="21"/>
+          <w:lang w:eastAsia="pt-BR"/>
+        </w:rPr>
+        <w:t xml:space="preserve"> </w:t>
+      </w:r>
+      <w:proofErr w:type="spellStart"/>
+      <w:r>
+        <w:rPr>
+          <w:rFonts w:ascii="Consolas" w:eastAsia="Times New Roman" w:hAnsi="Consolas" w:cs="Times New Roman"/>
+          <w:color w:val="A6E22E"/>
+          <w:sz w:val="21"/>
+          <w:szCs w:val="21"/>
+          <w:lang w:eastAsia="pt-BR"/>
+        </w:rPr>
+        <w:t>class</w:t>
+      </w:r>
+      <w:proofErr w:type="spellEnd"/>
+      <w:r>
+        <w:rPr>
+          <w:rFonts w:ascii="Consolas" w:eastAsia="Times New Roman" w:hAnsi="Consolas" w:cs="Times New Roman"/>
+          <w:color w:val="F8F8F2"/>
+          <w:sz w:val="21"/>
+          <w:szCs w:val="21"/>
+          <w:lang w:eastAsia="pt-BR"/>
+        </w:rPr>
+        <w:t>=</w:t>
+      </w:r>
+      <w:r>
+        <w:rPr>
+          <w:rFonts w:ascii="Consolas" w:eastAsia="Times New Roman" w:hAnsi="Consolas" w:cs="Times New Roman"/>
+          <w:color w:val="E6DB74"/>
+          <w:sz w:val="21"/>
+          <w:szCs w:val="21"/>
+          <w:lang w:eastAsia="pt-BR"/>
+        </w:rPr>
+        <w:t>"</w:t>
+      </w:r>
+      <w:proofErr w:type="spellStart"/>
+      <w:r>
+        <w:rPr>
+          <w:rFonts w:ascii="Consolas" w:eastAsia="Times New Roman" w:hAnsi="Consolas" w:cs="Times New Roman"/>
+          <w:color w:val="E6DB74"/>
+          <w:sz w:val="21"/>
+          <w:szCs w:val="21"/>
+          <w:lang w:eastAsia="pt-BR"/>
+        </w:rPr>
+        <w:t>buttons</w:t>
+      </w:r>
+      <w:proofErr w:type="spellEnd"/>
+      <w:r>
+        <w:rPr>
+          <w:rFonts w:ascii="Consolas" w:eastAsia="Times New Roman" w:hAnsi="Consolas" w:cs="Times New Roman"/>
+          <w:color w:val="E6DB74"/>
+          <w:sz w:val="21"/>
+          <w:szCs w:val="21"/>
+          <w:lang w:eastAsia="pt-BR"/>
+        </w:rPr>
+        <w:t>"</w:t>
+      </w:r>
+      <w:r>
+        <w:rPr>
+          <w:rFonts w:ascii="Consolas" w:eastAsia="Times New Roman" w:hAnsi="Consolas" w:cs="Times New Roman"/>
+          <w:color w:val="F8F8F2"/>
+          <w:sz w:val="21"/>
+          <w:szCs w:val="21"/>
+          <w:lang w:eastAsia="pt-BR"/>
+        </w:rPr>
+        <w:t>&gt;</w:t>
+      </w:r>
+    </w:p>
+    <w:p>
+      <w:pPr>
+        <w:pStyle w:val="PargrafodaLista"/>
+        <w:numPr>
+          <w:ilvl w:val="0"/>
+          <w:numId w:val="3"/>
+        </w:numPr>
+        <w:shd w:val="clear" w:color="auto" w:fill="272822"/>
+        <w:spacing w:after="0" w:line="285" w:lineRule="atLeast"/>
+        <w:rPr>
+          <w:rFonts w:ascii="Consolas" w:eastAsia="Times New Roman" w:hAnsi="Consolas" w:cs="Times New Roman"/>
+          <w:color w:val="F8F8F2"/>
+          <w:sz w:val="21"/>
+          <w:szCs w:val="21"/>
+          <w:lang w:eastAsia="pt-BR"/>
+        </w:rPr>
+      </w:pPr>
+      <w:r>
+        <w:rPr>
+          <w:rFonts w:ascii="Consolas" w:eastAsia="Times New Roman" w:hAnsi="Consolas" w:cs="Times New Roman"/>
+          <w:color w:val="F8F8F2"/>
+          <w:sz w:val="21"/>
+          <w:szCs w:val="21"/>
+          <w:lang w:eastAsia="pt-BR"/>
+        </w:rPr>
+        <w:t>      &lt;</w:t>
+      </w:r>
+      <w:proofErr w:type="spellStart"/>
+      <w:r>
+        <w:rPr>
+          <w:rFonts w:ascii="Consolas" w:eastAsia="Times New Roman" w:hAnsi="Consolas" w:cs="Times New Roman"/>
+          <w:color w:val="F92672"/>
+          <w:sz w:val="21"/>
+          <w:szCs w:val="21"/>
+          <w:lang w:eastAsia="pt-BR"/>
+        </w:rPr>
+        <w:t>button</w:t>
+      </w:r>
+      <w:proofErr w:type="spellEnd"/>
+      <w:r>
+        <w:rPr>
+          <w:rFonts w:ascii="Consolas" w:eastAsia="Times New Roman" w:hAnsi="Consolas" w:cs="Times New Roman"/>
+          <w:color w:val="F8F8F2"/>
+          <w:sz w:val="21"/>
+          <w:szCs w:val="21"/>
+          <w:lang w:eastAsia="pt-BR"/>
+        </w:rPr>
+        <w:t xml:space="preserve"> </w:t>
+      </w:r>
+      <w:proofErr w:type="spellStart"/>
+      <w:r>
+        <w:rPr>
+          <w:rFonts w:ascii="Consolas" w:eastAsia="Times New Roman" w:hAnsi="Consolas" w:cs="Times New Roman"/>
+          <w:color w:val="A6E22E"/>
+          <w:sz w:val="21"/>
+          <w:szCs w:val="21"/>
+          <w:lang w:eastAsia="pt-BR"/>
+        </w:rPr>
+        <w:t>class</w:t>
+      </w:r>
+      <w:proofErr w:type="spellEnd"/>
+      <w:r>
+        <w:rPr>
+          <w:rFonts w:ascii="Consolas" w:eastAsia="Times New Roman" w:hAnsi="Consolas" w:cs="Times New Roman"/>
+          <w:color w:val="F8F8F2"/>
+          <w:sz w:val="21"/>
+          <w:szCs w:val="21"/>
+          <w:lang w:eastAsia="pt-BR"/>
+        </w:rPr>
+        <w:t>=</w:t>
+      </w:r>
+      <w:r>
+        <w:rPr>
+          <w:rFonts w:ascii="Consolas" w:eastAsia="Times New Roman" w:hAnsi="Consolas" w:cs="Times New Roman"/>
+          <w:color w:val="E6DB74"/>
+          <w:sz w:val="21"/>
+          <w:szCs w:val="21"/>
+          <w:lang w:eastAsia="pt-BR"/>
+        </w:rPr>
+        <w:t>"</w:t>
+      </w:r>
+      <w:proofErr w:type="spellStart"/>
+      <w:r>
+        <w:rPr>
+          <w:rFonts w:ascii="Consolas" w:eastAsia="Times New Roman" w:hAnsi="Consolas" w:cs="Times New Roman"/>
+          <w:color w:val="E6DB74"/>
+          <w:sz w:val="21"/>
+          <w:szCs w:val="21"/>
+          <w:lang w:eastAsia="pt-BR"/>
+        </w:rPr>
+        <w:t>button</w:t>
+      </w:r>
+      <w:proofErr w:type="spellEnd"/>
+      <w:r>
+        <w:rPr>
+          <w:rFonts w:ascii="Consolas" w:eastAsia="Times New Roman" w:hAnsi="Consolas" w:cs="Times New Roman"/>
+          <w:color w:val="E6DB74"/>
+          <w:sz w:val="21"/>
+          <w:szCs w:val="21"/>
+          <w:lang w:eastAsia="pt-BR"/>
+        </w:rPr>
+        <w:t xml:space="preserve"> </w:t>
+      </w:r>
+      <w:proofErr w:type="spellStart"/>
+      <w:r>
+        <w:rPr>
+          <w:rFonts w:ascii="Consolas" w:eastAsia="Times New Roman" w:hAnsi="Consolas" w:cs="Times New Roman"/>
+          <w:color w:val="E6DB74"/>
+          <w:sz w:val="21"/>
+          <w:szCs w:val="21"/>
+          <w:lang w:eastAsia="pt-BR"/>
+        </w:rPr>
+        <w:t>is-primary</w:t>
+      </w:r>
+      <w:proofErr w:type="spellEnd"/>
+      <w:r>
+        <w:rPr>
+          <w:rFonts w:ascii="Consolas" w:eastAsia="Times New Roman" w:hAnsi="Consolas" w:cs="Times New Roman"/>
+          <w:color w:val="E6DB74"/>
+          <w:sz w:val="21"/>
+          <w:szCs w:val="21"/>
+          <w:lang w:eastAsia="pt-BR"/>
+        </w:rPr>
+        <w:t xml:space="preserve"> </w:t>
+      </w:r>
+      <w:proofErr w:type="spellStart"/>
+      <w:r>
+        <w:rPr>
+          <w:rFonts w:ascii="Consolas" w:eastAsia="Times New Roman" w:hAnsi="Consolas" w:cs="Times New Roman"/>
+          <w:color w:val="E6DB74"/>
+          <w:sz w:val="21"/>
+          <w:szCs w:val="21"/>
+          <w:lang w:eastAsia="pt-BR"/>
+        </w:rPr>
+        <w:t>is</w:t>
+      </w:r>
+      <w:proofErr w:type="spellEnd"/>
+      <w:r>
+        <w:rPr>
+          <w:rFonts w:ascii="Consolas" w:eastAsia="Times New Roman" w:hAnsi="Consolas" w:cs="Times New Roman"/>
+          <w:color w:val="E6DB74"/>
+          <w:sz w:val="21"/>
+          <w:szCs w:val="21"/>
+          <w:lang w:eastAsia="pt-BR"/>
+        </w:rPr>
+        <w:t>-light"</w:t>
+      </w:r>
+      <w:r>
+        <w:rPr>
+          <w:rFonts w:ascii="Consolas" w:eastAsia="Times New Roman" w:hAnsi="Consolas" w:cs="Times New Roman"/>
+          <w:color w:val="F8F8F2"/>
+          <w:sz w:val="21"/>
+          <w:szCs w:val="21"/>
+          <w:lang w:eastAsia="pt-BR"/>
+        </w:rPr>
+        <w:t>&gt;</w:t>
+      </w:r>
+      <w:proofErr w:type="spellStart"/>
+      <w:r>
+        <w:rPr>
+          <w:rFonts w:ascii="Consolas" w:eastAsia="Times New Roman" w:hAnsi="Consolas" w:cs="Times New Roman"/>
+          <w:color w:val="F8F8F2"/>
+          <w:sz w:val="21"/>
+          <w:szCs w:val="21"/>
+          <w:lang w:eastAsia="pt-BR"/>
+        </w:rPr>
+        <w:t>Primary</w:t>
+      </w:r>
+      <w:proofErr w:type="spellEnd"/>
+      <w:r>
+        <w:rPr>
+          <w:rFonts w:ascii="Consolas" w:eastAsia="Times New Roman" w:hAnsi="Consolas" w:cs="Times New Roman"/>
+          <w:color w:val="F8F8F2"/>
+          <w:sz w:val="21"/>
+          <w:szCs w:val="21"/>
+          <w:lang w:eastAsia="pt-BR"/>
+        </w:rPr>
+        <w:t>&lt;/</w:t>
+      </w:r>
+      <w:proofErr w:type="spellStart"/>
+      <w:r>
+        <w:rPr>
+          <w:rFonts w:ascii="Consolas" w:eastAsia="Times New Roman" w:hAnsi="Consolas" w:cs="Times New Roman"/>
+          <w:color w:val="F92672"/>
+          <w:sz w:val="21"/>
+          <w:szCs w:val="21"/>
+          <w:lang w:eastAsia="pt-BR"/>
+        </w:rPr>
+        <w:t>button</w:t>
+      </w:r>
+      <w:proofErr w:type="spellEnd"/>
+      <w:r>
+        <w:rPr>
+          <w:rFonts w:ascii="Consolas" w:eastAsia="Times New Roman" w:hAnsi="Consolas" w:cs="Times New Roman"/>
+          <w:color w:val="F8F8F2"/>
+          <w:sz w:val="21"/>
+          <w:szCs w:val="21"/>
+          <w:lang w:eastAsia="pt-BR"/>
+        </w:rPr>
+        <w:t>&gt;</w:t>
+      </w:r>
+    </w:p>
+    <w:p>
+      <w:pPr>
+        <w:pStyle w:val="PargrafodaLista"/>
+        <w:numPr>
+          <w:ilvl w:val="0"/>
+          <w:numId w:val="3"/>
+        </w:numPr>
+        <w:shd w:val="clear" w:color="auto" w:fill="272822"/>
+        <w:spacing w:after="0" w:line="285" w:lineRule="atLeast"/>
+        <w:rPr>
+          <w:rFonts w:ascii="Consolas" w:eastAsia="Times New Roman" w:hAnsi="Consolas" w:cs="Times New Roman"/>
+          <w:color w:val="F8F8F2"/>
+          <w:sz w:val="21"/>
+          <w:szCs w:val="21"/>
+          <w:lang w:eastAsia="pt-BR"/>
+        </w:rPr>
+      </w:pPr>
+      <w:r>
+        <w:rPr>
+          <w:rFonts w:ascii="Consolas" w:eastAsia="Times New Roman" w:hAnsi="Consolas" w:cs="Times New Roman"/>
+          <w:color w:val="F8F8F2"/>
+          <w:sz w:val="21"/>
+          <w:szCs w:val="21"/>
+          <w:lang w:eastAsia="pt-BR"/>
+        </w:rPr>
+        <w:t>      &lt;</w:t>
+      </w:r>
+      <w:proofErr w:type="spellStart"/>
+      <w:r>
+        <w:rPr>
+          <w:rFonts w:ascii="Consolas" w:eastAsia="Times New Roman" w:hAnsi="Consolas" w:cs="Times New Roman"/>
+          <w:color w:val="F92672"/>
+          <w:sz w:val="21"/>
+          <w:szCs w:val="21"/>
+          <w:lang w:eastAsia="pt-BR"/>
+        </w:rPr>
+        <w:t>button</w:t>
+      </w:r>
+      <w:proofErr w:type="spellEnd"/>
+      <w:r>
+        <w:rPr>
+          <w:rFonts w:ascii="Consolas" w:eastAsia="Times New Roman" w:hAnsi="Consolas" w:cs="Times New Roman"/>
+          <w:color w:val="F8F8F2"/>
+          <w:sz w:val="21"/>
+          <w:szCs w:val="21"/>
+          <w:lang w:eastAsia="pt-BR"/>
+        </w:rPr>
+        <w:t xml:space="preserve"> </w:t>
+      </w:r>
+      <w:proofErr w:type="spellStart"/>
+      <w:r>
+        <w:rPr>
+          <w:rFonts w:ascii="Consolas" w:eastAsia="Times New Roman" w:hAnsi="Consolas" w:cs="Times New Roman"/>
+          <w:color w:val="A6E22E"/>
+          <w:sz w:val="21"/>
+          <w:szCs w:val="21"/>
+          <w:lang w:eastAsia="pt-BR"/>
+        </w:rPr>
+        <w:t>class</w:t>
+      </w:r>
+      <w:proofErr w:type="spellEnd"/>
+      <w:r>
+        <w:rPr>
+          <w:rFonts w:ascii="Consolas" w:eastAsia="Times New Roman" w:hAnsi="Consolas" w:cs="Times New Roman"/>
+          <w:color w:val="F8F8F2"/>
+          <w:sz w:val="21"/>
+          <w:szCs w:val="21"/>
+          <w:lang w:eastAsia="pt-BR"/>
+        </w:rPr>
+        <w:t>=</w:t>
+      </w:r>
+      <w:r>
+        <w:rPr>
+          <w:rFonts w:ascii="Consolas" w:eastAsia="Times New Roman" w:hAnsi="Consolas" w:cs="Times New Roman"/>
+          <w:color w:val="E6DB74"/>
+          <w:sz w:val="21"/>
+          <w:szCs w:val="21"/>
+          <w:lang w:eastAsia="pt-BR"/>
+        </w:rPr>
+        <w:t>"</w:t>
+      </w:r>
+      <w:proofErr w:type="spellStart"/>
+      <w:r>
+        <w:rPr>
+          <w:rFonts w:ascii="Consolas" w:eastAsia="Times New Roman" w:hAnsi="Consolas" w:cs="Times New Roman"/>
+          <w:color w:val="E6DB74"/>
+          <w:sz w:val="21"/>
+          <w:szCs w:val="21"/>
+          <w:lang w:eastAsia="pt-BR"/>
+        </w:rPr>
+        <w:t>button</w:t>
+      </w:r>
+      <w:proofErr w:type="spellEnd"/>
+      <w:r>
+        <w:rPr>
+          <w:rFonts w:ascii="Consolas" w:eastAsia="Times New Roman" w:hAnsi="Consolas" w:cs="Times New Roman"/>
+          <w:color w:val="E6DB74"/>
+          <w:sz w:val="21"/>
+          <w:szCs w:val="21"/>
+          <w:lang w:eastAsia="pt-BR"/>
+        </w:rPr>
+        <w:t xml:space="preserve"> </w:t>
+      </w:r>
+      <w:proofErr w:type="spellStart"/>
+      <w:r>
+        <w:rPr>
+          <w:rFonts w:ascii="Consolas" w:eastAsia="Times New Roman" w:hAnsi="Consolas" w:cs="Times New Roman"/>
+          <w:color w:val="E6DB74"/>
+          <w:sz w:val="21"/>
+          <w:szCs w:val="21"/>
+          <w:lang w:eastAsia="pt-BR"/>
+        </w:rPr>
+        <w:t>is</w:t>
+      </w:r>
+      <w:proofErr w:type="spellEnd"/>
+      <w:r>
+        <w:rPr>
+          <w:rFonts w:ascii="Consolas" w:eastAsia="Times New Roman" w:hAnsi="Consolas" w:cs="Times New Roman"/>
+          <w:color w:val="E6DB74"/>
+          <w:sz w:val="21"/>
+          <w:szCs w:val="21"/>
+          <w:lang w:eastAsia="pt-BR"/>
+        </w:rPr>
+        <w:t xml:space="preserve">-link </w:t>
+      </w:r>
+      <w:proofErr w:type="spellStart"/>
+      <w:r>
+        <w:rPr>
+          <w:rFonts w:ascii="Consolas" w:eastAsia="Times New Roman" w:hAnsi="Consolas" w:cs="Times New Roman"/>
+          <w:color w:val="E6DB74"/>
+          <w:sz w:val="21"/>
+          <w:szCs w:val="21"/>
+          <w:lang w:eastAsia="pt-BR"/>
+        </w:rPr>
+        <w:t>is</w:t>
+      </w:r>
+      <w:proofErr w:type="spellEnd"/>
+      <w:r>
+        <w:rPr>
+          <w:rFonts w:ascii="Consolas" w:eastAsia="Times New Roman" w:hAnsi="Consolas" w:cs="Times New Roman"/>
+          <w:color w:val="E6DB74"/>
+          <w:sz w:val="21"/>
+          <w:szCs w:val="21"/>
+          <w:lang w:eastAsia="pt-BR"/>
+        </w:rPr>
+        <w:t>-light"</w:t>
+      </w:r>
+      <w:r>
+        <w:rPr>
+          <w:rFonts w:ascii="Consolas" w:eastAsia="Times New Roman" w:hAnsi="Consolas" w:cs="Times New Roman"/>
+          <w:color w:val="F8F8F2"/>
+          <w:sz w:val="21"/>
+          <w:szCs w:val="21"/>
+          <w:lang w:eastAsia="pt-BR"/>
+        </w:rPr>
+        <w:t>&gt;Link&lt;/</w:t>
+      </w:r>
+      <w:proofErr w:type="spellStart"/>
+      <w:r>
+        <w:rPr>
+          <w:rFonts w:ascii="Consolas" w:eastAsia="Times New Roman" w:hAnsi="Consolas" w:cs="Times New Roman"/>
+          <w:color w:val="F92672"/>
+          <w:sz w:val="21"/>
+          <w:szCs w:val="21"/>
+          <w:lang w:eastAsia="pt-BR"/>
+        </w:rPr>
+        <w:t>button</w:t>
+      </w:r>
+      <w:proofErr w:type="spellEnd"/>
+      <w:r>
+        <w:rPr>
+          <w:rFonts w:ascii="Consolas" w:eastAsia="Times New Roman" w:hAnsi="Consolas" w:cs="Times New Roman"/>
+          <w:color w:val="F8F8F2"/>
+          <w:sz w:val="21"/>
+          <w:szCs w:val="21"/>
+          <w:lang w:eastAsia="pt-BR"/>
+        </w:rPr>
+        <w:t>&gt;</w:t>
+      </w:r>
+    </w:p>
+    <w:p>
+      <w:pPr>
+        <w:pStyle w:val="PargrafodaLista"/>
+        <w:numPr>
+          <w:ilvl w:val="0"/>
+          <w:numId w:val="3"/>
+        </w:numPr>
+        <w:shd w:val="clear" w:color="auto" w:fill="272822"/>
+        <w:spacing w:after="0" w:line="285" w:lineRule="atLeast"/>
+        <w:rPr>
+          <w:rFonts w:ascii="Consolas" w:eastAsia="Times New Roman" w:hAnsi="Consolas" w:cs="Times New Roman"/>
+          <w:color w:val="F8F8F2"/>
+          <w:sz w:val="21"/>
+          <w:szCs w:val="21"/>
+          <w:lang w:eastAsia="pt-BR"/>
+        </w:rPr>
+      </w:pPr>
+      <w:r>
+        <w:rPr>
+          <w:rFonts w:ascii="Consolas" w:eastAsia="Times New Roman" w:hAnsi="Consolas" w:cs="Times New Roman"/>
+          <w:color w:val="F8F8F2"/>
+          <w:sz w:val="21"/>
+          <w:szCs w:val="21"/>
+          <w:lang w:eastAsia="pt-BR"/>
+        </w:rPr>
+        <w:t>    &lt;/</w:t>
+      </w:r>
+      <w:proofErr w:type="spellStart"/>
+      <w:r>
+        <w:rPr>
+          <w:rFonts w:ascii="Consolas" w:eastAsia="Times New Roman" w:hAnsi="Consolas" w:cs="Times New Roman"/>
+          <w:color w:val="F92672"/>
+          <w:sz w:val="21"/>
+          <w:szCs w:val="21"/>
+          <w:lang w:eastAsia="pt-BR"/>
+        </w:rPr>
+        <w:t>div</w:t>
+      </w:r>
+      <w:proofErr w:type="spellEnd"/>
+      <w:r>
+        <w:rPr>
+          <w:rFonts w:ascii="Consolas" w:eastAsia="Times New Roman" w:hAnsi="Consolas" w:cs="Times New Roman"/>
+          <w:color w:val="F8F8F2"/>
+          <w:sz w:val="21"/>
+          <w:szCs w:val="21"/>
+          <w:lang w:eastAsia="pt-BR"/>
+        </w:rPr>
+        <w:t>&gt;</w:t>
+      </w:r>
+    </w:p>
+    <w:p>
+      <w:pPr>
+        <w:pStyle w:val="PargrafodaLista"/>
+        <w:numPr>
+          <w:ilvl w:val="0"/>
+          <w:numId w:val="3"/>
+        </w:numPr>
+        <w:shd w:val="clear" w:color="auto" w:fill="272822"/>
+        <w:spacing w:after="0" w:line="285" w:lineRule="atLeast"/>
+        <w:rPr>
+          <w:rFonts w:ascii="Consolas" w:eastAsia="Times New Roman" w:hAnsi="Consolas" w:cs="Times New Roman"/>
+          <w:color w:val="F8F8F2"/>
+          <w:sz w:val="21"/>
+          <w:szCs w:val="21"/>
+          <w:lang w:eastAsia="pt-BR"/>
+        </w:rPr>
+      </w:pPr>
+    </w:p>
+    <w:p>
+      <w:pPr>
+        <w:pStyle w:val="PargrafodaLista"/>
+        <w:numPr>
+          <w:ilvl w:val="0"/>
+          <w:numId w:val="3"/>
+        </w:numPr>
+        <w:shd w:val="clear" w:color="auto" w:fill="272822"/>
+        <w:spacing w:after="0" w:line="285" w:lineRule="atLeast"/>
+        <w:rPr>
+          <w:rFonts w:ascii="Consolas" w:eastAsia="Times New Roman" w:hAnsi="Consolas" w:cs="Times New Roman"/>
+          <w:color w:val="F8F8F2"/>
+          <w:sz w:val="21"/>
+          <w:szCs w:val="21"/>
+          <w:lang w:eastAsia="pt-BR"/>
+        </w:rPr>
+      </w:pPr>
+      <w:r>
+        <w:rPr>
+          <w:rFonts w:ascii="Consolas" w:eastAsia="Times New Roman" w:hAnsi="Consolas" w:cs="Times New Roman"/>
+          <w:color w:val="F8F8F2"/>
+          <w:sz w:val="21"/>
+          <w:szCs w:val="21"/>
+          <w:lang w:eastAsia="pt-BR"/>
+        </w:rPr>
+        <w:t xml:space="preserve">    </w:t>
+      </w:r>
+      <w:r>
+        <w:rPr>
+          <w:rFonts w:ascii="Consolas" w:eastAsia="Times New Roman" w:hAnsi="Consolas" w:cs="Times New Roman"/>
+          <w:color w:val="88846F"/>
+          <w:sz w:val="21"/>
+          <w:szCs w:val="21"/>
+          <w:lang w:eastAsia="pt-BR"/>
+        </w:rPr>
+        <w:t xml:space="preserve">&lt;!--Final do </w:t>
+      </w:r>
+      <w:proofErr w:type="spellStart"/>
+      <w:r>
+        <w:rPr>
+          <w:rFonts w:ascii="Consolas" w:eastAsia="Times New Roman" w:hAnsi="Consolas" w:cs="Times New Roman"/>
+          <w:color w:val="88846F"/>
+          <w:sz w:val="21"/>
+          <w:szCs w:val="21"/>
+          <w:lang w:eastAsia="pt-BR"/>
+        </w:rPr>
+        <w:t>cógido</w:t>
+      </w:r>
+      <w:proofErr w:type="spellEnd"/>
+      <w:r>
+        <w:rPr>
+          <w:rFonts w:ascii="Consolas" w:eastAsia="Times New Roman" w:hAnsi="Consolas" w:cs="Times New Roman"/>
+          <w:color w:val="88846F"/>
+          <w:sz w:val="21"/>
+          <w:szCs w:val="21"/>
+          <w:lang w:eastAsia="pt-BR"/>
+        </w:rPr>
+        <w:t xml:space="preserve"> de teste do </w:t>
+      </w:r>
+      <w:proofErr w:type="spellStart"/>
+      <w:r>
+        <w:rPr>
+          <w:rFonts w:ascii="Consolas" w:eastAsia="Times New Roman" w:hAnsi="Consolas" w:cs="Times New Roman"/>
+          <w:color w:val="88846F"/>
+          <w:sz w:val="21"/>
+          <w:szCs w:val="21"/>
+          <w:lang w:eastAsia="pt-BR"/>
+        </w:rPr>
+        <w:t>bulma</w:t>
+      </w:r>
+      <w:proofErr w:type="spellEnd"/>
+      <w:r>
+        <w:rPr>
+          <w:rFonts w:ascii="Consolas" w:eastAsia="Times New Roman" w:hAnsi="Consolas" w:cs="Times New Roman"/>
+          <w:color w:val="88846F"/>
+          <w:sz w:val="21"/>
+          <w:szCs w:val="21"/>
+          <w:lang w:eastAsia="pt-BR"/>
+        </w:rPr>
+        <w:t>--&gt;</w:t>
+      </w:r>
+    </w:p>
+    <w:p>
+      <w:pPr>
+        <w:pStyle w:val="PargrafodaLista"/>
+        <w:numPr>
+          <w:ilvl w:val="0"/>
+          <w:numId w:val="3"/>
+        </w:numPr>
+        <w:ind w:left="700"/>
+        <w:rPr>
+          <w:rFonts w:ascii="Arial" w:hAnsi="Arial" w:cs="Arial"/>
+          <w:sz w:val="24"/>
+          <w:szCs w:val="24"/>
+        </w:rPr>
+      </w:pPr>
+    </w:p>
+    <w:p>
+      <w:pPr>
+        <w:pStyle w:val="PargrafodaLista"/>
+        <w:numPr>
+          <w:ilvl w:val="0"/>
+          <w:numId w:val="3"/>
+        </w:numPr>
+        <w:ind w:left="700"/>
+        <w:rPr>
+          <w:rFonts w:ascii="Arial" w:hAnsi="Arial" w:cs="Arial"/>
+          <w:sz w:val="24"/>
+          <w:szCs w:val="24"/>
+        </w:rPr>
+      </w:pPr>
+      <w:r>
+        <w:rPr>
+          <w:rFonts w:ascii="Arial" w:hAnsi="Arial" w:cs="Arial"/>
+          <w:sz w:val="24"/>
+          <w:szCs w:val="24"/>
+        </w:rPr>
+        <w:t xml:space="preserve">para mais informações o endereço do </w:t>
+      </w:r>
+      <w:proofErr w:type="spellStart"/>
+      <w:r>
+        <w:rPr>
+          <w:rFonts w:ascii="Arial" w:hAnsi="Arial" w:cs="Arial"/>
+          <w:sz w:val="24"/>
+          <w:szCs w:val="24"/>
+        </w:rPr>
+        <w:t>bulma</w:t>
+      </w:r>
+      <w:proofErr w:type="spellEnd"/>
+      <w:r>
+        <w:rPr>
+          <w:rFonts w:ascii="Arial" w:hAnsi="Arial" w:cs="Arial"/>
+          <w:sz w:val="24"/>
+          <w:szCs w:val="24"/>
+        </w:rPr>
+        <w:t xml:space="preserve"> é “bulma.io”</w:t>
+      </w:r>
     </w:p>
     <w:p>
       <w:pPr>

</xml_diff>